<commit_message>
inching down the court
</commit_message>
<xml_diff>
--- a/SOSPaper/SOSPaper_Round2.docx
+++ b/SOSPaper/SOSPaper_Round2.docx
@@ -3718,16 +3718,14 @@
         </w:rPr>
         <w:t xml:space="preserve">Lakes </w:t>
       </w:r>
-      <w:ins w:id="35" w:author="Ian Mccullough" w:date="2017-06-12T13:39:00Z">
-        <w:r>
-          <w:rPr>
-            <w:rFonts w:ascii="Times New Roman" w:eastAsia="Times New Roman" w:hAnsi="Times New Roman" w:cs="Times New Roman"/>
-            <w:sz w:val="24"/>
-            <w:szCs w:val="24"/>
-          </w:rPr>
-          <w:t xml:space="preserve">previously </w:t>
-        </w:r>
-      </w:ins>
+      <w:r>
+        <w:rPr>
+          <w:rFonts w:ascii="Times New Roman" w:eastAsia="Times New Roman" w:hAnsi="Times New Roman" w:cs="Times New Roman"/>
+          <w:sz w:val="24"/>
+          <w:szCs w:val="24"/>
+        </w:rPr>
+        <w:t xml:space="preserve">previously </w:t>
+      </w:r>
       <w:r>
         <w:rPr>
           <w:rFonts w:ascii="Times New Roman" w:eastAsia="Times New Roman" w:hAnsi="Times New Roman" w:cs="Times New Roman"/>
@@ -4018,7 +4016,7 @@
         </w:rPr>
         <w:t xml:space="preserve"> OC budgets (Hanson et al. 2015), precluding determination of </w:t>
       </w:r>
-      <w:ins w:id="36" w:author="Ian Mccullough" w:date="2017-06-12T13:40:00Z">
+      <w:ins w:id="35" w:author="Ian Mccullough" w:date="2017-06-12T13:40:00Z">
         <w:r>
           <w:rPr>
             <w:rFonts w:ascii="Times New Roman" w:eastAsia="Times New Roman" w:hAnsi="Times New Roman" w:cs="Times New Roman"/>
@@ -4028,7 +4026,7 @@
           <w:t>whole-lake ecosystem OC budgets</w:t>
         </w:r>
       </w:ins>
-      <w:del w:id="37" w:author="Ian Mccullough" w:date="2017-06-12T13:40:00Z">
+      <w:del w:id="36" w:author="Ian Mccullough" w:date="2017-06-12T13:40:00Z">
         <w:r>
           <w:rPr>
             <w:rFonts w:ascii="Times New Roman" w:eastAsia="Times New Roman" w:hAnsi="Times New Roman" w:cs="Times New Roman"/>
@@ -4094,7 +4092,7 @@
         </w:rPr>
         <w:t xml:space="preserve">definitions </w:t>
       </w:r>
-      <w:del w:id="38" w:author="Ian Mccullough" w:date="2017-06-12T13:41:00Z">
+      <w:del w:id="37" w:author="Ian Mccullough" w:date="2017-06-12T13:41:00Z">
         <w:r>
           <w:rPr>
             <w:rFonts w:ascii="Times New Roman" w:eastAsia="Times New Roman" w:hAnsi="Times New Roman" w:cs="Times New Roman"/>
@@ -4144,8 +4142,17 @@
         </w:rPr>
         <w:t xml:space="preserve">to account for the interacting nature of fluxes </w:t>
       </w:r>
+      <w:commentRangeStart w:id="38"/>
       <w:commentRangeStart w:id="39"/>
       <w:commentRangeStart w:id="40"/>
+      <w:r>
+        <w:rPr>
+          <w:rFonts w:ascii="Times New Roman" w:eastAsia="Times New Roman" w:hAnsi="Times New Roman" w:cs="Times New Roman"/>
+          <w:sz w:val="24"/>
+          <w:szCs w:val="24"/>
+        </w:rPr>
+        <w:t xml:space="preserve">(Box </w:t>
+      </w:r>
       <w:commentRangeStart w:id="41"/>
       <w:r>
         <w:rPr>
@@ -4153,23 +4160,14 @@
           <w:sz w:val="24"/>
           <w:szCs w:val="24"/>
         </w:rPr>
-        <w:t xml:space="preserve">(Box </w:t>
-      </w:r>
-      <w:commentRangeStart w:id="42"/>
-      <w:r>
-        <w:rPr>
-          <w:rFonts w:ascii="Times New Roman" w:eastAsia="Times New Roman" w:hAnsi="Times New Roman" w:cs="Times New Roman"/>
-          <w:sz w:val="24"/>
-          <w:szCs w:val="24"/>
-        </w:rPr>
         <w:t>1</w:t>
       </w:r>
-      <w:commentRangeEnd w:id="42"/>
+      <w:commentRangeEnd w:id="41"/>
       <w:r>
         <w:rPr>
           <w:rStyle w:val="CommentReference"/>
         </w:rPr>
-        <w:commentReference w:id="42"/>
+        <w:commentReference w:id="41"/>
       </w:r>
       <w:r>
         <w:rPr>
@@ -4179,6 +4177,13 @@
         </w:rPr>
         <w:t xml:space="preserve">). </w:t>
       </w:r>
+      <w:commentRangeEnd w:id="38"/>
+      <w:r>
+        <w:rPr>
+          <w:rStyle w:val="CommentReference"/>
+        </w:rPr>
+        <w:commentReference w:id="38"/>
+      </w:r>
       <w:commentRangeEnd w:id="39"/>
       <w:r>
         <w:rPr>
@@ -4192,13 +4197,6 @@
           <w:rStyle w:val="CommentReference"/>
         </w:rPr>
         <w:commentReference w:id="40"/>
-      </w:r>
-      <w:commentRangeEnd w:id="41"/>
-      <w:r>
-        <w:rPr>
-          <w:rStyle w:val="CommentReference"/>
-        </w:rPr>
-        <w:commentReference w:id="41"/>
       </w:r>
     </w:p>
     <w:p>
@@ -4428,8 +4426,8 @@
           <w:szCs w:val="24"/>
         </w:rPr>
       </w:pPr>
-      <w:bookmarkStart w:id="43" w:name="_cia0tf49w3t8" w:colFirst="0" w:colLast="0"/>
-      <w:bookmarkEnd w:id="43"/>
+      <w:bookmarkStart w:id="42" w:name="_cia0tf49w3t8" w:colFirst="0" w:colLast="0"/>
+      <w:bookmarkEnd w:id="42"/>
       <w:r>
         <w:rPr>
           <w:rFonts w:ascii="Times New Roman" w:eastAsia="Times New Roman" w:hAnsi="Times New Roman" w:cs="Times New Roman"/>
@@ -4491,8 +4489,8 @@
         </w:rPr>
         <w:t xml:space="preserve"> and direct-fall </w:t>
       </w:r>
+      <w:commentRangeStart w:id="43"/>
       <w:commentRangeStart w:id="44"/>
-      <w:commentRangeStart w:id="45"/>
       <w:r>
         <w:rPr>
           <w:rFonts w:ascii="Times New Roman" w:eastAsia="Times New Roman" w:hAnsi="Times New Roman" w:cs="Times New Roman"/>
@@ -4501,6 +4499,13 @@
         </w:rPr>
         <w:t>precipitation</w:t>
       </w:r>
+      <w:commentRangeEnd w:id="43"/>
+      <w:r>
+        <w:rPr>
+          <w:rStyle w:val="CommentReference"/>
+        </w:rPr>
+        <w:commentReference w:id="43"/>
+      </w:r>
       <w:commentRangeEnd w:id="44"/>
       <w:r>
         <w:rPr>
@@ -4508,13 +4513,6 @@
         </w:rPr>
         <w:commentReference w:id="44"/>
       </w:r>
-      <w:commentRangeEnd w:id="45"/>
-      <w:r>
-        <w:rPr>
-          <w:rStyle w:val="CommentReference"/>
-        </w:rPr>
-        <w:commentReference w:id="45"/>
-      </w:r>
       <w:r>
         <w:rPr>
           <w:rFonts w:ascii="Times New Roman" w:eastAsia="Times New Roman" w:hAnsi="Times New Roman" w:cs="Times New Roman"/>
@@ -4683,37 +4681,13 @@
         </w:rPr>
         <w:t xml:space="preserve"> are rare and difficult to estimate (Hanson et al. 2014). </w:t>
       </w:r>
-      <w:commentRangeStart w:id="46"/>
-      <w:commentRangeStart w:id="47"/>
-      <w:r>
-        <w:rPr>
-          <w:rFonts w:ascii="Times New Roman" w:eastAsia="Times New Roman" w:hAnsi="Times New Roman" w:cs="Times New Roman"/>
-          <w:sz w:val="24"/>
-          <w:szCs w:val="24"/>
-        </w:rPr>
-        <w:t>OC</w:t>
-      </w:r>
-      <w:commentRangeEnd w:id="46"/>
-      <w:r>
-        <w:rPr>
-          <w:rStyle w:val="CommentReference"/>
-        </w:rPr>
-        <w:commentReference w:id="46"/>
-      </w:r>
-      <w:commentRangeEnd w:id="47"/>
-      <w:r>
-        <w:rPr>
-          <w:rStyle w:val="CommentReference"/>
-        </w:rPr>
-        <w:commentReference w:id="47"/>
-      </w:r>
-      <w:r>
-        <w:rPr>
-          <w:rFonts w:ascii="Times New Roman" w:eastAsia="Times New Roman" w:hAnsi="Times New Roman" w:cs="Times New Roman"/>
-          <w:sz w:val="24"/>
-          <w:szCs w:val="24"/>
-        </w:rPr>
-        <w:t xml:space="preserve"> i</w:t>
+      <w:r>
+        <w:rPr>
+          <w:rFonts w:ascii="Times New Roman" w:eastAsia="Times New Roman" w:hAnsi="Times New Roman" w:cs="Times New Roman"/>
+          <w:sz w:val="24"/>
+          <w:szCs w:val="24"/>
+        </w:rPr>
+        <w:t>OC i</w:t>
       </w:r>
       <w:r>
         <w:rPr>
@@ -4825,8 +4799,8 @@
           <w:szCs w:val="24"/>
         </w:rPr>
       </w:pPr>
-      <w:bookmarkStart w:id="48" w:name="_z80hadduisff" w:colFirst="0" w:colLast="0"/>
-      <w:bookmarkEnd w:id="48"/>
+      <w:bookmarkStart w:id="45" w:name="_z80hadduisff" w:colFirst="0" w:colLast="0"/>
+      <w:bookmarkEnd w:id="45"/>
       <w:r>
         <w:rPr>
           <w:rFonts w:ascii="Times New Roman" w:eastAsia="Times New Roman" w:hAnsi="Times New Roman" w:cs="Times New Roman"/>
@@ -5280,7 +5254,25 @@
           <w:sz w:val="24"/>
           <w:szCs w:val="24"/>
         </w:rPr>
-        <w:t xml:space="preserve"> source or sink dynamics of both allochthonous and autochthonous OC</w:t>
+        <w:t xml:space="preserve"> </w:t>
+      </w:r>
+      <w:del w:id="46" w:author="Ian Mccullough" w:date="2017-06-13T09:41:00Z">
+        <w:r>
+          <w:rPr>
+            <w:rFonts w:ascii="Times New Roman" w:eastAsia="Times New Roman" w:hAnsi="Times New Roman" w:cs="Times New Roman"/>
+            <w:sz w:val="24"/>
+            <w:szCs w:val="24"/>
+          </w:rPr>
+          <w:delText xml:space="preserve">source or </w:delText>
+        </w:r>
+      </w:del>
+      <w:r>
+        <w:rPr>
+          <w:rFonts w:ascii="Times New Roman" w:eastAsia="Times New Roman" w:hAnsi="Times New Roman" w:cs="Times New Roman"/>
+          <w:sz w:val="24"/>
+          <w:szCs w:val="24"/>
+        </w:rPr>
+        <w:t>sink dynamics of both allochthonous and autochthonous OC</w:t>
       </w:r>
       <w:r>
         <w:rPr>
@@ -5619,8 +5611,8 @@
         </w:rPr>
         <w:t xml:space="preserve"> landscape carbon cycling (Kling et al. </w:t>
       </w:r>
-      <w:commentRangeStart w:id="49"/>
-      <w:commentRangeStart w:id="50"/>
+      <w:commentRangeStart w:id="47"/>
+      <w:commentRangeStart w:id="48"/>
       <w:r>
         <w:rPr>
           <w:rFonts w:ascii="Times New Roman" w:eastAsia="Times New Roman" w:hAnsi="Times New Roman" w:cs="Times New Roman"/>
@@ -5629,19 +5621,19 @@
         </w:rPr>
         <w:t>2000</w:t>
       </w:r>
-      <w:commentRangeEnd w:id="49"/>
+      <w:commentRangeEnd w:id="47"/>
       <w:r>
         <w:rPr>
           <w:rStyle w:val="CommentReference"/>
         </w:rPr>
-        <w:commentReference w:id="49"/>
-      </w:r>
-      <w:commentRangeEnd w:id="50"/>
+        <w:commentReference w:id="47"/>
+      </w:r>
+      <w:commentRangeEnd w:id="48"/>
       <w:r>
         <w:rPr>
           <w:rStyle w:val="CommentReference"/>
         </w:rPr>
-        <w:commentReference w:id="50"/>
+        <w:commentReference w:id="48"/>
       </w:r>
       <w:r>
         <w:rPr>
@@ -5664,8 +5656,8 @@
           <w:szCs w:val="24"/>
         </w:rPr>
       </w:pPr>
-      <w:bookmarkStart w:id="51" w:name="_hwd1sfdwl8es" w:colFirst="0" w:colLast="0"/>
-      <w:bookmarkEnd w:id="51"/>
+      <w:bookmarkStart w:id="49" w:name="_hwd1sfdwl8es" w:colFirst="0" w:colLast="0"/>
+      <w:bookmarkEnd w:id="49"/>
       <w:r>
         <w:rPr>
           <w:rFonts w:ascii="Times New Roman" w:eastAsia="Times New Roman" w:hAnsi="Times New Roman" w:cs="Times New Roman"/>
@@ -5806,7 +5798,7 @@
         </w:rPr>
         <w:t xml:space="preserve">key drivers of </w:t>
       </w:r>
-      <w:ins w:id="52" w:author="Ian Mccullough" w:date="2017-06-12T13:46:00Z">
+      <w:ins w:id="50" w:author="Ian Mccullough" w:date="2017-06-12T13:46:00Z">
         <w:r>
           <w:rPr>
             <w:rFonts w:ascii="Times New Roman" w:eastAsia="Times New Roman" w:hAnsi="Times New Roman" w:cs="Times New Roman"/>
@@ -5824,7 +5816,7 @@
         </w:rPr>
         <w:t>lake</w:t>
       </w:r>
-      <w:ins w:id="53" w:author="Ian Mccullough" w:date="2017-06-12T13:46:00Z">
+      <w:ins w:id="51" w:author="Ian Mccullough" w:date="2017-06-12T13:46:00Z">
         <w:r>
           <w:rPr>
             <w:rFonts w:ascii="Times New Roman" w:eastAsia="Times New Roman" w:hAnsi="Times New Roman" w:cs="Times New Roman"/>
@@ -5842,7 +5834,7 @@
         </w:rPr>
         <w:t xml:space="preserve"> </w:t>
       </w:r>
-      <w:del w:id="54" w:author="Ian Mccullough" w:date="2017-06-12T13:46:00Z">
+      <w:del w:id="52" w:author="Ian Mccullough" w:date="2017-06-12T13:46:00Z">
         <w:r>
           <w:rPr>
             <w:rFonts w:ascii="Times New Roman" w:eastAsia="Times New Roman" w:hAnsi="Times New Roman" w:cs="Times New Roman"/>
@@ -5890,7 +5882,75 @@
           <w:sz w:val="24"/>
           <w:szCs w:val="24"/>
         </w:rPr>
-        <w:t xml:space="preserve"> Here, we </w:t>
+        <w:t xml:space="preserve"> </w:t>
+      </w:r>
+      <w:ins w:id="53" w:author="Ian Mccullough" w:date="2017-06-13T09:48:00Z">
+        <w:r>
+          <w:rPr>
+            <w:rFonts w:ascii="Times New Roman" w:eastAsia="Times New Roman" w:hAnsi="Times New Roman" w:cs="Times New Roman"/>
+            <w:sz w:val="24"/>
+            <w:szCs w:val="24"/>
+          </w:rPr>
+          <w:t xml:space="preserve">In lakes, OC may be buried, respired or exported, and </w:t>
+        </w:r>
+      </w:ins>
+      <w:ins w:id="54" w:author="Ian Mccullough" w:date="2017-06-13T09:49:00Z">
+        <w:r>
+          <w:rPr>
+            <w:rFonts w:ascii="Times New Roman" w:eastAsia="Times New Roman" w:hAnsi="Times New Roman" w:cs="Times New Roman"/>
+            <w:sz w:val="24"/>
+            <w:szCs w:val="24"/>
+          </w:rPr>
+          <w:t xml:space="preserve">quantifying </w:t>
+        </w:r>
+      </w:ins>
+      <w:ins w:id="55" w:author="Ian Mccullough" w:date="2017-06-13T09:48:00Z">
+        <w:r>
+          <w:rPr>
+            <w:rFonts w:ascii="Times New Roman" w:eastAsia="Times New Roman" w:hAnsi="Times New Roman" w:cs="Times New Roman"/>
+            <w:sz w:val="24"/>
+            <w:szCs w:val="24"/>
+          </w:rPr>
+          <w:t xml:space="preserve">the </w:t>
+        </w:r>
+      </w:ins>
+      <w:ins w:id="56" w:author="Ian Mccullough" w:date="2017-06-13T09:49:00Z">
+        <w:r>
+          <w:rPr>
+            <w:rFonts w:ascii="Times New Roman" w:eastAsia="Times New Roman" w:hAnsi="Times New Roman" w:cs="Times New Roman"/>
+            <w:sz w:val="24"/>
+            <w:szCs w:val="24"/>
+          </w:rPr>
+          <w:t>relative magnitudes</w:t>
+        </w:r>
+      </w:ins>
+      <w:ins w:id="57" w:author="Ian Mccullough" w:date="2017-06-13T09:48:00Z">
+        <w:r>
+          <w:rPr>
+            <w:rFonts w:ascii="Times New Roman" w:eastAsia="Times New Roman" w:hAnsi="Times New Roman" w:cs="Times New Roman"/>
+            <w:sz w:val="24"/>
+            <w:szCs w:val="24"/>
+          </w:rPr>
+          <w:t xml:space="preserve"> of these fates </w:t>
+        </w:r>
+      </w:ins>
+      <w:ins w:id="58" w:author="Ian Mccullough" w:date="2017-06-13T09:49:00Z">
+        <w:r>
+          <w:rPr>
+            <w:rFonts w:ascii="Times New Roman" w:eastAsia="Times New Roman" w:hAnsi="Times New Roman" w:cs="Times New Roman"/>
+            <w:sz w:val="24"/>
+            <w:szCs w:val="24"/>
+          </w:rPr>
+          <w:t xml:space="preserve">would considerably enhance our understanding of the role of lakes in landscape C cycling. </w:t>
+        </w:r>
+      </w:ins>
+      <w:r>
+        <w:rPr>
+          <w:rFonts w:ascii="Times New Roman" w:eastAsia="Times New Roman" w:hAnsi="Times New Roman" w:cs="Times New Roman"/>
+          <w:sz w:val="24"/>
+          <w:szCs w:val="24"/>
+        </w:rPr>
+        <w:t xml:space="preserve">Here, we </w:t>
       </w:r>
       <w:r>
         <w:rPr>
@@ -5904,13 +5964,13 @@
         <w:rPr>
           <w:rStyle w:val="CommentReference"/>
         </w:rPr>
-        <w:commentReference w:id="55"/>
+        <w:commentReference w:id="59"/>
       </w:r>
       <w:r>
         <w:rPr>
           <w:rStyle w:val="CommentReference"/>
         </w:rPr>
-        <w:commentReference w:id="56"/>
+        <w:commentReference w:id="60"/>
       </w:r>
       <w:r>
         <w:rPr>
@@ -6145,7 +6205,7 @@
         </w:rPr>
         <w:t xml:space="preserve"> OC budgets</w:t>
       </w:r>
-      <w:del w:id="57" w:author="Ian Mccullough" w:date="2017-06-12T13:47:00Z">
+      <w:del w:id="61" w:author="Ian Mccullough" w:date="2017-06-12T13:47:00Z">
         <w:r>
           <w:rPr>
             <w:rFonts w:ascii="Times New Roman" w:eastAsia="Times New Roman" w:hAnsi="Times New Roman" w:cs="Times New Roman"/>
@@ -6186,7 +6246,7 @@
           <w:szCs w:val="24"/>
         </w:rPr>
       </w:pPr>
-      <w:commentRangeStart w:id="58"/>
+      <w:commentRangeStart w:id="62"/>
       <w:r>
         <w:rPr>
           <w:rFonts w:ascii="Times New Roman" w:hAnsi="Times New Roman" w:cs="Times New Roman"/>
@@ -6211,7 +6271,7 @@
         </w:rPr>
         <w:t xml:space="preserve">carbon </w:t>
       </w:r>
-      <w:commentRangeStart w:id="59"/>
+      <w:commentRangeStart w:id="63"/>
       <w:r>
         <w:rPr>
           <w:rFonts w:ascii="Times New Roman" w:hAnsi="Times New Roman" w:cs="Times New Roman"/>
@@ -6220,12 +6280,12 @@
         </w:rPr>
         <w:t>budgets</w:t>
       </w:r>
-      <w:commentRangeEnd w:id="59"/>
+      <w:commentRangeEnd w:id="63"/>
       <w:r>
         <w:rPr>
           <w:rStyle w:val="CommentReference"/>
         </w:rPr>
-        <w:commentReference w:id="59"/>
+        <w:commentReference w:id="63"/>
       </w:r>
       <w:r>
         <w:rPr>
@@ -6235,12 +6295,12 @@
         </w:rPr>
         <w:t>?</w:t>
       </w:r>
-      <w:commentRangeEnd w:id="58"/>
+      <w:commentRangeEnd w:id="62"/>
       <w:r>
         <w:rPr>
           <w:rStyle w:val="CommentReference"/>
         </w:rPr>
-        <w:commentReference w:id="58"/>
+        <w:commentReference w:id="62"/>
       </w:r>
     </w:p>
     <w:p>
@@ -6255,8 +6315,8 @@
           <w:szCs w:val="24"/>
         </w:rPr>
       </w:pPr>
-      <w:bookmarkStart w:id="60" w:name="_d5wy3t4llow9" w:colFirst="0" w:colLast="0"/>
-      <w:bookmarkEnd w:id="60"/>
+      <w:bookmarkStart w:id="64" w:name="_d5wy3t4llow9" w:colFirst="0" w:colLast="0"/>
+      <w:bookmarkEnd w:id="64"/>
       <w:r>
         <w:rPr>
           <w:rFonts w:ascii="Times New Roman" w:eastAsia="Times New Roman" w:hAnsi="Times New Roman" w:cs="Times New Roman"/>
@@ -6280,8 +6340,8 @@
           <w:szCs w:val="24"/>
         </w:rPr>
       </w:pPr>
-      <w:bookmarkStart w:id="61" w:name="_hvnmkjqwqiaq" w:colFirst="0" w:colLast="0"/>
-      <w:bookmarkEnd w:id="61"/>
+      <w:bookmarkStart w:id="65" w:name="_hvnmkjqwqiaq" w:colFirst="0" w:colLast="0"/>
+      <w:bookmarkEnd w:id="65"/>
       <w:r>
         <w:rPr>
           <w:rFonts w:ascii="Times New Roman" w:eastAsia="Times New Roman" w:hAnsi="Times New Roman" w:cs="Times New Roman"/>
@@ -6326,8 +6386,8 @@
         </w:rPr>
         <w:t xml:space="preserve">modeled OC budgets for </w:t>
       </w:r>
-      <w:commentRangeStart w:id="62"/>
-      <w:commentRangeStart w:id="63"/>
+      <w:commentRangeStart w:id="66"/>
+      <w:commentRangeStart w:id="67"/>
       <w:r>
         <w:rPr>
           <w:rFonts w:ascii="Times New Roman" w:eastAsia="Times New Roman" w:hAnsi="Times New Roman" w:cs="Times New Roman"/>
@@ -6336,19 +6396,19 @@
         </w:rPr>
         <w:t>five</w:t>
       </w:r>
-      <w:commentRangeEnd w:id="62"/>
+      <w:commentRangeEnd w:id="66"/>
       <w:r>
         <w:rPr>
           <w:rStyle w:val="CommentReference"/>
         </w:rPr>
-        <w:commentReference w:id="62"/>
-      </w:r>
-      <w:commentRangeEnd w:id="63"/>
+        <w:commentReference w:id="66"/>
+      </w:r>
+      <w:commentRangeEnd w:id="67"/>
       <w:r>
         <w:rPr>
           <w:rStyle w:val="CommentReference"/>
         </w:rPr>
-        <w:commentReference w:id="63"/>
+        <w:commentReference w:id="67"/>
       </w:r>
       <w:r>
         <w:rPr>
@@ -6551,28 +6611,8 @@
         </w:rPr>
         <w:t xml:space="preserve"> </w:t>
       </w:r>
-      <w:bookmarkStart w:id="64" w:name="_zhqmebn7y8o8" w:colFirst="0" w:colLast="0"/>
-      <w:bookmarkEnd w:id="64"/>
-    </w:p>
-    <w:p>
-      <w:pPr>
-        <w:spacing w:line="480" w:lineRule="auto"/>
-        <w:rPr>
-          <w:rFonts w:ascii="Times New Roman" w:eastAsia="Times New Roman" w:hAnsi="Times New Roman" w:cs="Times New Roman"/>
-          <w:i/>
-          <w:sz w:val="24"/>
-          <w:szCs w:val="24"/>
-        </w:rPr>
-      </w:pPr>
-      <w:r>
-        <w:rPr>
-          <w:rFonts w:ascii="Times New Roman" w:eastAsia="Times New Roman" w:hAnsi="Times New Roman" w:cs="Times New Roman"/>
-          <w:i/>
-          <w:sz w:val="24"/>
-          <w:szCs w:val="24"/>
-        </w:rPr>
-        <w:t>General model approach</w:t>
-      </w:r>
+      <w:bookmarkStart w:id="68" w:name="_zhqmebn7y8o8" w:colFirst="0" w:colLast="0"/>
+      <w:bookmarkEnd w:id="68"/>
     </w:p>
     <w:p>
       <w:pPr>
@@ -6584,6 +6624,37 @@
           <w:szCs w:val="24"/>
         </w:rPr>
       </w:pPr>
+    </w:p>
+    <w:p>
+      <w:pPr>
+        <w:spacing w:line="480" w:lineRule="auto"/>
+        <w:rPr>
+          <w:rFonts w:ascii="Times New Roman" w:eastAsia="Times New Roman" w:hAnsi="Times New Roman" w:cs="Times New Roman"/>
+          <w:i/>
+          <w:sz w:val="24"/>
+          <w:szCs w:val="24"/>
+        </w:rPr>
+      </w:pPr>
+      <w:r>
+        <w:rPr>
+          <w:rFonts w:ascii="Times New Roman" w:eastAsia="Times New Roman" w:hAnsi="Times New Roman" w:cs="Times New Roman"/>
+          <w:i/>
+          <w:sz w:val="24"/>
+          <w:szCs w:val="24"/>
+        </w:rPr>
+        <w:t>General model approach</w:t>
+      </w:r>
+    </w:p>
+    <w:p>
+      <w:pPr>
+        <w:spacing w:line="480" w:lineRule="auto"/>
+        <w:ind w:firstLine="720"/>
+        <w:rPr>
+          <w:rFonts w:ascii="Times New Roman" w:eastAsia="Times New Roman" w:hAnsi="Times New Roman" w:cs="Times New Roman"/>
+          <w:sz w:val="24"/>
+          <w:szCs w:val="24"/>
+        </w:rPr>
+      </w:pPr>
       <w:r>
         <w:rPr>
           <w:rFonts w:ascii="Times New Roman" w:eastAsia="Times New Roman" w:hAnsi="Times New Roman" w:cs="Times New Roman"/>
@@ -6873,8 +6944,8 @@
         </w:rPr>
         <w:t xml:space="preserve"> </w:t>
       </w:r>
-      <w:commentRangeStart w:id="65"/>
-      <w:commentRangeStart w:id="66"/>
+      <w:commentRangeStart w:id="69"/>
+      <w:commentRangeStart w:id="70"/>
       <w:r>
         <w:rPr>
           <w:rFonts w:ascii="Times New Roman" w:eastAsia="Times New Roman" w:hAnsi="Times New Roman" w:cs="Times New Roman"/>
@@ -6883,19 +6954,19 @@
         </w:rPr>
         <w:t>Seasonal evaporative losses were assumed to be negligible</w:t>
       </w:r>
-      <w:commentRangeEnd w:id="65"/>
+      <w:commentRangeEnd w:id="69"/>
       <w:r>
         <w:rPr>
           <w:rStyle w:val="CommentReference"/>
         </w:rPr>
-        <w:commentReference w:id="65"/>
-      </w:r>
-      <w:commentRangeEnd w:id="66"/>
+        <w:commentReference w:id="69"/>
+      </w:r>
+      <w:commentRangeEnd w:id="70"/>
       <w:r>
         <w:rPr>
           <w:rStyle w:val="CommentReference"/>
         </w:rPr>
-        <w:commentReference w:id="66"/>
+        <w:commentReference w:id="70"/>
       </w:r>
       <w:r>
         <w:rPr>
@@ -6959,8 +7030,8 @@
           <w:szCs w:val="24"/>
         </w:rPr>
       </w:pPr>
-      <w:bookmarkStart w:id="67" w:name="_e3qajp1968u" w:colFirst="0" w:colLast="0"/>
-      <w:bookmarkEnd w:id="67"/>
+      <w:bookmarkStart w:id="71" w:name="_e3qajp1968u" w:colFirst="0" w:colLast="0"/>
+      <w:bookmarkEnd w:id="71"/>
       <w:r>
         <w:rPr>
           <w:rFonts w:ascii="Times New Roman" w:eastAsia="Times New Roman" w:hAnsi="Times New Roman" w:cs="Times New Roman"/>
@@ -7199,8 +7270,8 @@
         </w:rPr>
         <w:t xml:space="preserve">) was calculated as a product of discharge volume and measured concentration (Table 3: Eq. 1a). </w:t>
       </w:r>
-      <w:commentRangeStart w:id="68"/>
-      <w:commentRangeStart w:id="69"/>
+      <w:commentRangeStart w:id="72"/>
+      <w:commentRangeStart w:id="73"/>
       <w:r>
         <w:rPr>
           <w:rFonts w:ascii="Times New Roman" w:eastAsia="Times New Roman" w:hAnsi="Times New Roman" w:cs="Times New Roman"/>
@@ -7249,19 +7320,19 @@
         </w:rPr>
         <w:t xml:space="preserve">were not available for all tributaries, DOC contributions for each tributary were estimated based on the proportion of total inflow volume and the assumption that inflow DOC concentration was the same in all tributaries. </w:t>
       </w:r>
-      <w:commentRangeEnd w:id="68"/>
+      <w:commentRangeEnd w:id="72"/>
       <w:r>
         <w:rPr>
           <w:rStyle w:val="CommentReference"/>
         </w:rPr>
-        <w:commentReference w:id="68"/>
-      </w:r>
-      <w:commentRangeEnd w:id="69"/>
+        <w:commentReference w:id="72"/>
+      </w:r>
+      <w:commentRangeEnd w:id="73"/>
       <w:r>
         <w:rPr>
           <w:rStyle w:val="CommentReference"/>
         </w:rPr>
-        <w:commentReference w:id="69"/>
+        <w:commentReference w:id="73"/>
       </w:r>
     </w:p>
     <w:p>
@@ -7763,8 +7834,8 @@
           <w:szCs w:val="24"/>
         </w:rPr>
       </w:pPr>
-      <w:bookmarkStart w:id="70" w:name="_6mc5pfc13zyv" w:colFirst="0" w:colLast="0"/>
-      <w:bookmarkEnd w:id="70"/>
+      <w:bookmarkStart w:id="74" w:name="_6mc5pfc13zyv" w:colFirst="0" w:colLast="0"/>
+      <w:bookmarkEnd w:id="74"/>
       <w:r>
         <w:rPr>
           <w:rFonts w:ascii="Times New Roman" w:eastAsia="Times New Roman" w:hAnsi="Times New Roman" w:cs="Times New Roman"/>
@@ -7985,74 +8056,74 @@
         </w:rPr>
         <w:t>°</w:t>
       </w:r>
-      <w:commentRangeStart w:id="71"/>
-      <w:commentRangeStart w:id="72"/>
-      <w:commentRangeStart w:id="73"/>
-      <w:r>
-        <w:rPr>
-          <w:rFonts w:ascii="Times New Roman" w:eastAsia="Times New Roman" w:hAnsi="Times New Roman" w:cs="Times New Roman"/>
-          <w:sz w:val="24"/>
-          <w:szCs w:val="24"/>
-        </w:rPr>
-        <w:t>C</w:t>
-      </w:r>
-      <w:commentRangeEnd w:id="71"/>
-      <w:r>
-        <w:rPr>
-          <w:rStyle w:val="CommentReference"/>
-        </w:rPr>
-        <w:commentReference w:id="71"/>
-      </w:r>
-      <w:commentRangeEnd w:id="72"/>
-      <w:r>
-        <w:rPr>
-          <w:rStyle w:val="CommentReference"/>
-        </w:rPr>
-        <w:commentReference w:id="72"/>
-      </w:r>
-      <w:commentRangeEnd w:id="73"/>
-      <w:r>
-        <w:rPr>
-          <w:rStyle w:val="CommentReference"/>
-        </w:rPr>
-        <w:commentReference w:id="73"/>
-      </w:r>
-      <w:r>
-        <w:rPr>
-          <w:rFonts w:ascii="Times New Roman" w:eastAsia="Times New Roman" w:hAnsi="Times New Roman" w:cs="Times New Roman"/>
-          <w:sz w:val="24"/>
-          <w:szCs w:val="24"/>
-        </w:rPr>
-        <w:t xml:space="preserve">. </w:t>
-      </w:r>
-      <w:r>
-        <w:rPr>
-          <w:rFonts w:ascii="Times New Roman" w:eastAsia="Times New Roman" w:hAnsi="Times New Roman" w:cs="Times New Roman"/>
-          <w:sz w:val="24"/>
-          <w:szCs w:val="24"/>
-        </w:rPr>
-        <w:t>Chl-</w:t>
-      </w:r>
-      <w:r>
-        <w:rPr>
-          <w:rFonts w:ascii="Times New Roman" w:eastAsia="Times New Roman" w:hAnsi="Times New Roman" w:cs="Times New Roman"/>
-          <w:i/>
-          <w:sz w:val="24"/>
-          <w:szCs w:val="24"/>
-        </w:rPr>
-        <w:t>a</w:t>
-      </w:r>
-      <w:r>
-        <w:rPr>
-          <w:rFonts w:ascii="Times New Roman" w:eastAsia="Times New Roman" w:hAnsi="Times New Roman" w:cs="Times New Roman"/>
-          <w:sz w:val="24"/>
-          <w:szCs w:val="24"/>
-        </w:rPr>
-        <w:t xml:space="preserve"> concentrations were converted from volume to areal units by multiplying by photic depth, which was </w:t>
-      </w:r>
-      <w:commentRangeStart w:id="74"/>
       <w:commentRangeStart w:id="75"/>
       <w:commentRangeStart w:id="76"/>
+      <w:commentRangeStart w:id="77"/>
+      <w:r>
+        <w:rPr>
+          <w:rFonts w:ascii="Times New Roman" w:eastAsia="Times New Roman" w:hAnsi="Times New Roman" w:cs="Times New Roman"/>
+          <w:sz w:val="24"/>
+          <w:szCs w:val="24"/>
+        </w:rPr>
+        <w:t>C</w:t>
+      </w:r>
+      <w:commentRangeEnd w:id="75"/>
+      <w:r>
+        <w:rPr>
+          <w:rStyle w:val="CommentReference"/>
+        </w:rPr>
+        <w:commentReference w:id="75"/>
+      </w:r>
+      <w:commentRangeEnd w:id="76"/>
+      <w:r>
+        <w:rPr>
+          <w:rStyle w:val="CommentReference"/>
+        </w:rPr>
+        <w:commentReference w:id="76"/>
+      </w:r>
+      <w:commentRangeEnd w:id="77"/>
+      <w:r>
+        <w:rPr>
+          <w:rStyle w:val="CommentReference"/>
+        </w:rPr>
+        <w:commentReference w:id="77"/>
+      </w:r>
+      <w:r>
+        <w:rPr>
+          <w:rFonts w:ascii="Times New Roman" w:eastAsia="Times New Roman" w:hAnsi="Times New Roman" w:cs="Times New Roman"/>
+          <w:sz w:val="24"/>
+          <w:szCs w:val="24"/>
+        </w:rPr>
+        <w:t xml:space="preserve">. </w:t>
+      </w:r>
+      <w:r>
+        <w:rPr>
+          <w:rFonts w:ascii="Times New Roman" w:eastAsia="Times New Roman" w:hAnsi="Times New Roman" w:cs="Times New Roman"/>
+          <w:sz w:val="24"/>
+          <w:szCs w:val="24"/>
+        </w:rPr>
+        <w:t>Chl-</w:t>
+      </w:r>
+      <w:r>
+        <w:rPr>
+          <w:rFonts w:ascii="Times New Roman" w:eastAsia="Times New Roman" w:hAnsi="Times New Roman" w:cs="Times New Roman"/>
+          <w:i/>
+          <w:sz w:val="24"/>
+          <w:szCs w:val="24"/>
+        </w:rPr>
+        <w:t>a</w:t>
+      </w:r>
+      <w:r>
+        <w:rPr>
+          <w:rFonts w:ascii="Times New Roman" w:eastAsia="Times New Roman" w:hAnsi="Times New Roman" w:cs="Times New Roman"/>
+          <w:sz w:val="24"/>
+          <w:szCs w:val="24"/>
+        </w:rPr>
+        <w:t xml:space="preserve"> concentrations were converted from volume to areal units by multiplying by photic depth, which was </w:t>
+      </w:r>
+      <w:commentRangeStart w:id="78"/>
+      <w:commentRangeStart w:id="79"/>
+      <w:commentRangeStart w:id="80"/>
       <w:r>
         <w:rPr>
           <w:rFonts w:ascii="Times New Roman" w:eastAsia="Times New Roman" w:hAnsi="Times New Roman" w:cs="Times New Roman"/>
@@ -8061,26 +8132,26 @@
         </w:rPr>
         <w:t>estimated</w:t>
       </w:r>
-      <w:commentRangeEnd w:id="74"/>
+      <w:commentRangeEnd w:id="78"/>
       <w:r>
         <w:rPr>
           <w:rStyle w:val="CommentReference"/>
         </w:rPr>
-        <w:commentReference w:id="74"/>
-      </w:r>
-      <w:commentRangeEnd w:id="75"/>
+        <w:commentReference w:id="78"/>
+      </w:r>
+      <w:commentRangeEnd w:id="79"/>
       <w:r>
         <w:rPr>
           <w:rStyle w:val="CommentReference"/>
         </w:rPr>
-        <w:commentReference w:id="75"/>
-      </w:r>
-      <w:commentRangeEnd w:id="76"/>
+        <w:commentReference w:id="79"/>
+      </w:r>
+      <w:commentRangeEnd w:id="80"/>
       <w:r>
         <w:rPr>
           <w:rStyle w:val="CommentReference"/>
         </w:rPr>
-        <w:commentReference w:id="76"/>
+        <w:commentReference w:id="80"/>
       </w:r>
       <w:r>
         <w:rPr>
@@ -8470,8 +8541,8 @@
           <w:szCs w:val="24"/>
         </w:rPr>
       </w:pPr>
-      <w:bookmarkStart w:id="77" w:name="_ny5h27mmaq7k" w:colFirst="0" w:colLast="0"/>
-      <w:bookmarkEnd w:id="77"/>
+      <w:bookmarkStart w:id="81" w:name="_ny5h27mmaq7k" w:colFirst="0" w:colLast="0"/>
+      <w:bookmarkEnd w:id="81"/>
       <w:r>
         <w:rPr>
           <w:rFonts w:ascii="Times New Roman" w:eastAsia="Times New Roman" w:hAnsi="Times New Roman" w:cs="Times New Roman"/>
@@ -8535,8 +8606,8 @@
         </w:rPr>
         <w:t xml:space="preserve">was </w:t>
       </w:r>
-      <w:commentRangeStart w:id="78"/>
-      <w:commentRangeStart w:id="79"/>
+      <w:commentRangeStart w:id="82"/>
+      <w:commentRangeStart w:id="83"/>
       <w:r>
         <w:rPr>
           <w:rFonts w:ascii="Times New Roman" w:eastAsia="Times New Roman" w:hAnsi="Times New Roman" w:cs="Times New Roman"/>
@@ -8545,19 +8616,19 @@
         </w:rPr>
         <w:t xml:space="preserve">allowed to leave </w:t>
       </w:r>
-      <w:commentRangeEnd w:id="78"/>
+      <w:commentRangeEnd w:id="82"/>
       <w:r>
         <w:rPr>
           <w:rStyle w:val="CommentReference"/>
         </w:rPr>
-        <w:commentReference w:id="78"/>
-      </w:r>
-      <w:commentRangeEnd w:id="79"/>
+        <w:commentReference w:id="82"/>
+      </w:r>
+      <w:commentRangeEnd w:id="83"/>
       <w:r>
         <w:rPr>
           <w:rStyle w:val="CommentReference"/>
         </w:rPr>
-        <w:commentReference w:id="79"/>
+        <w:commentReference w:id="83"/>
       </w:r>
       <w:r>
         <w:rPr>
@@ -8640,8 +8711,8 @@
         </w:rPr>
         <w:t xml:space="preserve"> in the model as a proportion </w:t>
       </w:r>
-      <w:commentRangeStart w:id="80"/>
-      <w:commentRangeStart w:id="81"/>
+      <w:commentRangeStart w:id="84"/>
+      <w:commentRangeStart w:id="85"/>
       <w:r>
         <w:rPr>
           <w:rFonts w:ascii="Times New Roman" w:eastAsia="Times New Roman" w:hAnsi="Times New Roman" w:cs="Times New Roman"/>
@@ -8650,19 +8721,19 @@
         </w:rPr>
         <w:t>between 0 (no burial of POC) and 1</w:t>
       </w:r>
-      <w:commentRangeEnd w:id="80"/>
+      <w:commentRangeEnd w:id="84"/>
       <w:r>
         <w:rPr>
           <w:rStyle w:val="CommentReference"/>
         </w:rPr>
-        <w:commentReference w:id="80"/>
-      </w:r>
-      <w:commentRangeEnd w:id="81"/>
+        <w:commentReference w:id="84"/>
+      </w:r>
+      <w:commentRangeEnd w:id="85"/>
       <w:r>
         <w:rPr>
           <w:rStyle w:val="CommentReference"/>
         </w:rPr>
-        <w:commentReference w:id="81"/>
+        <w:commentReference w:id="85"/>
       </w:r>
       <w:r>
         <w:rPr>
@@ -8701,8 +8772,8 @@
           <w:szCs w:val="24"/>
         </w:rPr>
       </w:pPr>
-      <w:bookmarkStart w:id="82" w:name="_l03fr54i2e0u" w:colFirst="0" w:colLast="0"/>
-      <w:bookmarkEnd w:id="82"/>
+      <w:bookmarkStart w:id="86" w:name="_l03fr54i2e0u" w:colFirst="0" w:colLast="0"/>
+      <w:bookmarkEnd w:id="86"/>
       <w:r>
         <w:rPr>
           <w:rFonts w:ascii="Times New Roman" w:eastAsia="Times New Roman" w:hAnsi="Times New Roman" w:cs="Times New Roman"/>
@@ -9129,7 +9200,7 @@
           <w:szCs w:val="24"/>
         </w:rPr>
       </w:pPr>
-      <w:commentRangeStart w:id="83"/>
+      <w:commentRangeStart w:id="87"/>
       <w:r>
         <w:rPr>
           <w:rFonts w:ascii="Times New Roman" w:eastAsia="Times New Roman" w:hAnsi="Times New Roman" w:cs="Times New Roman"/>
@@ -9139,12 +9210,12 @@
         </w:rPr>
         <w:t>Bootstrapping</w:t>
       </w:r>
-      <w:commentRangeEnd w:id="83"/>
+      <w:commentRangeEnd w:id="87"/>
       <w:r>
         <w:rPr>
           <w:rStyle w:val="CommentReference"/>
         </w:rPr>
-        <w:commentReference w:id="83"/>
+        <w:commentReference w:id="87"/>
       </w:r>
       <w:r>
         <w:rPr>
@@ -9160,7 +9231,7 @@
       <w:pPr>
         <w:spacing w:line="480" w:lineRule="auto"/>
         <w:rPr>
-          <w:ins w:id="84" w:author="HILARY A DUGAN" w:date="2017-05-09T13:43:00Z"/>
+          <w:ins w:id="88" w:author="HILARY A DUGAN" w:date="2017-05-09T13:43:00Z"/>
           <w:rFonts w:ascii="Times New Roman" w:eastAsia="Times New Roman" w:hAnsi="Times New Roman" w:cs="Times New Roman"/>
           <w:sz w:val="24"/>
           <w:szCs w:val="24"/>
@@ -9175,7 +9246,7 @@
         <w:tab/>
         <w:t>We assessed parameter uncertainty</w:t>
       </w:r>
-      <w:ins w:id="85" w:author="HILARY A DUGAN" w:date="2017-05-09T13:43:00Z">
+      <w:ins w:id="89" w:author="HILARY A DUGAN" w:date="2017-05-09T13:43:00Z">
         <w:r>
           <w:rPr>
             <w:rFonts w:ascii="Times New Roman" w:eastAsia="Times New Roman" w:hAnsi="Times New Roman" w:cs="Times New Roman"/>
@@ -9185,7 +9256,7 @@
           <w:t xml:space="preserve"> </w:t>
         </w:r>
       </w:ins>
-      <w:ins w:id="86" w:author="HILARY A DUGAN" w:date="2017-05-09T13:44:00Z">
+      <w:ins w:id="90" w:author="HILARY A DUGAN" w:date="2017-05-09T13:44:00Z">
         <w:r>
           <w:rPr>
             <w:rFonts w:ascii="Times New Roman" w:eastAsia="Times New Roman" w:hAnsi="Times New Roman" w:cs="Times New Roman"/>
@@ -9195,7 +9266,7 @@
           <w:t xml:space="preserve">using a bootstrapping routine. </w:t>
         </w:r>
       </w:ins>
-      <w:ins w:id="87" w:author="HILARY A DUGAN" w:date="2017-05-09T13:45:00Z">
+      <w:ins w:id="91" w:author="HILARY A DUGAN" w:date="2017-05-09T13:45:00Z">
         <w:r>
           <w:rPr>
             <w:rFonts w:ascii="Times New Roman" w:eastAsia="Times New Roman" w:hAnsi="Times New Roman" w:cs="Times New Roman"/>
@@ -9205,7 +9276,7 @@
           <w:t xml:space="preserve">Residual errors between observed and modeled DOC as well as observed and modeled DO were calculated. We created </w:t>
         </w:r>
       </w:ins>
-      <w:ins w:id="88" w:author="HILARY A DUGAN" w:date="2017-05-09T13:47:00Z">
+      <w:ins w:id="92" w:author="HILARY A DUGAN" w:date="2017-05-09T13:47:00Z">
         <w:r>
           <w:rPr>
             <w:rFonts w:ascii="Times New Roman" w:eastAsia="Times New Roman" w:hAnsi="Times New Roman" w:cs="Times New Roman"/>
@@ -9215,7 +9286,7 @@
           <w:t xml:space="preserve">100 </w:t>
         </w:r>
       </w:ins>
-      <w:ins w:id="89" w:author="HILARY A DUGAN" w:date="2017-05-09T13:46:00Z">
+      <w:ins w:id="93" w:author="HILARY A DUGAN" w:date="2017-05-09T13:46:00Z">
         <w:r>
           <w:rPr>
             <w:rFonts w:ascii="Times New Roman" w:eastAsia="Times New Roman" w:hAnsi="Times New Roman" w:cs="Times New Roman"/>
@@ -9225,7 +9296,7 @@
           <w:t xml:space="preserve">pseudo-observational data sets by </w:t>
         </w:r>
       </w:ins>
-      <w:ins w:id="90" w:author="HILARY A DUGAN" w:date="2017-05-09T13:47:00Z">
+      <w:ins w:id="94" w:author="HILARY A DUGAN" w:date="2017-05-09T13:47:00Z">
         <w:r>
           <w:rPr>
             <w:rFonts w:ascii="Times New Roman" w:eastAsia="Times New Roman" w:hAnsi="Times New Roman" w:cs="Times New Roman"/>
@@ -9235,7 +9306,7 @@
           <w:t xml:space="preserve">adding </w:t>
         </w:r>
       </w:ins>
-      <w:ins w:id="91" w:author="HILARY A DUGAN" w:date="2017-05-09T13:46:00Z">
+      <w:ins w:id="95" w:author="HILARY A DUGAN" w:date="2017-05-09T13:46:00Z">
         <w:r>
           <w:rPr>
             <w:rFonts w:ascii="Times New Roman" w:eastAsia="Times New Roman" w:hAnsi="Times New Roman" w:cs="Times New Roman"/>
@@ -9245,7 +9316,7 @@
           <w:t xml:space="preserve">randomly selecting residuals </w:t>
         </w:r>
       </w:ins>
-      <w:ins w:id="92" w:author="HILARY A DUGAN" w:date="2017-05-09T13:47:00Z">
+      <w:ins w:id="96" w:author="HILARY A DUGAN" w:date="2017-05-09T13:47:00Z">
         <w:r>
           <w:rPr>
             <w:rFonts w:ascii="Times New Roman" w:eastAsia="Times New Roman" w:hAnsi="Times New Roman" w:cs="Times New Roman"/>
@@ -9264,7 +9335,7 @@
           <w:t xml:space="preserve">observational data. The model was then re-fit to the pseudo-observational data sets to provide 100 </w:t>
         </w:r>
       </w:ins>
-      <w:ins w:id="93" w:author="HILARY A DUGAN" w:date="2017-05-09T13:48:00Z">
+      <w:ins w:id="97" w:author="HILARY A DUGAN" w:date="2017-05-09T13:48:00Z">
         <w:r>
           <w:rPr>
             <w:rFonts w:ascii="Times New Roman" w:eastAsia="Times New Roman" w:hAnsi="Times New Roman" w:cs="Times New Roman"/>
@@ -9287,8 +9358,8 @@
           <w:szCs w:val="24"/>
         </w:rPr>
       </w:pPr>
-      <w:bookmarkStart w:id="94" w:name="_ocy0aysirc6j" w:colFirst="0" w:colLast="0"/>
-      <w:bookmarkEnd w:id="94"/>
+      <w:bookmarkStart w:id="98" w:name="_ocy0aysirc6j" w:colFirst="0" w:colLast="0"/>
+      <w:bookmarkEnd w:id="98"/>
       <w:r>
         <w:rPr>
           <w:rFonts w:ascii="Times New Roman" w:eastAsia="Times New Roman" w:hAnsi="Times New Roman" w:cs="Times New Roman"/>
@@ -9311,8 +9382,8 @@
           <w:szCs w:val="24"/>
         </w:rPr>
       </w:pPr>
-      <w:bookmarkStart w:id="95" w:name="_5q3azwjwpxro" w:colFirst="0" w:colLast="0"/>
-      <w:bookmarkEnd w:id="95"/>
+      <w:bookmarkStart w:id="99" w:name="_5q3azwjwpxro" w:colFirst="0" w:colLast="0"/>
+      <w:bookmarkEnd w:id="99"/>
       <w:r>
         <w:rPr>
           <w:rFonts w:ascii="Times New Roman" w:eastAsia="Times New Roman" w:hAnsi="Times New Roman" w:cs="Times New Roman"/>
@@ -9351,7 +9422,7 @@
           <w:szCs w:val="24"/>
         </w:rPr>
       </w:pPr>
-      <w:commentRangeStart w:id="96"/>
+      <w:commentRangeStart w:id="100"/>
       <w:r>
         <w:rPr>
           <w:rFonts w:ascii="Times New Roman" w:eastAsia="Times New Roman" w:hAnsi="Times New Roman" w:cs="Times New Roman"/>
@@ -9360,12 +9431,12 @@
         </w:rPr>
         <w:t xml:space="preserve">Modeled DOC and DO </w:t>
       </w:r>
-      <w:commentRangeEnd w:id="96"/>
+      <w:commentRangeEnd w:id="100"/>
       <w:r>
         <w:rPr>
           <w:rStyle w:val="CommentReference"/>
         </w:rPr>
-        <w:commentReference w:id="96"/>
+        <w:commentReference w:id="100"/>
       </w:r>
       <w:r>
         <w:rPr>
@@ -9627,8 +9698,8 @@
         </w:rPr>
         <w:t xml:space="preserve">Burial_alloch, which represented the daily proportion of </w:t>
       </w:r>
-      <w:commentRangeStart w:id="97"/>
-      <w:commentRangeStart w:id="98"/>
+      <w:commentRangeStart w:id="101"/>
+      <w:commentRangeStart w:id="102"/>
       <w:r>
         <w:rPr>
           <w:rFonts w:ascii="Times New Roman" w:eastAsia="Times New Roman" w:hAnsi="Times New Roman" w:cs="Times New Roman"/>
@@ -9654,19 +9725,19 @@
         </w:rPr>
         <w:t xml:space="preserve"> buried in sediments, was 1 </w:t>
       </w:r>
-      <w:commentRangeEnd w:id="97"/>
+      <w:commentRangeEnd w:id="101"/>
       <w:r>
         <w:rPr>
           <w:rStyle w:val="CommentReference"/>
         </w:rPr>
-        <w:commentReference w:id="97"/>
-      </w:r>
-      <w:commentRangeEnd w:id="98"/>
+        <w:commentReference w:id="101"/>
+      </w:r>
+      <w:commentRangeEnd w:id="102"/>
       <w:r>
         <w:rPr>
           <w:rStyle w:val="CommentReference"/>
         </w:rPr>
-        <w:commentReference w:id="98"/>
+        <w:commentReference w:id="102"/>
       </w:r>
       <w:r>
         <w:rPr>
@@ -9878,7 +9949,7 @@
         <w:spacing w:line="480" w:lineRule="auto"/>
         <w:ind w:firstLine="720"/>
         <w:rPr>
-          <w:ins w:id="99" w:author="Paul Hanson" w:date="2017-04-05T11:06:00Z"/>
+          <w:ins w:id="103" w:author="Paul Hanson" w:date="2017-04-05T11:06:00Z"/>
           <w:rFonts w:ascii="Times New Roman" w:eastAsia="Times New Roman" w:hAnsi="Times New Roman" w:cs="Times New Roman"/>
           <w:sz w:val="24"/>
           <w:szCs w:val="24"/>
@@ -9983,7 +10054,7 @@
         </w:rPr>
         <w:t xml:space="preserve">modeled DOC across lakes. Harp and Monona were the only lakes with considerable sensitivity to Respiration_autoch. </w:t>
       </w:r>
-      <w:commentRangeStart w:id="100"/>
+      <w:commentRangeStart w:id="104"/>
       <w:r>
         <w:rPr>
           <w:rFonts w:ascii="Times New Roman" w:eastAsia="Times New Roman" w:hAnsi="Times New Roman" w:cs="Times New Roman"/>
@@ -9992,9 +10063,9 @@
         </w:rPr>
         <w:t>Overall</w:t>
       </w:r>
-      <w:commentRangeEnd w:id="100"/>
-      <w:r>
-        <w:commentReference w:id="100"/>
+      <w:commentRangeEnd w:id="104"/>
+      <w:r>
+        <w:commentReference w:id="104"/>
       </w:r>
       <w:r>
         <w:rPr>
@@ -10073,7 +10144,7 @@
           <w:szCs w:val="24"/>
         </w:rPr>
       </w:pPr>
-      <w:ins w:id="101" w:author="Paul Hanson" w:date="2017-04-05T11:06:00Z">
+      <w:ins w:id="105" w:author="Paul Hanson" w:date="2017-04-05T11:06:00Z">
         <w:r>
           <w:rPr>
             <w:rFonts w:ascii="Times New Roman" w:eastAsia="Times New Roman" w:hAnsi="Times New Roman" w:cs="Times New Roman"/>
@@ -10083,7 +10154,7 @@
           <w:t xml:space="preserve">[Yep, we need a paragraph about parameter uncertainty, which will come from the bootstrap analysis.  My </w:t>
         </w:r>
       </w:ins>
-      <w:ins w:id="102" w:author="Paul Hanson" w:date="2017-04-05T11:08:00Z">
+      <w:ins w:id="106" w:author="Paul Hanson" w:date="2017-04-05T11:08:00Z">
         <w:r>
           <w:rPr>
             <w:rFonts w:ascii="Times New Roman" w:eastAsia="Times New Roman" w:hAnsi="Times New Roman" w:cs="Times New Roman"/>
@@ -10093,7 +10164,7 @@
           <w:t>expectation</w:t>
         </w:r>
       </w:ins>
-      <w:ins w:id="103" w:author="Paul Hanson" w:date="2017-04-05T11:06:00Z">
+      <w:ins w:id="107" w:author="Paul Hanson" w:date="2017-04-05T11:06:00Z">
         <w:r>
           <w:rPr>
             <w:rFonts w:ascii="Times New Roman" w:eastAsia="Times New Roman" w:hAnsi="Times New Roman" w:cs="Times New Roman"/>
@@ -10116,11 +10187,8 @@
           <w:szCs w:val="24"/>
         </w:rPr>
       </w:pPr>
-      <w:bookmarkStart w:id="104" w:name="_xlemxvr7c40e" w:colFirst="0" w:colLast="0"/>
-      <w:bookmarkEnd w:id="104"/>
-      <w:commentRangeStart w:id="105"/>
-      <w:commentRangeStart w:id="106"/>
-      <w:commentRangeStart w:id="107"/>
+      <w:bookmarkStart w:id="108" w:name="_xlemxvr7c40e" w:colFirst="0" w:colLast="0"/>
+      <w:bookmarkEnd w:id="108"/>
       <w:r>
         <w:rPr>
           <w:rFonts w:ascii="Times New Roman" w:eastAsia="Times New Roman" w:hAnsi="Times New Roman" w:cs="Times New Roman"/>
@@ -10129,30 +10197,6 @@
           <w:szCs w:val="24"/>
         </w:rPr>
         <w:t>Summary of fluxes and fates</w:t>
-      </w:r>
-      <w:commentRangeEnd w:id="105"/>
-      <w:r>
-        <w:rPr>
-          <w:rStyle w:val="CommentReference"/>
-          <w:color w:val="000000"/>
-        </w:rPr>
-        <w:commentReference w:id="105"/>
-      </w:r>
-      <w:commentRangeEnd w:id="106"/>
-      <w:r>
-        <w:rPr>
-          <w:rStyle w:val="CommentReference"/>
-          <w:color w:val="000000"/>
-        </w:rPr>
-        <w:commentReference w:id="106"/>
-      </w:r>
-      <w:commentRangeEnd w:id="107"/>
-      <w:r>
-        <w:rPr>
-          <w:rStyle w:val="CommentReference"/>
-          <w:color w:val="000000"/>
-        </w:rPr>
-        <w:commentReference w:id="107"/>
       </w:r>
     </w:p>
     <w:p>
@@ -10643,16 +10687,14 @@
         </w:rPr>
         <w:t>) and was the only lake drive</w:t>
       </w:r>
-      <w:ins w:id="108" w:author="Skaff, Nicholas" w:date="2017-05-21T16:08:00Z">
-        <w:r>
-          <w:rPr>
-            <w:rFonts w:ascii="Times New Roman" w:eastAsia="Times New Roman" w:hAnsi="Times New Roman" w:cs="Times New Roman"/>
-            <w:sz w:val="24"/>
-            <w:szCs w:val="24"/>
-          </w:rPr>
-          <w:t>n</w:t>
-        </w:r>
-      </w:ins>
+      <w:r>
+        <w:rPr>
+          <w:rFonts w:ascii="Times New Roman" w:eastAsia="Times New Roman" w:hAnsi="Times New Roman" w:cs="Times New Roman"/>
+          <w:sz w:val="24"/>
+          <w:szCs w:val="24"/>
+        </w:rPr>
+        <w:t>n</w:t>
+      </w:r>
       <w:r>
         <w:rPr>
           <w:rFonts w:ascii="Times New Roman" w:eastAsia="Times New Roman" w:hAnsi="Times New Roman" w:cs="Times New Roman"/>
@@ -11817,41 +11859,9 @@
           <w:sz w:val="24"/>
           <w:szCs w:val="24"/>
         </w:rPr>
-        <w:t xml:space="preserve"> on an annual basis (Table 5). Monona and Vanern also showed </w:t>
-      </w:r>
-      <w:commentRangeStart w:id="138"/>
-      <w:commentRangeStart w:id="139"/>
-      <w:r>
-        <w:rPr>
-          <w:rFonts w:ascii="Times New Roman" w:eastAsia="Times New Roman" w:hAnsi="Times New Roman" w:cs="Times New Roman"/>
-          <w:sz w:val="24"/>
-          <w:szCs w:val="24"/>
-        </w:rPr>
-        <w:t xml:space="preserve">less of an increase in autochthony as the growing season progressed </w:t>
-      </w:r>
-      <w:commentRangeEnd w:id="138"/>
-      <w:r>
-        <w:rPr>
-          <w:rStyle w:val="CommentReference"/>
-        </w:rPr>
-        <w:commentReference w:id="138"/>
-      </w:r>
-      <w:commentRangeEnd w:id="139"/>
-      <w:r>
-        <w:rPr>
-          <w:rStyle w:val="CommentReference"/>
-        </w:rPr>
-        <w:commentReference w:id="139"/>
-      </w:r>
-      <w:r>
-        <w:rPr>
-          <w:rFonts w:ascii="Times New Roman" w:eastAsia="Times New Roman" w:hAnsi="Times New Roman" w:cs="Times New Roman"/>
-          <w:sz w:val="24"/>
-          <w:szCs w:val="24"/>
-        </w:rPr>
-        <w:t>compared to other lakes, suggesting the importance of continued allochthonous inputs during summer months coinciding with increases in autochthony.</w:t>
-      </w:r>
-      <w:ins w:id="140" w:author="immccull@gmail.com" w:date="2017-04-18T21:15:00Z">
+        <w:t xml:space="preserve"> on an annual basis (Table 5). Monona and Vanern also showed less of an increase in autochthony as the growing season progressed compared to other lakes, suggesting the importance of continued allochthonous inputs during summer months coinciding with increases in autochthony.</w:t>
+      </w:r>
+      <w:ins w:id="138" w:author="immccull@gmail.com" w:date="2017-04-18T21:15:00Z">
         <w:r>
           <w:rPr>
             <w:rFonts w:ascii="Times New Roman" w:eastAsia="Times New Roman" w:hAnsi="Times New Roman" w:cs="Times New Roman"/>
@@ -11874,9 +11884,9 @@
           <w:szCs w:val="24"/>
         </w:rPr>
       </w:pPr>
-      <w:bookmarkStart w:id="141" w:name="_3o4ewidztyp5" w:colFirst="0" w:colLast="0"/>
-      <w:bookmarkEnd w:id="141"/>
-      <w:commentRangeStart w:id="142"/>
+      <w:bookmarkStart w:id="139" w:name="_3o4ewidztyp5" w:colFirst="0" w:colLast="0"/>
+      <w:bookmarkEnd w:id="139"/>
+      <w:commentRangeStart w:id="140"/>
       <w:r>
         <w:rPr>
           <w:rFonts w:ascii="Times New Roman" w:eastAsia="Times New Roman" w:hAnsi="Times New Roman" w:cs="Times New Roman"/>
@@ -11886,12 +11896,12 @@
         </w:rPr>
         <w:t>DISCUSSION</w:t>
       </w:r>
-      <w:commentRangeEnd w:id="142"/>
+      <w:commentRangeEnd w:id="140"/>
       <w:r>
         <w:rPr>
           <w:rStyle w:val="CommentReference"/>
         </w:rPr>
-        <w:commentReference w:id="142"/>
+        <w:commentReference w:id="140"/>
       </w:r>
     </w:p>
     <w:p>
@@ -11906,8 +11916,8 @@
           <w:szCs w:val="24"/>
         </w:rPr>
       </w:pPr>
-      <w:bookmarkStart w:id="143" w:name="_a3c9orcnsv16" w:colFirst="0" w:colLast="0"/>
-      <w:bookmarkEnd w:id="143"/>
+      <w:bookmarkStart w:id="141" w:name="_a3c9orcnsv16" w:colFirst="0" w:colLast="0"/>
+      <w:bookmarkEnd w:id="141"/>
       <w:r>
         <w:rPr>
           <w:rFonts w:ascii="Times New Roman" w:eastAsia="Times New Roman" w:hAnsi="Times New Roman" w:cs="Times New Roman"/>
@@ -11934,25 +11944,7 @@
           <w:szCs w:val="24"/>
         </w:rPr>
         <w:tab/>
-        <w:t>Our results indicate</w:t>
-      </w:r>
-      <w:del w:id="144" w:author="Derek Roberts" w:date="2017-04-08T19:33:00Z">
-        <w:r>
-          <w:rPr>
-            <w:rFonts w:ascii="Times New Roman" w:eastAsia="Times New Roman" w:hAnsi="Times New Roman" w:cs="Times New Roman"/>
-            <w:sz w:val="24"/>
-            <w:szCs w:val="24"/>
-          </w:rPr>
-          <w:delText>d</w:delText>
-        </w:r>
-      </w:del>
-      <w:r>
-        <w:rPr>
-          <w:rFonts w:ascii="Times New Roman" w:eastAsia="Times New Roman" w:hAnsi="Times New Roman" w:cs="Times New Roman"/>
-          <w:sz w:val="24"/>
-          <w:szCs w:val="24"/>
-        </w:rPr>
-        <w:t xml:space="preserve"> that a relatively simple, dynamical model can represent the set of key biogeochemical, trophic</w:t>
+        <w:t>Our results indicated that a relatively simple, dynamical model can represent the set of key biogeochemical, trophic</w:t>
       </w:r>
       <w:r>
         <w:rPr>
@@ -12083,6 +12075,539 @@
           <w:szCs w:val="24"/>
         </w:rPr>
         <w:t xml:space="preserve">nature of our </w:t>
+      </w:r>
+      <w:commentRangeStart w:id="142"/>
+      <w:commentRangeStart w:id="143"/>
+      <w:r>
+        <w:rPr>
+          <w:rFonts w:ascii="Times New Roman" w:eastAsia="Times New Roman" w:hAnsi="Times New Roman" w:cs="Times New Roman"/>
+          <w:sz w:val="24"/>
+          <w:szCs w:val="24"/>
+        </w:rPr>
+        <w:t>approach</w:t>
+      </w:r>
+      <w:commentRangeEnd w:id="142"/>
+      <w:r>
+        <w:rPr>
+          <w:rStyle w:val="CommentReference"/>
+        </w:rPr>
+        <w:commentReference w:id="142"/>
+      </w:r>
+      <w:commentRangeEnd w:id="143"/>
+      <w:r>
+        <w:rPr>
+          <w:rStyle w:val="CommentReference"/>
+        </w:rPr>
+        <w:commentReference w:id="143"/>
+      </w:r>
+      <w:r>
+        <w:rPr>
+          <w:rFonts w:ascii="Times New Roman" w:eastAsia="Times New Roman" w:hAnsi="Times New Roman" w:cs="Times New Roman"/>
+          <w:sz w:val="24"/>
+          <w:szCs w:val="24"/>
+        </w:rPr>
+        <w:t xml:space="preserve">. </w:t>
+      </w:r>
+      <w:r>
+        <w:rPr>
+          <w:rFonts w:ascii="Times New Roman" w:eastAsia="Times New Roman" w:hAnsi="Times New Roman" w:cs="Times New Roman"/>
+          <w:sz w:val="24"/>
+          <w:szCs w:val="24"/>
+        </w:rPr>
+        <w:t xml:space="preserve">A key inference is that a few processes are responsible for control over OC dynamics. While postulated previously (Hanson et al. 2011), this is the first demonstration in a dynamical model applied to contrasting lake types. </w:t>
+      </w:r>
+      <w:r>
+        <w:rPr>
+          <w:rFonts w:ascii="Times New Roman" w:eastAsia="Times New Roman" w:hAnsi="Times New Roman" w:cs="Times New Roman"/>
+          <w:sz w:val="24"/>
+          <w:szCs w:val="24"/>
+        </w:rPr>
+        <w:t>Further, the flux</w:t>
+      </w:r>
+      <w:r>
+        <w:rPr>
+          <w:rFonts w:ascii="Times New Roman" w:eastAsia="Times New Roman" w:hAnsi="Times New Roman" w:cs="Times New Roman"/>
+          <w:sz w:val="24"/>
+          <w:szCs w:val="24"/>
+        </w:rPr>
+        <w:t>es</w:t>
+      </w:r>
+      <w:r>
+        <w:rPr>
+          <w:rFonts w:ascii="Times New Roman" w:eastAsia="Times New Roman" w:hAnsi="Times New Roman" w:cs="Times New Roman"/>
+          <w:sz w:val="24"/>
+          <w:szCs w:val="24"/>
+        </w:rPr>
+        <w:t xml:space="preserve"> we </w:t>
+      </w:r>
+      <w:r>
+        <w:rPr>
+          <w:rFonts w:ascii="Times New Roman" w:eastAsia="Times New Roman" w:hAnsi="Times New Roman" w:cs="Times New Roman"/>
+          <w:sz w:val="24"/>
+          <w:szCs w:val="24"/>
+        </w:rPr>
+        <w:t xml:space="preserve">modeled </w:t>
+      </w:r>
+      <w:r>
+        <w:rPr>
+          <w:rFonts w:ascii="Times New Roman" w:eastAsia="Times New Roman" w:hAnsi="Times New Roman" w:cs="Times New Roman"/>
+          <w:sz w:val="24"/>
+          <w:szCs w:val="24"/>
+        </w:rPr>
+        <w:t>were within the range of other published studies for these lakes based on steady-state models. Using much of the same LTER data, Hanson et al. (2014) provided similar estimates for Trout of allochthony</w:t>
+      </w:r>
+      <w:r>
+        <w:rPr>
+          <w:rFonts w:ascii="Times New Roman" w:eastAsia="Times New Roman" w:hAnsi="Times New Roman" w:cs="Times New Roman"/>
+          <w:sz w:val="24"/>
+          <w:szCs w:val="24"/>
+        </w:rPr>
+        <w:t xml:space="preserve"> (Hanson estimate: </w:t>
+      </w:r>
+      <w:r>
+        <w:rPr>
+          <w:rFonts w:ascii="Times New Roman" w:eastAsia="Times New Roman" w:hAnsi="Times New Roman" w:cs="Times New Roman"/>
+          <w:sz w:val="24"/>
+          <w:szCs w:val="24"/>
+        </w:rPr>
+        <w:t>15.92</w:t>
+      </w:r>
+      <w:r>
+        <w:rPr>
+          <w:rFonts w:ascii="Times New Roman" w:eastAsia="Times New Roman" w:hAnsi="Times New Roman" w:cs="Times New Roman"/>
+          <w:sz w:val="24"/>
+          <w:szCs w:val="24"/>
+        </w:rPr>
+        <w:t xml:space="preserve"> g m</w:t>
+      </w:r>
+      <w:r>
+        <w:rPr>
+          <w:rFonts w:ascii="Times New Roman" w:eastAsia="Times New Roman" w:hAnsi="Times New Roman" w:cs="Times New Roman"/>
+          <w:sz w:val="24"/>
+          <w:szCs w:val="24"/>
+          <w:vertAlign w:val="superscript"/>
+        </w:rPr>
+        <w:t>-2</w:t>
+      </w:r>
+      <w:r>
+        <w:rPr>
+          <w:rFonts w:ascii="Times New Roman" w:eastAsia="Times New Roman" w:hAnsi="Times New Roman" w:cs="Times New Roman"/>
+          <w:sz w:val="24"/>
+          <w:szCs w:val="24"/>
+        </w:rPr>
+        <w:t xml:space="preserve"> yr</w:t>
+      </w:r>
+      <w:r>
+        <w:rPr>
+          <w:rFonts w:ascii="Times New Roman" w:eastAsia="Times New Roman" w:hAnsi="Times New Roman" w:cs="Times New Roman"/>
+          <w:sz w:val="24"/>
+          <w:szCs w:val="24"/>
+          <w:vertAlign w:val="superscript"/>
+        </w:rPr>
+        <w:t>-1</w:t>
+      </w:r>
+      <w:r>
+        <w:rPr>
+          <w:rFonts w:ascii="Times New Roman" w:eastAsia="Times New Roman" w:hAnsi="Times New Roman" w:cs="Times New Roman"/>
+          <w:sz w:val="24"/>
+          <w:szCs w:val="24"/>
+        </w:rPr>
+        <w:t xml:space="preserve">, our </w:t>
+      </w:r>
+      <w:r>
+        <w:rPr>
+          <w:rFonts w:ascii="Times New Roman" w:eastAsia="Times New Roman" w:hAnsi="Times New Roman" w:cs="Times New Roman"/>
+          <w:sz w:val="24"/>
+          <w:szCs w:val="24"/>
+        </w:rPr>
+        <w:t xml:space="preserve">model </w:t>
+      </w:r>
+      <w:r>
+        <w:rPr>
+          <w:rFonts w:ascii="Times New Roman" w:eastAsia="Times New Roman" w:hAnsi="Times New Roman" w:cs="Times New Roman"/>
+          <w:sz w:val="24"/>
+          <w:szCs w:val="24"/>
+        </w:rPr>
+        <w:t xml:space="preserve">estimate: </w:t>
+      </w:r>
+      <w:r>
+        <w:rPr>
+          <w:rFonts w:ascii="Times New Roman" w:eastAsia="Times New Roman" w:hAnsi="Times New Roman" w:cs="Times New Roman"/>
+          <w:sz w:val="24"/>
+          <w:szCs w:val="24"/>
+        </w:rPr>
+        <w:t>13.</w:t>
+      </w:r>
+      <w:r>
+        <w:rPr>
+          <w:rFonts w:ascii="Times New Roman" w:eastAsia="Times New Roman" w:hAnsi="Times New Roman" w:cs="Times New Roman"/>
+          <w:sz w:val="24"/>
+          <w:szCs w:val="24"/>
+        </w:rPr>
+        <w:t>35</w:t>
+      </w:r>
+      <w:r>
+        <w:rPr>
+          <w:rFonts w:ascii="Times New Roman" w:eastAsia="Times New Roman" w:hAnsi="Times New Roman" w:cs="Times New Roman"/>
+          <w:sz w:val="24"/>
+          <w:szCs w:val="24"/>
+        </w:rPr>
+        <w:t xml:space="preserve"> g m</w:t>
+      </w:r>
+      <w:r>
+        <w:rPr>
+          <w:rFonts w:ascii="Times New Roman" w:eastAsia="Times New Roman" w:hAnsi="Times New Roman" w:cs="Times New Roman"/>
+          <w:sz w:val="24"/>
+          <w:szCs w:val="24"/>
+          <w:vertAlign w:val="superscript"/>
+        </w:rPr>
+        <w:t>-2</w:t>
+      </w:r>
+      <w:r>
+        <w:rPr>
+          <w:rFonts w:ascii="Times New Roman" w:eastAsia="Times New Roman" w:hAnsi="Times New Roman" w:cs="Times New Roman"/>
+          <w:sz w:val="24"/>
+          <w:szCs w:val="24"/>
+        </w:rPr>
+        <w:t xml:space="preserve"> yr</w:t>
+      </w:r>
+      <w:r>
+        <w:rPr>
+          <w:rFonts w:ascii="Times New Roman" w:eastAsia="Times New Roman" w:hAnsi="Times New Roman" w:cs="Times New Roman"/>
+          <w:sz w:val="24"/>
+          <w:szCs w:val="24"/>
+          <w:vertAlign w:val="superscript"/>
+        </w:rPr>
+        <w:t>-1</w:t>
+      </w:r>
+      <w:r>
+        <w:rPr>
+          <w:rFonts w:ascii="Times New Roman" w:eastAsia="Times New Roman" w:hAnsi="Times New Roman" w:cs="Times New Roman"/>
+          <w:sz w:val="24"/>
+          <w:szCs w:val="24"/>
+        </w:rPr>
+        <w:t>)</w:t>
+      </w:r>
+      <w:r>
+        <w:rPr>
+          <w:rFonts w:ascii="Times New Roman" w:eastAsia="Times New Roman" w:hAnsi="Times New Roman" w:cs="Times New Roman"/>
+          <w:sz w:val="24"/>
+          <w:szCs w:val="24"/>
+        </w:rPr>
+        <w:t>, burial and export, but not for respiration</w:t>
+      </w:r>
+      <w:r>
+        <w:rPr>
+          <w:rFonts w:ascii="Times New Roman" w:eastAsia="Times New Roman" w:hAnsi="Times New Roman" w:cs="Times New Roman"/>
+          <w:sz w:val="24"/>
+          <w:szCs w:val="24"/>
+        </w:rPr>
+        <w:t xml:space="preserve">, because that study did not account for </w:t>
+      </w:r>
+      <w:commentRangeStart w:id="144"/>
+      <w:r>
+        <w:rPr>
+          <w:rFonts w:ascii="Times New Roman" w:eastAsia="Times New Roman" w:hAnsi="Times New Roman" w:cs="Times New Roman"/>
+          <w:sz w:val="24"/>
+          <w:szCs w:val="24"/>
+        </w:rPr>
+        <w:t>autochthony</w:t>
+      </w:r>
+      <w:commentRangeEnd w:id="144"/>
+      <w:r>
+        <w:rPr>
+          <w:rStyle w:val="CommentReference"/>
+        </w:rPr>
+        <w:commentReference w:id="144"/>
+      </w:r>
+      <w:r>
+        <w:rPr>
+          <w:rFonts w:ascii="Times New Roman" w:eastAsia="Times New Roman" w:hAnsi="Times New Roman" w:cs="Times New Roman"/>
+          <w:sz w:val="24"/>
+          <w:szCs w:val="24"/>
+        </w:rPr>
+        <w:t xml:space="preserve">. Whalen and Cornwall (1985) </w:t>
+      </w:r>
+      <w:r>
+        <w:rPr>
+          <w:rFonts w:ascii="Times New Roman" w:eastAsia="Times New Roman" w:hAnsi="Times New Roman" w:cs="Times New Roman"/>
+          <w:sz w:val="24"/>
+          <w:szCs w:val="24"/>
+        </w:rPr>
+        <w:lastRenderedPageBreak/>
+        <w:t>modeled Toolik based on a different set of years from our study (1980-1981), but similarly demonstrated that the system contained high allochthony relative to autochthony, low burial and high export. Similar to Hanson et al. (2014), Dillon and Molot</w:t>
+      </w:r>
+      <w:r>
+        <w:rPr>
+          <w:rFonts w:ascii="Times New Roman" w:eastAsia="Times New Roman" w:hAnsi="Times New Roman" w:cs="Times New Roman"/>
+          <w:sz w:val="24"/>
+          <w:szCs w:val="24"/>
+        </w:rPr>
+        <w:t>’s</w:t>
+      </w:r>
+      <w:r>
+        <w:rPr>
+          <w:rFonts w:ascii="Times New Roman" w:eastAsia="Times New Roman" w:hAnsi="Times New Roman" w:cs="Times New Roman"/>
+          <w:sz w:val="24"/>
+          <w:szCs w:val="24"/>
+        </w:rPr>
+        <w:t xml:space="preserve"> (1997)</w:t>
+      </w:r>
+      <w:r>
+        <w:rPr>
+          <w:rFonts w:ascii="Times New Roman" w:eastAsia="Times New Roman" w:hAnsi="Times New Roman" w:cs="Times New Roman"/>
+          <w:sz w:val="24"/>
+          <w:szCs w:val="24"/>
+        </w:rPr>
+        <w:t xml:space="preserve"> </w:t>
+      </w:r>
+      <w:r>
+        <w:rPr>
+          <w:rFonts w:ascii="Times New Roman" w:eastAsia="Times New Roman" w:hAnsi="Times New Roman" w:cs="Times New Roman"/>
+          <w:sz w:val="24"/>
+          <w:szCs w:val="24"/>
+        </w:rPr>
+        <w:t xml:space="preserve">estimates for Harp of autochthony, burial </w:t>
+      </w:r>
+      <w:r>
+        <w:rPr>
+          <w:rFonts w:ascii="Times New Roman" w:eastAsia="Times New Roman" w:hAnsi="Times New Roman" w:cs="Times New Roman"/>
+          <w:sz w:val="24"/>
+          <w:szCs w:val="24"/>
+        </w:rPr>
+        <w:t>(Dillon and Molot: 6.3 g m</w:t>
+      </w:r>
+      <w:r>
+        <w:rPr>
+          <w:rFonts w:ascii="Times New Roman" w:eastAsia="Times New Roman" w:hAnsi="Times New Roman" w:cs="Times New Roman"/>
+          <w:sz w:val="24"/>
+          <w:szCs w:val="24"/>
+          <w:vertAlign w:val="superscript"/>
+        </w:rPr>
+        <w:t>-2</w:t>
+      </w:r>
+      <w:r>
+        <w:rPr>
+          <w:rFonts w:ascii="Times New Roman" w:eastAsia="Times New Roman" w:hAnsi="Times New Roman" w:cs="Times New Roman"/>
+          <w:sz w:val="24"/>
+          <w:szCs w:val="24"/>
+        </w:rPr>
+        <w:t xml:space="preserve"> yr</w:t>
+      </w:r>
+      <w:r>
+        <w:rPr>
+          <w:rFonts w:ascii="Times New Roman" w:eastAsia="Times New Roman" w:hAnsi="Times New Roman" w:cs="Times New Roman"/>
+          <w:sz w:val="24"/>
+          <w:szCs w:val="24"/>
+          <w:vertAlign w:val="superscript"/>
+        </w:rPr>
+        <w:t>-1</w:t>
+      </w:r>
+      <w:r>
+        <w:rPr>
+          <w:rFonts w:ascii="Times New Roman" w:eastAsia="Times New Roman" w:hAnsi="Times New Roman" w:cs="Times New Roman"/>
+          <w:sz w:val="24"/>
+          <w:szCs w:val="24"/>
+        </w:rPr>
+        <w:t xml:space="preserve">, our </w:t>
+      </w:r>
+      <w:r>
+        <w:rPr>
+          <w:rFonts w:ascii="Times New Roman" w:eastAsia="Times New Roman" w:hAnsi="Times New Roman" w:cs="Times New Roman"/>
+          <w:sz w:val="24"/>
+          <w:szCs w:val="24"/>
+        </w:rPr>
+        <w:t xml:space="preserve">model </w:t>
+      </w:r>
+      <w:r>
+        <w:rPr>
+          <w:rFonts w:ascii="Times New Roman" w:eastAsia="Times New Roman" w:hAnsi="Times New Roman" w:cs="Times New Roman"/>
+          <w:sz w:val="24"/>
+          <w:szCs w:val="24"/>
+        </w:rPr>
+        <w:t>estimate: 5.</w:t>
+      </w:r>
+      <w:r>
+        <w:rPr>
+          <w:rFonts w:ascii="Times New Roman" w:eastAsia="Times New Roman" w:hAnsi="Times New Roman" w:cs="Times New Roman"/>
+          <w:sz w:val="24"/>
+          <w:szCs w:val="24"/>
+        </w:rPr>
+        <w:t>3</w:t>
+      </w:r>
+      <w:r>
+        <w:rPr>
+          <w:rFonts w:ascii="Times New Roman" w:eastAsia="Times New Roman" w:hAnsi="Times New Roman" w:cs="Times New Roman"/>
+          <w:sz w:val="24"/>
+          <w:szCs w:val="24"/>
+        </w:rPr>
+        <w:t xml:space="preserve"> g m</w:t>
+      </w:r>
+      <w:r>
+        <w:rPr>
+          <w:rFonts w:ascii="Times New Roman" w:eastAsia="Times New Roman" w:hAnsi="Times New Roman" w:cs="Times New Roman"/>
+          <w:sz w:val="24"/>
+          <w:szCs w:val="24"/>
+          <w:vertAlign w:val="superscript"/>
+        </w:rPr>
+        <w:t>-2</w:t>
+      </w:r>
+      <w:r>
+        <w:rPr>
+          <w:rFonts w:ascii="Times New Roman" w:eastAsia="Times New Roman" w:hAnsi="Times New Roman" w:cs="Times New Roman"/>
+          <w:sz w:val="24"/>
+          <w:szCs w:val="24"/>
+        </w:rPr>
+        <w:t xml:space="preserve"> yr</w:t>
+      </w:r>
+      <w:r>
+        <w:rPr>
+          <w:rFonts w:ascii="Times New Roman" w:eastAsia="Times New Roman" w:hAnsi="Times New Roman" w:cs="Times New Roman"/>
+          <w:sz w:val="24"/>
+          <w:szCs w:val="24"/>
+          <w:vertAlign w:val="superscript"/>
+        </w:rPr>
+        <w:t>-1</w:t>
+      </w:r>
+      <w:r>
+        <w:rPr>
+          <w:rFonts w:ascii="Times New Roman" w:eastAsia="Times New Roman" w:hAnsi="Times New Roman" w:cs="Times New Roman"/>
+          <w:sz w:val="24"/>
+          <w:szCs w:val="24"/>
+        </w:rPr>
+        <w:t>) a</w:t>
+      </w:r>
+      <w:r>
+        <w:rPr>
+          <w:rFonts w:ascii="Times New Roman" w:eastAsia="Times New Roman" w:hAnsi="Times New Roman" w:cs="Times New Roman"/>
+          <w:sz w:val="24"/>
+          <w:szCs w:val="24"/>
+        </w:rPr>
+        <w:t>nd export</w:t>
+      </w:r>
+      <w:r>
+        <w:rPr>
+          <w:rFonts w:ascii="Times New Roman" w:eastAsia="Times New Roman" w:hAnsi="Times New Roman" w:cs="Times New Roman"/>
+          <w:sz w:val="24"/>
+          <w:szCs w:val="24"/>
+        </w:rPr>
+        <w:t xml:space="preserve"> (Dillon and Molot: 16.9 g m</w:t>
+      </w:r>
+      <w:r>
+        <w:rPr>
+          <w:rFonts w:ascii="Times New Roman" w:eastAsia="Times New Roman" w:hAnsi="Times New Roman" w:cs="Times New Roman"/>
+          <w:sz w:val="24"/>
+          <w:szCs w:val="24"/>
+          <w:vertAlign w:val="superscript"/>
+        </w:rPr>
+        <w:t>-2</w:t>
+      </w:r>
+      <w:r>
+        <w:rPr>
+          <w:rFonts w:ascii="Times New Roman" w:eastAsia="Times New Roman" w:hAnsi="Times New Roman" w:cs="Times New Roman"/>
+          <w:sz w:val="24"/>
+          <w:szCs w:val="24"/>
+        </w:rPr>
+        <w:t xml:space="preserve"> yr</w:t>
+      </w:r>
+      <w:r>
+        <w:rPr>
+          <w:rFonts w:ascii="Times New Roman" w:eastAsia="Times New Roman" w:hAnsi="Times New Roman" w:cs="Times New Roman"/>
+          <w:sz w:val="24"/>
+          <w:szCs w:val="24"/>
+          <w:vertAlign w:val="superscript"/>
+        </w:rPr>
+        <w:t>-1</w:t>
+      </w:r>
+      <w:r>
+        <w:rPr>
+          <w:rFonts w:ascii="Times New Roman" w:eastAsia="Times New Roman" w:hAnsi="Times New Roman" w:cs="Times New Roman"/>
+          <w:sz w:val="24"/>
+          <w:szCs w:val="24"/>
+        </w:rPr>
+        <w:t xml:space="preserve">, our </w:t>
+      </w:r>
+      <w:r>
+        <w:rPr>
+          <w:rFonts w:ascii="Times New Roman" w:eastAsia="Times New Roman" w:hAnsi="Times New Roman" w:cs="Times New Roman"/>
+          <w:sz w:val="24"/>
+          <w:szCs w:val="24"/>
+        </w:rPr>
+        <w:t xml:space="preserve">model </w:t>
+      </w:r>
+      <w:r>
+        <w:rPr>
+          <w:rFonts w:ascii="Times New Roman" w:eastAsia="Times New Roman" w:hAnsi="Times New Roman" w:cs="Times New Roman"/>
+          <w:sz w:val="24"/>
+          <w:szCs w:val="24"/>
+        </w:rPr>
+        <w:t xml:space="preserve">estimate: </w:t>
+      </w:r>
+      <w:r>
+        <w:rPr>
+          <w:rFonts w:ascii="Times New Roman" w:eastAsia="Times New Roman" w:hAnsi="Times New Roman" w:cs="Times New Roman"/>
+          <w:sz w:val="24"/>
+          <w:szCs w:val="24"/>
+        </w:rPr>
+        <w:t>17.</w:t>
+      </w:r>
+      <w:r>
+        <w:rPr>
+          <w:rFonts w:ascii="Times New Roman" w:eastAsia="Times New Roman" w:hAnsi="Times New Roman" w:cs="Times New Roman"/>
+          <w:sz w:val="24"/>
+          <w:szCs w:val="24"/>
+        </w:rPr>
+        <w:t>6</w:t>
+      </w:r>
+      <w:r>
+        <w:rPr>
+          <w:rFonts w:ascii="Times New Roman" w:eastAsia="Times New Roman" w:hAnsi="Times New Roman" w:cs="Times New Roman"/>
+          <w:sz w:val="24"/>
+          <w:szCs w:val="24"/>
+        </w:rPr>
+        <w:t xml:space="preserve"> g m</w:t>
+      </w:r>
+      <w:r>
+        <w:rPr>
+          <w:rFonts w:ascii="Times New Roman" w:eastAsia="Times New Roman" w:hAnsi="Times New Roman" w:cs="Times New Roman"/>
+          <w:sz w:val="24"/>
+          <w:szCs w:val="24"/>
+          <w:vertAlign w:val="superscript"/>
+        </w:rPr>
+        <w:t>-2</w:t>
+      </w:r>
+      <w:r>
+        <w:rPr>
+          <w:rFonts w:ascii="Times New Roman" w:eastAsia="Times New Roman" w:hAnsi="Times New Roman" w:cs="Times New Roman"/>
+          <w:sz w:val="24"/>
+          <w:szCs w:val="24"/>
+        </w:rPr>
+        <w:t xml:space="preserve"> yr</w:t>
+      </w:r>
+      <w:r>
+        <w:rPr>
+          <w:rFonts w:ascii="Times New Roman" w:eastAsia="Times New Roman" w:hAnsi="Times New Roman" w:cs="Times New Roman"/>
+          <w:sz w:val="24"/>
+          <w:szCs w:val="24"/>
+          <w:vertAlign w:val="superscript"/>
+        </w:rPr>
+        <w:t>-1</w:t>
+      </w:r>
+      <w:r>
+        <w:rPr>
+          <w:rFonts w:ascii="Times New Roman" w:eastAsia="Times New Roman" w:hAnsi="Times New Roman" w:cs="Times New Roman"/>
+          <w:sz w:val="24"/>
+          <w:szCs w:val="24"/>
+        </w:rPr>
+        <w:t>)</w:t>
+      </w:r>
+      <w:r>
+        <w:rPr>
+          <w:rFonts w:ascii="Times New Roman" w:eastAsia="Times New Roman" w:hAnsi="Times New Roman" w:cs="Times New Roman"/>
+          <w:sz w:val="24"/>
+          <w:szCs w:val="24"/>
+        </w:rPr>
+        <w:t xml:space="preserve">, </w:t>
       </w:r>
       <w:commentRangeStart w:id="145"/>
       <w:commentRangeStart w:id="146"/>
@@ -12092,7 +12617,7 @@
           <w:sz w:val="24"/>
           <w:szCs w:val="24"/>
         </w:rPr>
-        <w:t>approach</w:t>
+        <w:t xml:space="preserve">but not respiration (based on field data from 1981-1989), were comparable to our results. </w:t>
       </w:r>
       <w:commentRangeEnd w:id="145"/>
       <w:r>
@@ -12114,212 +12639,17 @@
           <w:sz w:val="24"/>
           <w:szCs w:val="24"/>
         </w:rPr>
-        <w:t xml:space="preserve">. </w:t>
-      </w:r>
-      <w:r>
-        <w:rPr>
-          <w:rFonts w:ascii="Times New Roman" w:eastAsia="Times New Roman" w:hAnsi="Times New Roman" w:cs="Times New Roman"/>
-          <w:sz w:val="24"/>
-          <w:szCs w:val="24"/>
-        </w:rPr>
-        <w:t xml:space="preserve">A key inference is that a few processes are responsible for control over OC dynamics. While postulated previously (Hanson et al. 2011), this is the first demonstration in a dynamical model applied to contrasting lake types. </w:t>
-      </w:r>
-      <w:r>
-        <w:rPr>
-          <w:rFonts w:ascii="Times New Roman" w:eastAsia="Times New Roman" w:hAnsi="Times New Roman" w:cs="Times New Roman"/>
-          <w:sz w:val="24"/>
-          <w:szCs w:val="24"/>
-        </w:rPr>
-        <w:t>Further, the flux</w:t>
-      </w:r>
-      <w:r>
-        <w:rPr>
-          <w:rFonts w:ascii="Times New Roman" w:eastAsia="Times New Roman" w:hAnsi="Times New Roman" w:cs="Times New Roman"/>
-          <w:sz w:val="24"/>
-          <w:szCs w:val="24"/>
-        </w:rPr>
-        <w:t>es</w:t>
-      </w:r>
-      <w:r>
-        <w:rPr>
-          <w:rFonts w:ascii="Times New Roman" w:eastAsia="Times New Roman" w:hAnsi="Times New Roman" w:cs="Times New Roman"/>
-          <w:sz w:val="24"/>
-          <w:szCs w:val="24"/>
-        </w:rPr>
-        <w:t xml:space="preserve"> we </w:t>
-      </w:r>
-      <w:r>
-        <w:rPr>
-          <w:rFonts w:ascii="Times New Roman" w:eastAsia="Times New Roman" w:hAnsi="Times New Roman" w:cs="Times New Roman"/>
-          <w:sz w:val="24"/>
-          <w:szCs w:val="24"/>
-        </w:rPr>
-        <w:t xml:space="preserve">modeled </w:t>
-      </w:r>
-      <w:r>
-        <w:rPr>
-          <w:rFonts w:ascii="Times New Roman" w:eastAsia="Times New Roman" w:hAnsi="Times New Roman" w:cs="Times New Roman"/>
-          <w:sz w:val="24"/>
-          <w:szCs w:val="24"/>
-        </w:rPr>
-        <w:t>were within the range of other published studies for these lakes based on steady-state models. Using much of the same LTER data, Hanson et al. (2014) provided similar estimates for Trout of allochthony</w:t>
-      </w:r>
-      <w:r>
-        <w:rPr>
-          <w:rFonts w:ascii="Times New Roman" w:eastAsia="Times New Roman" w:hAnsi="Times New Roman" w:cs="Times New Roman"/>
-          <w:sz w:val="24"/>
-          <w:szCs w:val="24"/>
-        </w:rPr>
-        <w:t xml:space="preserve"> (Hanson estimate: </w:t>
-      </w:r>
-      <w:r>
-        <w:rPr>
-          <w:rFonts w:ascii="Times New Roman" w:eastAsia="Times New Roman" w:hAnsi="Times New Roman" w:cs="Times New Roman"/>
-          <w:sz w:val="24"/>
-          <w:szCs w:val="24"/>
-        </w:rPr>
-        <w:t>15.92</w:t>
-      </w:r>
-      <w:r>
-        <w:rPr>
-          <w:rFonts w:ascii="Times New Roman" w:eastAsia="Times New Roman" w:hAnsi="Times New Roman" w:cs="Times New Roman"/>
-          <w:sz w:val="24"/>
-          <w:szCs w:val="24"/>
-        </w:rPr>
-        <w:t xml:space="preserve"> g m</w:t>
-      </w:r>
-      <w:r>
-        <w:rPr>
-          <w:rFonts w:ascii="Times New Roman" w:eastAsia="Times New Roman" w:hAnsi="Times New Roman" w:cs="Times New Roman"/>
-          <w:sz w:val="24"/>
-          <w:szCs w:val="24"/>
-          <w:vertAlign w:val="superscript"/>
-        </w:rPr>
-        <w:t>-2</w:t>
-      </w:r>
-      <w:r>
-        <w:rPr>
-          <w:rFonts w:ascii="Times New Roman" w:eastAsia="Times New Roman" w:hAnsi="Times New Roman" w:cs="Times New Roman"/>
-          <w:sz w:val="24"/>
-          <w:szCs w:val="24"/>
-        </w:rPr>
-        <w:t xml:space="preserve"> yr</w:t>
-      </w:r>
-      <w:r>
-        <w:rPr>
-          <w:rFonts w:ascii="Times New Roman" w:eastAsia="Times New Roman" w:hAnsi="Times New Roman" w:cs="Times New Roman"/>
-          <w:sz w:val="24"/>
-          <w:szCs w:val="24"/>
-          <w:vertAlign w:val="superscript"/>
-        </w:rPr>
-        <w:t>-1</w:t>
-      </w:r>
-      <w:r>
-        <w:rPr>
-          <w:rFonts w:ascii="Times New Roman" w:eastAsia="Times New Roman" w:hAnsi="Times New Roman" w:cs="Times New Roman"/>
-          <w:sz w:val="24"/>
-          <w:szCs w:val="24"/>
-        </w:rPr>
-        <w:t xml:space="preserve">, our </w:t>
-      </w:r>
-      <w:r>
-        <w:rPr>
-          <w:rFonts w:ascii="Times New Roman" w:eastAsia="Times New Roman" w:hAnsi="Times New Roman" w:cs="Times New Roman"/>
-          <w:sz w:val="24"/>
-          <w:szCs w:val="24"/>
-        </w:rPr>
-        <w:t xml:space="preserve">model </w:t>
-      </w:r>
-      <w:r>
-        <w:rPr>
-          <w:rFonts w:ascii="Times New Roman" w:eastAsia="Times New Roman" w:hAnsi="Times New Roman" w:cs="Times New Roman"/>
-          <w:sz w:val="24"/>
-          <w:szCs w:val="24"/>
-        </w:rPr>
-        <w:t xml:space="preserve">estimate: </w:t>
-      </w:r>
-      <w:r>
-        <w:rPr>
-          <w:rFonts w:ascii="Times New Roman" w:eastAsia="Times New Roman" w:hAnsi="Times New Roman" w:cs="Times New Roman"/>
-          <w:sz w:val="24"/>
-          <w:szCs w:val="24"/>
-        </w:rPr>
-        <w:t>13.</w:t>
-      </w:r>
-      <w:r>
-        <w:rPr>
-          <w:rFonts w:ascii="Times New Roman" w:eastAsia="Times New Roman" w:hAnsi="Times New Roman" w:cs="Times New Roman"/>
-          <w:sz w:val="24"/>
-          <w:szCs w:val="24"/>
-        </w:rPr>
-        <w:t>35</w:t>
-      </w:r>
-      <w:r>
-        <w:rPr>
-          <w:rFonts w:ascii="Times New Roman" w:eastAsia="Times New Roman" w:hAnsi="Times New Roman" w:cs="Times New Roman"/>
-          <w:sz w:val="24"/>
-          <w:szCs w:val="24"/>
-        </w:rPr>
-        <w:t xml:space="preserve"> g m</w:t>
-      </w:r>
-      <w:r>
-        <w:rPr>
-          <w:rFonts w:ascii="Times New Roman" w:eastAsia="Times New Roman" w:hAnsi="Times New Roman" w:cs="Times New Roman"/>
-          <w:sz w:val="24"/>
-          <w:szCs w:val="24"/>
-          <w:vertAlign w:val="superscript"/>
-        </w:rPr>
-        <w:t>-2</w:t>
-      </w:r>
-      <w:r>
-        <w:rPr>
-          <w:rFonts w:ascii="Times New Roman" w:eastAsia="Times New Roman" w:hAnsi="Times New Roman" w:cs="Times New Roman"/>
-          <w:sz w:val="24"/>
-          <w:szCs w:val="24"/>
-        </w:rPr>
-        <w:t xml:space="preserve"> yr</w:t>
-      </w:r>
-      <w:r>
-        <w:rPr>
-          <w:rFonts w:ascii="Times New Roman" w:eastAsia="Times New Roman" w:hAnsi="Times New Roman" w:cs="Times New Roman"/>
-          <w:sz w:val="24"/>
-          <w:szCs w:val="24"/>
-          <w:vertAlign w:val="superscript"/>
-        </w:rPr>
-        <w:t>-1</w:t>
-      </w:r>
-      <w:r>
-        <w:rPr>
-          <w:rFonts w:ascii="Times New Roman" w:eastAsia="Times New Roman" w:hAnsi="Times New Roman" w:cs="Times New Roman"/>
-          <w:sz w:val="24"/>
-          <w:szCs w:val="24"/>
-        </w:rPr>
-        <w:t>)</w:t>
-      </w:r>
-      <w:r>
-        <w:rPr>
-          <w:rFonts w:ascii="Times New Roman" w:eastAsia="Times New Roman" w:hAnsi="Times New Roman" w:cs="Times New Roman"/>
-          <w:sz w:val="24"/>
-          <w:szCs w:val="24"/>
-        </w:rPr>
-        <w:t>, burial and export, but not for respiration</w:t>
-      </w:r>
-      <w:r>
-        <w:rPr>
-          <w:rFonts w:ascii="Times New Roman" w:eastAsia="Times New Roman" w:hAnsi="Times New Roman" w:cs="Times New Roman"/>
-          <w:sz w:val="24"/>
-          <w:szCs w:val="24"/>
-        </w:rPr>
-        <w:t xml:space="preserve">, because that study did not account for </w:t>
+        <w:t xml:space="preserve">Although our results generally agreed with prior studies based on steady-state models, this was not true for </w:t>
       </w:r>
       <w:commentRangeStart w:id="147"/>
-      <w:r>
-        <w:rPr>
-          <w:rFonts w:ascii="Times New Roman" w:eastAsia="Times New Roman" w:hAnsi="Times New Roman" w:cs="Times New Roman"/>
-          <w:sz w:val="24"/>
-          <w:szCs w:val="24"/>
-        </w:rPr>
-        <w:t>autochthony</w:t>
+      <w:commentRangeStart w:id="148"/>
+      <w:r>
+        <w:rPr>
+          <w:rFonts w:ascii="Times New Roman" w:eastAsia="Times New Roman" w:hAnsi="Times New Roman" w:cs="Times New Roman"/>
+          <w:sz w:val="24"/>
+          <w:szCs w:val="24"/>
+        </w:rPr>
+        <w:t>autochthony and respiration</w:t>
       </w:r>
       <w:commentRangeEnd w:id="147"/>
       <w:r>
@@ -12328,305 +12658,6 @@
         </w:rPr>
         <w:commentReference w:id="147"/>
       </w:r>
-      <w:r>
-        <w:rPr>
-          <w:rFonts w:ascii="Times New Roman" w:eastAsia="Times New Roman" w:hAnsi="Times New Roman" w:cs="Times New Roman"/>
-          <w:sz w:val="24"/>
-          <w:szCs w:val="24"/>
-        </w:rPr>
-        <w:t xml:space="preserve">. Whalen and Cornwall (1985) </w:t>
-      </w:r>
-      <w:r>
-        <w:rPr>
-          <w:rFonts w:ascii="Times New Roman" w:eastAsia="Times New Roman" w:hAnsi="Times New Roman" w:cs="Times New Roman"/>
-          <w:sz w:val="24"/>
-          <w:szCs w:val="24"/>
-        </w:rPr>
-        <w:lastRenderedPageBreak/>
-        <w:t>modeled Toolik based on a different set of years from our study (1980-1981), but similarly demonstrated that the system contained high allochthony relative to autochthony, low burial and high export. Similar to Hanson et al. (2014), Dillon and Molot</w:t>
-      </w:r>
-      <w:r>
-        <w:rPr>
-          <w:rFonts w:ascii="Times New Roman" w:eastAsia="Times New Roman" w:hAnsi="Times New Roman" w:cs="Times New Roman"/>
-          <w:sz w:val="24"/>
-          <w:szCs w:val="24"/>
-        </w:rPr>
-        <w:t>’s</w:t>
-      </w:r>
-      <w:r>
-        <w:rPr>
-          <w:rFonts w:ascii="Times New Roman" w:eastAsia="Times New Roman" w:hAnsi="Times New Roman" w:cs="Times New Roman"/>
-          <w:sz w:val="24"/>
-          <w:szCs w:val="24"/>
-        </w:rPr>
-        <w:t xml:space="preserve"> (1997)</w:t>
-      </w:r>
-      <w:r>
-        <w:rPr>
-          <w:rFonts w:ascii="Times New Roman" w:eastAsia="Times New Roman" w:hAnsi="Times New Roman" w:cs="Times New Roman"/>
-          <w:sz w:val="24"/>
-          <w:szCs w:val="24"/>
-        </w:rPr>
-        <w:t xml:space="preserve"> </w:t>
-      </w:r>
-      <w:r>
-        <w:rPr>
-          <w:rFonts w:ascii="Times New Roman" w:eastAsia="Times New Roman" w:hAnsi="Times New Roman" w:cs="Times New Roman"/>
-          <w:sz w:val="24"/>
-          <w:szCs w:val="24"/>
-        </w:rPr>
-        <w:t xml:space="preserve">estimates for Harp of autochthony, burial </w:t>
-      </w:r>
-      <w:r>
-        <w:rPr>
-          <w:rFonts w:ascii="Times New Roman" w:eastAsia="Times New Roman" w:hAnsi="Times New Roman" w:cs="Times New Roman"/>
-          <w:sz w:val="24"/>
-          <w:szCs w:val="24"/>
-        </w:rPr>
-        <w:t>(Dillon and Molot: 6.3 g m</w:t>
-      </w:r>
-      <w:r>
-        <w:rPr>
-          <w:rFonts w:ascii="Times New Roman" w:eastAsia="Times New Roman" w:hAnsi="Times New Roman" w:cs="Times New Roman"/>
-          <w:sz w:val="24"/>
-          <w:szCs w:val="24"/>
-          <w:vertAlign w:val="superscript"/>
-        </w:rPr>
-        <w:t>-2</w:t>
-      </w:r>
-      <w:r>
-        <w:rPr>
-          <w:rFonts w:ascii="Times New Roman" w:eastAsia="Times New Roman" w:hAnsi="Times New Roman" w:cs="Times New Roman"/>
-          <w:sz w:val="24"/>
-          <w:szCs w:val="24"/>
-        </w:rPr>
-        <w:t xml:space="preserve"> yr</w:t>
-      </w:r>
-      <w:r>
-        <w:rPr>
-          <w:rFonts w:ascii="Times New Roman" w:eastAsia="Times New Roman" w:hAnsi="Times New Roman" w:cs="Times New Roman"/>
-          <w:sz w:val="24"/>
-          <w:szCs w:val="24"/>
-          <w:vertAlign w:val="superscript"/>
-        </w:rPr>
-        <w:t>-1</w:t>
-      </w:r>
-      <w:r>
-        <w:rPr>
-          <w:rFonts w:ascii="Times New Roman" w:eastAsia="Times New Roman" w:hAnsi="Times New Roman" w:cs="Times New Roman"/>
-          <w:sz w:val="24"/>
-          <w:szCs w:val="24"/>
-        </w:rPr>
-        <w:t xml:space="preserve">, our </w:t>
-      </w:r>
-      <w:r>
-        <w:rPr>
-          <w:rFonts w:ascii="Times New Roman" w:eastAsia="Times New Roman" w:hAnsi="Times New Roman" w:cs="Times New Roman"/>
-          <w:sz w:val="24"/>
-          <w:szCs w:val="24"/>
-        </w:rPr>
-        <w:t xml:space="preserve">model </w:t>
-      </w:r>
-      <w:r>
-        <w:rPr>
-          <w:rFonts w:ascii="Times New Roman" w:eastAsia="Times New Roman" w:hAnsi="Times New Roman" w:cs="Times New Roman"/>
-          <w:sz w:val="24"/>
-          <w:szCs w:val="24"/>
-        </w:rPr>
-        <w:t>estimate: 5.</w:t>
-      </w:r>
-      <w:r>
-        <w:rPr>
-          <w:rFonts w:ascii="Times New Roman" w:eastAsia="Times New Roman" w:hAnsi="Times New Roman" w:cs="Times New Roman"/>
-          <w:sz w:val="24"/>
-          <w:szCs w:val="24"/>
-        </w:rPr>
-        <w:t>3</w:t>
-      </w:r>
-      <w:r>
-        <w:rPr>
-          <w:rFonts w:ascii="Times New Roman" w:eastAsia="Times New Roman" w:hAnsi="Times New Roman" w:cs="Times New Roman"/>
-          <w:sz w:val="24"/>
-          <w:szCs w:val="24"/>
-        </w:rPr>
-        <w:t xml:space="preserve"> g m</w:t>
-      </w:r>
-      <w:r>
-        <w:rPr>
-          <w:rFonts w:ascii="Times New Roman" w:eastAsia="Times New Roman" w:hAnsi="Times New Roman" w:cs="Times New Roman"/>
-          <w:sz w:val="24"/>
-          <w:szCs w:val="24"/>
-          <w:vertAlign w:val="superscript"/>
-        </w:rPr>
-        <w:t>-2</w:t>
-      </w:r>
-      <w:r>
-        <w:rPr>
-          <w:rFonts w:ascii="Times New Roman" w:eastAsia="Times New Roman" w:hAnsi="Times New Roman" w:cs="Times New Roman"/>
-          <w:sz w:val="24"/>
-          <w:szCs w:val="24"/>
-        </w:rPr>
-        <w:t xml:space="preserve"> yr</w:t>
-      </w:r>
-      <w:r>
-        <w:rPr>
-          <w:rFonts w:ascii="Times New Roman" w:eastAsia="Times New Roman" w:hAnsi="Times New Roman" w:cs="Times New Roman"/>
-          <w:sz w:val="24"/>
-          <w:szCs w:val="24"/>
-          <w:vertAlign w:val="superscript"/>
-        </w:rPr>
-        <w:t>-1</w:t>
-      </w:r>
-      <w:r>
-        <w:rPr>
-          <w:rFonts w:ascii="Times New Roman" w:eastAsia="Times New Roman" w:hAnsi="Times New Roman" w:cs="Times New Roman"/>
-          <w:sz w:val="24"/>
-          <w:szCs w:val="24"/>
-        </w:rPr>
-        <w:t>) a</w:t>
-      </w:r>
-      <w:r>
-        <w:rPr>
-          <w:rFonts w:ascii="Times New Roman" w:eastAsia="Times New Roman" w:hAnsi="Times New Roman" w:cs="Times New Roman"/>
-          <w:sz w:val="24"/>
-          <w:szCs w:val="24"/>
-        </w:rPr>
-        <w:t>nd export</w:t>
-      </w:r>
-      <w:r>
-        <w:rPr>
-          <w:rFonts w:ascii="Times New Roman" w:eastAsia="Times New Roman" w:hAnsi="Times New Roman" w:cs="Times New Roman"/>
-          <w:sz w:val="24"/>
-          <w:szCs w:val="24"/>
-        </w:rPr>
-        <w:t xml:space="preserve"> (Dillon and Molot: 16.9 g m</w:t>
-      </w:r>
-      <w:r>
-        <w:rPr>
-          <w:rFonts w:ascii="Times New Roman" w:eastAsia="Times New Roman" w:hAnsi="Times New Roman" w:cs="Times New Roman"/>
-          <w:sz w:val="24"/>
-          <w:szCs w:val="24"/>
-          <w:vertAlign w:val="superscript"/>
-        </w:rPr>
-        <w:t>-2</w:t>
-      </w:r>
-      <w:r>
-        <w:rPr>
-          <w:rFonts w:ascii="Times New Roman" w:eastAsia="Times New Roman" w:hAnsi="Times New Roman" w:cs="Times New Roman"/>
-          <w:sz w:val="24"/>
-          <w:szCs w:val="24"/>
-        </w:rPr>
-        <w:t xml:space="preserve"> yr</w:t>
-      </w:r>
-      <w:r>
-        <w:rPr>
-          <w:rFonts w:ascii="Times New Roman" w:eastAsia="Times New Roman" w:hAnsi="Times New Roman" w:cs="Times New Roman"/>
-          <w:sz w:val="24"/>
-          <w:szCs w:val="24"/>
-          <w:vertAlign w:val="superscript"/>
-        </w:rPr>
-        <w:t>-1</w:t>
-      </w:r>
-      <w:r>
-        <w:rPr>
-          <w:rFonts w:ascii="Times New Roman" w:eastAsia="Times New Roman" w:hAnsi="Times New Roman" w:cs="Times New Roman"/>
-          <w:sz w:val="24"/>
-          <w:szCs w:val="24"/>
-        </w:rPr>
-        <w:t xml:space="preserve">, our </w:t>
-      </w:r>
-      <w:r>
-        <w:rPr>
-          <w:rFonts w:ascii="Times New Roman" w:eastAsia="Times New Roman" w:hAnsi="Times New Roman" w:cs="Times New Roman"/>
-          <w:sz w:val="24"/>
-          <w:szCs w:val="24"/>
-        </w:rPr>
-        <w:t xml:space="preserve">model </w:t>
-      </w:r>
-      <w:r>
-        <w:rPr>
-          <w:rFonts w:ascii="Times New Roman" w:eastAsia="Times New Roman" w:hAnsi="Times New Roman" w:cs="Times New Roman"/>
-          <w:sz w:val="24"/>
-          <w:szCs w:val="24"/>
-        </w:rPr>
-        <w:t xml:space="preserve">estimate: </w:t>
-      </w:r>
-      <w:r>
-        <w:rPr>
-          <w:rFonts w:ascii="Times New Roman" w:eastAsia="Times New Roman" w:hAnsi="Times New Roman" w:cs="Times New Roman"/>
-          <w:sz w:val="24"/>
-          <w:szCs w:val="24"/>
-        </w:rPr>
-        <w:t>17.</w:t>
-      </w:r>
-      <w:r>
-        <w:rPr>
-          <w:rFonts w:ascii="Times New Roman" w:eastAsia="Times New Roman" w:hAnsi="Times New Roman" w:cs="Times New Roman"/>
-          <w:sz w:val="24"/>
-          <w:szCs w:val="24"/>
-        </w:rPr>
-        <w:t>6</w:t>
-      </w:r>
-      <w:r>
-        <w:rPr>
-          <w:rFonts w:ascii="Times New Roman" w:eastAsia="Times New Roman" w:hAnsi="Times New Roman" w:cs="Times New Roman"/>
-          <w:sz w:val="24"/>
-          <w:szCs w:val="24"/>
-        </w:rPr>
-        <w:t xml:space="preserve"> g m</w:t>
-      </w:r>
-      <w:r>
-        <w:rPr>
-          <w:rFonts w:ascii="Times New Roman" w:eastAsia="Times New Roman" w:hAnsi="Times New Roman" w:cs="Times New Roman"/>
-          <w:sz w:val="24"/>
-          <w:szCs w:val="24"/>
-          <w:vertAlign w:val="superscript"/>
-        </w:rPr>
-        <w:t>-2</w:t>
-      </w:r>
-      <w:r>
-        <w:rPr>
-          <w:rFonts w:ascii="Times New Roman" w:eastAsia="Times New Roman" w:hAnsi="Times New Roman" w:cs="Times New Roman"/>
-          <w:sz w:val="24"/>
-          <w:szCs w:val="24"/>
-        </w:rPr>
-        <w:t xml:space="preserve"> yr</w:t>
-      </w:r>
-      <w:r>
-        <w:rPr>
-          <w:rFonts w:ascii="Times New Roman" w:eastAsia="Times New Roman" w:hAnsi="Times New Roman" w:cs="Times New Roman"/>
-          <w:sz w:val="24"/>
-          <w:szCs w:val="24"/>
-          <w:vertAlign w:val="superscript"/>
-        </w:rPr>
-        <w:t>-1</w:t>
-      </w:r>
-      <w:r>
-        <w:rPr>
-          <w:rFonts w:ascii="Times New Roman" w:eastAsia="Times New Roman" w:hAnsi="Times New Roman" w:cs="Times New Roman"/>
-          <w:sz w:val="24"/>
-          <w:szCs w:val="24"/>
-        </w:rPr>
-        <w:t>)</w:t>
-      </w:r>
-      <w:r>
-        <w:rPr>
-          <w:rFonts w:ascii="Times New Roman" w:eastAsia="Times New Roman" w:hAnsi="Times New Roman" w:cs="Times New Roman"/>
-          <w:sz w:val="24"/>
-          <w:szCs w:val="24"/>
-        </w:rPr>
-        <w:t xml:space="preserve">, </w:t>
-      </w:r>
-      <w:commentRangeStart w:id="148"/>
-      <w:commentRangeStart w:id="149"/>
-      <w:r>
-        <w:rPr>
-          <w:rFonts w:ascii="Times New Roman" w:eastAsia="Times New Roman" w:hAnsi="Times New Roman" w:cs="Times New Roman"/>
-          <w:sz w:val="24"/>
-          <w:szCs w:val="24"/>
-        </w:rPr>
-        <w:t xml:space="preserve">but not respiration (based on field data from 1981-1989), were comparable to our results. </w:t>
-      </w:r>
       <w:commentRangeEnd w:id="148"/>
       <w:r>
         <w:rPr>
@@ -12634,45 +12665,6 @@
         </w:rPr>
         <w:commentReference w:id="148"/>
       </w:r>
-      <w:commentRangeEnd w:id="149"/>
-      <w:r>
-        <w:rPr>
-          <w:rStyle w:val="CommentReference"/>
-        </w:rPr>
-        <w:commentReference w:id="149"/>
-      </w:r>
-      <w:r>
-        <w:rPr>
-          <w:rFonts w:ascii="Times New Roman" w:eastAsia="Times New Roman" w:hAnsi="Times New Roman" w:cs="Times New Roman"/>
-          <w:sz w:val="24"/>
-          <w:szCs w:val="24"/>
-        </w:rPr>
-        <w:t xml:space="preserve">Although our results generally agreed with prior studies based on steady-state models, this was not true for </w:t>
-      </w:r>
-      <w:commentRangeStart w:id="150"/>
-      <w:commentRangeStart w:id="151"/>
-      <w:r>
-        <w:rPr>
-          <w:rFonts w:ascii="Times New Roman" w:eastAsia="Times New Roman" w:hAnsi="Times New Roman" w:cs="Times New Roman"/>
-          <w:sz w:val="24"/>
-          <w:szCs w:val="24"/>
-        </w:rPr>
-        <w:t>autochthony and respiration</w:t>
-      </w:r>
-      <w:commentRangeEnd w:id="150"/>
-      <w:r>
-        <w:rPr>
-          <w:rStyle w:val="CommentReference"/>
-        </w:rPr>
-        <w:commentReference w:id="150"/>
-      </w:r>
-      <w:commentRangeEnd w:id="151"/>
-      <w:r>
-        <w:rPr>
-          <w:rStyle w:val="CommentReference"/>
-        </w:rPr>
-        <w:commentReference w:id="151"/>
-      </w:r>
       <w:r>
         <w:rPr>
           <w:rFonts w:ascii="Times New Roman" w:eastAsia="Times New Roman" w:hAnsi="Times New Roman" w:cs="Times New Roman"/>
@@ -12714,7 +12706,7 @@
         </w:rPr>
         <w:t xml:space="preserve"> concentrations. Therefore, although steady-state models may be sufficient for recreating some key ecological processes, dynamical models are needed for determining the </w:t>
       </w:r>
-      <w:del w:id="152" w:author="Ian Mccullough" w:date="2017-06-12T14:16:00Z">
+      <w:del w:id="149" w:author="Ian Mccullough" w:date="2017-06-12T14:16:00Z">
         <w:r>
           <w:rPr>
             <w:rFonts w:ascii="Times New Roman" w:eastAsia="Times New Roman" w:hAnsi="Times New Roman" w:cs="Times New Roman"/>
@@ -12724,7 +12716,7 @@
           <w:delText>net source or sink function of lakes</w:delText>
         </w:r>
       </w:del>
-      <w:ins w:id="153" w:author="Ian Mccullough" w:date="2017-06-12T14:16:00Z">
+      <w:ins w:id="150" w:author="Ian Mccullough" w:date="2017-06-12T14:16:00Z">
         <w:r>
           <w:rPr>
             <w:rFonts w:ascii="Times New Roman" w:eastAsia="Times New Roman" w:hAnsi="Times New Roman" w:cs="Times New Roman"/>
@@ -12755,8 +12747,8 @@
           <w:szCs w:val="24"/>
         </w:rPr>
       </w:pPr>
-      <w:commentRangeStart w:id="154"/>
-      <w:commentRangeStart w:id="155"/>
+      <w:commentRangeStart w:id="151"/>
+      <w:commentRangeStart w:id="152"/>
       <w:r>
         <w:rPr>
           <w:rFonts w:ascii="Times New Roman" w:eastAsia="Times New Roman" w:hAnsi="Times New Roman" w:cs="Times New Roman"/>
@@ -12766,13 +12758,13 @@
         </w:rPr>
         <w:t>Under</w:t>
       </w:r>
-      <w:commentRangeEnd w:id="154"/>
+      <w:commentRangeEnd w:id="151"/>
       <w:r>
         <w:rPr>
           <w:rStyle w:val="CommentReference"/>
           <w:color w:val="000000"/>
         </w:rPr>
-        <w:commentReference w:id="154"/>
+        <w:commentReference w:id="151"/>
       </w:r>
       <w:r>
         <w:rPr>
@@ -12783,7 +12775,7 @@
         </w:rPr>
         <w:t xml:space="preserve"> what conditions are lakes net sources or sinks of organic </w:t>
       </w:r>
-      <w:commentRangeStart w:id="156"/>
+      <w:commentRangeStart w:id="153"/>
       <w:r>
         <w:rPr>
           <w:rFonts w:ascii="Times New Roman" w:eastAsia="Times New Roman" w:hAnsi="Times New Roman" w:cs="Times New Roman"/>
@@ -12793,21 +12785,21 @@
         </w:rPr>
         <w:t>carbon</w:t>
       </w:r>
-      <w:commentRangeEnd w:id="156"/>
+      <w:commentRangeEnd w:id="153"/>
       <w:r>
         <w:rPr>
           <w:rStyle w:val="CommentReference"/>
           <w:color w:val="000000"/>
         </w:rPr>
-        <w:commentReference w:id="156"/>
-      </w:r>
-      <w:commentRangeEnd w:id="155"/>
+        <w:commentReference w:id="153"/>
+      </w:r>
+      <w:commentRangeEnd w:id="152"/>
       <w:r>
         <w:rPr>
           <w:rStyle w:val="CommentReference"/>
           <w:color w:val="000000"/>
         </w:rPr>
-        <w:commentReference w:id="155"/>
+        <w:commentReference w:id="152"/>
       </w:r>
       <w:r>
         <w:rPr>
@@ -12925,15 +12917,71 @@
           <w:sz w:val="24"/>
           <w:szCs w:val="24"/>
         </w:rPr>
-        <w:t xml:space="preserve"> how ratios</w:t>
-      </w:r>
-      <w:r>
-        <w:rPr>
-          <w:rFonts w:ascii="Times New Roman" w:eastAsia="Times New Roman" w:hAnsi="Times New Roman" w:cs="Times New Roman"/>
-          <w:sz w:val="24"/>
-          <w:szCs w:val="24"/>
-        </w:rPr>
-        <w:t xml:space="preserve"> between respiration and burial</w:t>
+        <w:t xml:space="preserve"> how </w:t>
+      </w:r>
+      <w:del w:id="154" w:author="Ian Mccullough" w:date="2017-06-13T09:56:00Z">
+        <w:r>
+          <w:rPr>
+            <w:rFonts w:ascii="Times New Roman" w:eastAsia="Times New Roman" w:hAnsi="Times New Roman" w:cs="Times New Roman"/>
+            <w:sz w:val="24"/>
+            <w:szCs w:val="24"/>
+          </w:rPr>
+          <w:delText>ratios</w:delText>
+        </w:r>
+        <w:r>
+          <w:rPr>
+            <w:rFonts w:ascii="Times New Roman" w:eastAsia="Times New Roman" w:hAnsi="Times New Roman" w:cs="Times New Roman"/>
+            <w:sz w:val="24"/>
+            <w:szCs w:val="24"/>
+          </w:rPr>
+          <w:delText xml:space="preserve"> </w:delText>
+        </w:r>
+      </w:del>
+      <w:ins w:id="155" w:author="Ian Mccullough" w:date="2017-06-13T09:56:00Z">
+        <w:r>
+          <w:rPr>
+            <w:rFonts w:ascii="Times New Roman" w:eastAsia="Times New Roman" w:hAnsi="Times New Roman" w:cs="Times New Roman"/>
+            <w:sz w:val="24"/>
+            <w:szCs w:val="24"/>
+          </w:rPr>
+          <w:t xml:space="preserve">balances among export, </w:t>
+        </w:r>
+      </w:ins>
+      <w:del w:id="156" w:author="Ian Mccullough" w:date="2017-06-13T09:56:00Z">
+        <w:r>
+          <w:rPr>
+            <w:rFonts w:ascii="Times New Roman" w:eastAsia="Times New Roman" w:hAnsi="Times New Roman" w:cs="Times New Roman"/>
+            <w:sz w:val="24"/>
+            <w:szCs w:val="24"/>
+          </w:rPr>
+          <w:delText xml:space="preserve">between </w:delText>
+        </w:r>
+      </w:del>
+      <w:r>
+        <w:rPr>
+          <w:rFonts w:ascii="Times New Roman" w:eastAsia="Times New Roman" w:hAnsi="Times New Roman" w:cs="Times New Roman"/>
+          <w:sz w:val="24"/>
+          <w:szCs w:val="24"/>
+        </w:rPr>
+        <w:t>respiration</w:t>
+      </w:r>
+      <w:ins w:id="157" w:author="Ian Mccullough" w:date="2017-06-13T09:57:00Z">
+        <w:r>
+          <w:rPr>
+            <w:rFonts w:ascii="Times New Roman" w:eastAsia="Times New Roman" w:hAnsi="Times New Roman" w:cs="Times New Roman"/>
+            <w:sz w:val="24"/>
+            <w:szCs w:val="24"/>
+          </w:rPr>
+          <w:t>,</w:t>
+        </w:r>
+      </w:ins>
+      <w:r>
+        <w:rPr>
+          <w:rFonts w:ascii="Times New Roman" w:eastAsia="Times New Roman" w:hAnsi="Times New Roman" w:cs="Times New Roman"/>
+          <w:sz w:val="24"/>
+          <w:szCs w:val="24"/>
+        </w:rPr>
+        <w:t xml:space="preserve"> and burial</w:t>
       </w:r>
       <w:r>
         <w:rPr>
@@ -12957,16 +13005,122 @@
           <w:sz w:val="24"/>
           <w:szCs w:val="24"/>
         </w:rPr>
-        <w:t xml:space="preserve"> inclusion of both allochthonous and autochthonous sources. </w:t>
-      </w:r>
-      <w:commentRangeStart w:id="157"/>
-      <w:r>
-        <w:rPr>
-          <w:rFonts w:ascii="Times New Roman" w:eastAsia="Times New Roman" w:hAnsi="Times New Roman" w:cs="Times New Roman"/>
-          <w:sz w:val="24"/>
-          <w:szCs w:val="24"/>
-        </w:rPr>
-        <w:t>Many lakes</w:t>
+        <w:t xml:space="preserve"> inclusion of both allochthonous and autochthonous sources.</w:t>
+      </w:r>
+      <w:del w:id="158" w:author="Ian Mccullough" w:date="2017-06-13T09:39:00Z">
+        <w:r>
+          <w:rPr>
+            <w:rFonts w:ascii="Times New Roman" w:eastAsia="Times New Roman" w:hAnsi="Times New Roman" w:cs="Times New Roman"/>
+            <w:sz w:val="24"/>
+            <w:szCs w:val="24"/>
+          </w:rPr>
+          <w:delText xml:space="preserve"> </w:delText>
+        </w:r>
+        <w:commentRangeStart w:id="159"/>
+        <w:r>
+          <w:rPr>
+            <w:rFonts w:ascii="Times New Roman" w:eastAsia="Times New Roman" w:hAnsi="Times New Roman" w:cs="Times New Roman"/>
+            <w:sz w:val="24"/>
+            <w:szCs w:val="24"/>
+          </w:rPr>
+          <w:delText>Many lakes</w:delText>
+        </w:r>
+        <w:r>
+          <w:rPr>
+            <w:rFonts w:ascii="Times New Roman" w:eastAsia="Times New Roman" w:hAnsi="Times New Roman" w:cs="Times New Roman"/>
+            <w:sz w:val="24"/>
+            <w:szCs w:val="24"/>
+          </w:rPr>
+          <w:delText xml:space="preserve"> </w:delText>
+        </w:r>
+        <w:r>
+          <w:rPr>
+            <w:rFonts w:ascii="Times New Roman" w:eastAsia="Times New Roman" w:hAnsi="Times New Roman" w:cs="Times New Roman"/>
+            <w:sz w:val="24"/>
+            <w:szCs w:val="24"/>
+          </w:rPr>
+          <w:delText xml:space="preserve">may be </w:delText>
+        </w:r>
+        <w:r>
+          <w:rPr>
+            <w:rFonts w:ascii="Times New Roman" w:eastAsia="Times New Roman" w:hAnsi="Times New Roman" w:cs="Times New Roman"/>
+            <w:sz w:val="24"/>
+            <w:szCs w:val="24"/>
+          </w:rPr>
+          <w:delText xml:space="preserve">net OC sources </w:delText>
+        </w:r>
+        <w:r>
+          <w:rPr>
+            <w:rFonts w:ascii="Times New Roman" w:eastAsia="Times New Roman" w:hAnsi="Times New Roman" w:cs="Times New Roman"/>
+            <w:sz w:val="24"/>
+            <w:szCs w:val="24"/>
+          </w:rPr>
+          <w:delText>because</w:delText>
+        </w:r>
+        <w:r>
+          <w:rPr>
+            <w:rFonts w:ascii="Times New Roman" w:eastAsia="Times New Roman" w:hAnsi="Times New Roman" w:cs="Times New Roman"/>
+            <w:sz w:val="24"/>
+            <w:szCs w:val="24"/>
+          </w:rPr>
+          <w:delText xml:space="preserve"> the ratio between burial and respiration</w:delText>
+        </w:r>
+        <w:r>
+          <w:rPr>
+            <w:rFonts w:ascii="Times New Roman" w:eastAsia="Times New Roman" w:hAnsi="Times New Roman" w:cs="Times New Roman"/>
+            <w:sz w:val="24"/>
+            <w:szCs w:val="24"/>
+          </w:rPr>
+          <w:delText xml:space="preserve"> is smaller than 1</w:delText>
+        </w:r>
+        <w:commentRangeEnd w:id="159"/>
+        <w:r>
+          <w:rPr>
+            <w:rStyle w:val="CommentReference"/>
+          </w:rPr>
+          <w:commentReference w:id="159"/>
+        </w:r>
+      </w:del>
+      <w:r>
+        <w:rPr>
+          <w:rFonts w:ascii="Times New Roman" w:eastAsia="Times New Roman" w:hAnsi="Times New Roman" w:cs="Times New Roman"/>
+          <w:sz w:val="24"/>
+          <w:szCs w:val="24"/>
+        </w:rPr>
+        <w:t xml:space="preserve">. </w:t>
+      </w:r>
+      <w:r>
+        <w:rPr>
+          <w:rFonts w:ascii="Times New Roman" w:eastAsia="Times New Roman" w:hAnsi="Times New Roman" w:cs="Times New Roman"/>
+          <w:sz w:val="24"/>
+          <w:szCs w:val="24"/>
+        </w:rPr>
+        <w:t>A key consideration is that o</w:t>
+      </w:r>
+      <w:r>
+        <w:rPr>
+          <w:rFonts w:ascii="Times New Roman" w:eastAsia="Times New Roman" w:hAnsi="Times New Roman" w:cs="Times New Roman"/>
+          <w:sz w:val="24"/>
+          <w:szCs w:val="24"/>
+        </w:rPr>
+        <w:t xml:space="preserve">ur model buried 100% of </w:t>
+      </w:r>
+      <w:r>
+        <w:rPr>
+          <w:rFonts w:ascii="Times New Roman" w:eastAsia="Times New Roman" w:hAnsi="Times New Roman" w:cs="Times New Roman"/>
+          <w:sz w:val="24"/>
+          <w:szCs w:val="24"/>
+        </w:rPr>
+        <w:t>POC</w:t>
+      </w:r>
+      <w:r>
+        <w:rPr>
+          <w:rFonts w:ascii="Times New Roman" w:eastAsia="Times New Roman" w:hAnsi="Times New Roman" w:cs="Times New Roman"/>
+          <w:sz w:val="24"/>
+          <w:szCs w:val="24"/>
+          <w:vertAlign w:val="subscript"/>
+        </w:rPr>
+        <w:t>alloch</w:t>
       </w:r>
       <w:r>
         <w:rPr>
@@ -12982,70 +13136,7 @@
           <w:sz w:val="24"/>
           <w:szCs w:val="24"/>
         </w:rPr>
-        <w:t xml:space="preserve">may be </w:t>
-      </w:r>
-      <w:r>
-        <w:rPr>
-          <w:rFonts w:ascii="Times New Roman" w:eastAsia="Times New Roman" w:hAnsi="Times New Roman" w:cs="Times New Roman"/>
-          <w:sz w:val="24"/>
-          <w:szCs w:val="24"/>
-        </w:rPr>
-        <w:t xml:space="preserve">net OC sources </w:t>
-      </w:r>
-      <w:r>
-        <w:rPr>
-          <w:rFonts w:ascii="Times New Roman" w:eastAsia="Times New Roman" w:hAnsi="Times New Roman" w:cs="Times New Roman"/>
-          <w:sz w:val="24"/>
-          <w:szCs w:val="24"/>
-        </w:rPr>
-        <w:t>because</w:t>
-      </w:r>
-      <w:r>
-        <w:rPr>
-          <w:rFonts w:ascii="Times New Roman" w:eastAsia="Times New Roman" w:hAnsi="Times New Roman" w:cs="Times New Roman"/>
-          <w:sz w:val="24"/>
-          <w:szCs w:val="24"/>
-        </w:rPr>
-        <w:t xml:space="preserve"> the ratio between burial and respiration</w:t>
-      </w:r>
-      <w:r>
-        <w:rPr>
-          <w:rFonts w:ascii="Times New Roman" w:eastAsia="Times New Roman" w:hAnsi="Times New Roman" w:cs="Times New Roman"/>
-          <w:sz w:val="24"/>
-          <w:szCs w:val="24"/>
-        </w:rPr>
-        <w:t xml:space="preserve"> is smaller than 1</w:t>
-      </w:r>
-      <w:commentRangeEnd w:id="157"/>
-      <w:r>
-        <w:rPr>
-          <w:rStyle w:val="CommentReference"/>
-        </w:rPr>
-        <w:commentReference w:id="157"/>
-      </w:r>
-      <w:r>
-        <w:rPr>
-          <w:rFonts w:ascii="Times New Roman" w:eastAsia="Times New Roman" w:hAnsi="Times New Roman" w:cs="Times New Roman"/>
-          <w:sz w:val="24"/>
-          <w:szCs w:val="24"/>
-        </w:rPr>
-        <w:t xml:space="preserve">. </w:t>
-      </w:r>
-      <w:r>
-        <w:rPr>
-          <w:rFonts w:ascii="Times New Roman" w:eastAsia="Times New Roman" w:hAnsi="Times New Roman" w:cs="Times New Roman"/>
-          <w:sz w:val="24"/>
-          <w:szCs w:val="24"/>
-        </w:rPr>
-        <w:t>A key consideration is that o</w:t>
-      </w:r>
-      <w:r>
-        <w:rPr>
-          <w:rFonts w:ascii="Times New Roman" w:eastAsia="Times New Roman" w:hAnsi="Times New Roman" w:cs="Times New Roman"/>
-          <w:sz w:val="24"/>
-          <w:szCs w:val="24"/>
-        </w:rPr>
-        <w:t xml:space="preserve">ur model buried 100% of </w:t>
+        <w:t xml:space="preserve">(Table 2: Burial_alloch); therefore, any increase in </w:t>
       </w:r>
       <w:r>
         <w:rPr>
@@ -13078,7 +13169,47 @@
           <w:sz w:val="24"/>
           <w:szCs w:val="24"/>
         </w:rPr>
-        <w:t xml:space="preserve">(Table 2: Burial_alloch); therefore, any increase in </w:t>
+        <w:t xml:space="preserve">would be directly proportional to increases in burial. </w:t>
+      </w:r>
+      <w:r>
+        <w:rPr>
+          <w:rFonts w:ascii="Times New Roman" w:eastAsia="Times New Roman" w:hAnsi="Times New Roman" w:cs="Times New Roman"/>
+          <w:sz w:val="24"/>
+          <w:szCs w:val="24"/>
+        </w:rPr>
+        <w:t xml:space="preserve">Owing to lack of </w:t>
+      </w:r>
+      <w:r>
+        <w:rPr>
+          <w:rFonts w:ascii="Times New Roman" w:eastAsia="Times New Roman" w:hAnsi="Times New Roman" w:cs="Times New Roman"/>
+          <w:sz w:val="24"/>
+          <w:szCs w:val="24"/>
+        </w:rPr>
+        <w:t>observational</w:t>
+      </w:r>
+      <w:r>
+        <w:rPr>
+          <w:rFonts w:ascii="Times New Roman" w:eastAsia="Times New Roman" w:hAnsi="Times New Roman" w:cs="Times New Roman"/>
+          <w:sz w:val="24"/>
+          <w:szCs w:val="24"/>
+        </w:rPr>
+        <w:t xml:space="preserve"> data, we </w:t>
+      </w:r>
+      <w:r>
+        <w:rPr>
+          <w:rFonts w:ascii="Times New Roman" w:eastAsia="Times New Roman" w:hAnsi="Times New Roman" w:cs="Times New Roman"/>
+          <w:sz w:val="24"/>
+          <w:szCs w:val="24"/>
+        </w:rPr>
+        <w:t xml:space="preserve">additionally </w:t>
+      </w:r>
+      <w:r>
+        <w:rPr>
+          <w:rFonts w:ascii="Times New Roman" w:eastAsia="Times New Roman" w:hAnsi="Times New Roman" w:cs="Times New Roman"/>
+          <w:sz w:val="24"/>
+          <w:szCs w:val="24"/>
+        </w:rPr>
+        <w:t xml:space="preserve">assumed </w:t>
       </w:r>
       <w:r>
         <w:rPr>
@@ -13111,55 +13242,15 @@
           <w:sz w:val="24"/>
           <w:szCs w:val="24"/>
         </w:rPr>
-        <w:t xml:space="preserve">would be directly proportional to increases in burial. </w:t>
-      </w:r>
-      <w:r>
-        <w:rPr>
-          <w:rFonts w:ascii="Times New Roman" w:eastAsia="Times New Roman" w:hAnsi="Times New Roman" w:cs="Times New Roman"/>
-          <w:sz w:val="24"/>
-          <w:szCs w:val="24"/>
-        </w:rPr>
-        <w:t xml:space="preserve">Owing to lack of </w:t>
-      </w:r>
-      <w:r>
-        <w:rPr>
-          <w:rFonts w:ascii="Times New Roman" w:eastAsia="Times New Roman" w:hAnsi="Times New Roman" w:cs="Times New Roman"/>
-          <w:sz w:val="24"/>
-          <w:szCs w:val="24"/>
-        </w:rPr>
-        <w:t>observational</w:t>
-      </w:r>
-      <w:r>
-        <w:rPr>
-          <w:rFonts w:ascii="Times New Roman" w:eastAsia="Times New Roman" w:hAnsi="Times New Roman" w:cs="Times New Roman"/>
-          <w:sz w:val="24"/>
-          <w:szCs w:val="24"/>
-        </w:rPr>
-        <w:t xml:space="preserve"> data, we </w:t>
-      </w:r>
-      <w:r>
-        <w:rPr>
-          <w:rFonts w:ascii="Times New Roman" w:eastAsia="Times New Roman" w:hAnsi="Times New Roman" w:cs="Times New Roman"/>
-          <w:sz w:val="24"/>
-          <w:szCs w:val="24"/>
-        </w:rPr>
-        <w:t xml:space="preserve">additionally </w:t>
-      </w:r>
-      <w:r>
-        <w:rPr>
-          <w:rFonts w:ascii="Times New Roman" w:eastAsia="Times New Roman" w:hAnsi="Times New Roman" w:cs="Times New Roman"/>
-          <w:sz w:val="24"/>
-          <w:szCs w:val="24"/>
-        </w:rPr>
-        <w:t xml:space="preserve">assumed </w:t>
-      </w:r>
-      <w:r>
-        <w:rPr>
-          <w:rFonts w:ascii="Times New Roman" w:eastAsia="Times New Roman" w:hAnsi="Times New Roman" w:cs="Times New Roman"/>
-          <w:sz w:val="24"/>
-          <w:szCs w:val="24"/>
-        </w:rPr>
-        <w:t>POC</w:t>
+        <w:t xml:space="preserve">was 10% of </w:t>
+      </w:r>
+      <w:r>
+        <w:rPr>
+          <w:rFonts w:ascii="Times New Roman" w:eastAsia="Times New Roman" w:hAnsi="Times New Roman" w:cs="Times New Roman"/>
+          <w:sz w:val="24"/>
+          <w:szCs w:val="24"/>
+        </w:rPr>
+        <w:t>DOC</w:t>
       </w:r>
       <w:r>
         <w:rPr>
@@ -13176,6 +13267,14 @@
           <w:sz w:val="24"/>
           <w:szCs w:val="24"/>
         </w:rPr>
+        <w:t>.</w:t>
+      </w:r>
+      <w:r>
+        <w:rPr>
+          <w:rFonts w:ascii="Times New Roman" w:eastAsia="Times New Roman" w:hAnsi="Times New Roman" w:cs="Times New Roman"/>
+          <w:sz w:val="24"/>
+          <w:szCs w:val="24"/>
+        </w:rPr>
         <w:t xml:space="preserve"> </w:t>
       </w:r>
       <w:r>
@@ -13184,32 +13283,47 @@
           <w:sz w:val="24"/>
           <w:szCs w:val="24"/>
         </w:rPr>
-        <w:t xml:space="preserve">was 10% of </w:t>
-      </w:r>
-      <w:r>
-        <w:rPr>
-          <w:rFonts w:ascii="Times New Roman" w:eastAsia="Times New Roman" w:hAnsi="Times New Roman" w:cs="Times New Roman"/>
-          <w:sz w:val="24"/>
-          <w:szCs w:val="24"/>
-        </w:rPr>
-        <w:t>DOC</w:t>
-      </w:r>
-      <w:r>
-        <w:rPr>
-          <w:rFonts w:ascii="Times New Roman" w:eastAsia="Times New Roman" w:hAnsi="Times New Roman" w:cs="Times New Roman"/>
-          <w:sz w:val="24"/>
-          <w:szCs w:val="24"/>
-          <w:vertAlign w:val="subscript"/>
-        </w:rPr>
-        <w:t>alloch</w:t>
-      </w:r>
-      <w:r>
-        <w:rPr>
-          <w:rFonts w:ascii="Times New Roman" w:eastAsia="Times New Roman" w:hAnsi="Times New Roman" w:cs="Times New Roman"/>
-          <w:sz w:val="24"/>
-          <w:szCs w:val="24"/>
-        </w:rPr>
-        <w:t>.</w:t>
+        <w:t>I</w:t>
+      </w:r>
+      <w:r>
+        <w:rPr>
+          <w:rFonts w:ascii="Times New Roman" w:eastAsia="Times New Roman" w:hAnsi="Times New Roman" w:cs="Times New Roman"/>
+          <w:sz w:val="24"/>
+          <w:szCs w:val="24"/>
+        </w:rPr>
+        <w:t xml:space="preserve">ntense precipitation </w:t>
+      </w:r>
+      <w:r>
+        <w:rPr>
+          <w:rFonts w:ascii="Times New Roman" w:eastAsia="Times New Roman" w:hAnsi="Times New Roman" w:cs="Times New Roman"/>
+          <w:sz w:val="24"/>
+          <w:szCs w:val="24"/>
+        </w:rPr>
+        <w:t xml:space="preserve">can </w:t>
+      </w:r>
+      <w:r>
+        <w:rPr>
+          <w:rFonts w:ascii="Times New Roman" w:eastAsia="Times New Roman" w:hAnsi="Times New Roman" w:cs="Times New Roman"/>
+          <w:sz w:val="24"/>
+          <w:szCs w:val="24"/>
+        </w:rPr>
+        <w:t xml:space="preserve">increase POC </w:t>
+      </w:r>
+      <w:r>
+        <w:rPr>
+          <w:rFonts w:ascii="Times New Roman" w:eastAsia="Times New Roman" w:hAnsi="Times New Roman" w:cs="Times New Roman"/>
+          <w:sz w:val="24"/>
+          <w:szCs w:val="24"/>
+        </w:rPr>
+        <w:t xml:space="preserve">concentration </w:t>
+      </w:r>
+      <w:r>
+        <w:rPr>
+          <w:rFonts w:ascii="Times New Roman" w:eastAsia="Times New Roman" w:hAnsi="Times New Roman" w:cs="Times New Roman"/>
+          <w:sz w:val="24"/>
+          <w:szCs w:val="24"/>
+        </w:rPr>
+        <w:t>disproportionately to DOC</w:t>
       </w:r>
       <w:r>
         <w:rPr>
@@ -13225,72 +13339,16 @@
           <w:sz w:val="24"/>
           <w:szCs w:val="24"/>
         </w:rPr>
-        <w:t>I</w:t>
-      </w:r>
-      <w:r>
-        <w:rPr>
-          <w:rFonts w:ascii="Times New Roman" w:eastAsia="Times New Roman" w:hAnsi="Times New Roman" w:cs="Times New Roman"/>
-          <w:sz w:val="24"/>
-          <w:szCs w:val="24"/>
-        </w:rPr>
-        <w:t xml:space="preserve">ntense precipitation </w:t>
-      </w:r>
-      <w:r>
-        <w:rPr>
-          <w:rFonts w:ascii="Times New Roman" w:eastAsia="Times New Roman" w:hAnsi="Times New Roman" w:cs="Times New Roman"/>
-          <w:sz w:val="24"/>
-          <w:szCs w:val="24"/>
-        </w:rPr>
-        <w:t xml:space="preserve">can </w:t>
-      </w:r>
-      <w:r>
-        <w:rPr>
-          <w:rFonts w:ascii="Times New Roman" w:eastAsia="Times New Roman" w:hAnsi="Times New Roman" w:cs="Times New Roman"/>
-          <w:sz w:val="24"/>
-          <w:szCs w:val="24"/>
-        </w:rPr>
-        <w:t xml:space="preserve">increase POC </w:t>
-      </w:r>
-      <w:r>
-        <w:rPr>
-          <w:rFonts w:ascii="Times New Roman" w:eastAsia="Times New Roman" w:hAnsi="Times New Roman" w:cs="Times New Roman"/>
-          <w:sz w:val="24"/>
-          <w:szCs w:val="24"/>
-        </w:rPr>
-        <w:t xml:space="preserve">concentration </w:t>
-      </w:r>
-      <w:r>
-        <w:rPr>
-          <w:rFonts w:ascii="Times New Roman" w:eastAsia="Times New Roman" w:hAnsi="Times New Roman" w:cs="Times New Roman"/>
-          <w:sz w:val="24"/>
-          <w:szCs w:val="24"/>
-        </w:rPr>
-        <w:t>disproportionately to DOC</w:t>
-      </w:r>
-      <w:r>
-        <w:rPr>
-          <w:rFonts w:ascii="Times New Roman" w:eastAsia="Times New Roman" w:hAnsi="Times New Roman" w:cs="Times New Roman"/>
-          <w:sz w:val="24"/>
-          <w:szCs w:val="24"/>
-        </w:rPr>
-        <w:t xml:space="preserve"> concentration</w:t>
-      </w:r>
-      <w:r>
-        <w:rPr>
-          <w:rFonts w:ascii="Times New Roman" w:eastAsia="Times New Roman" w:hAnsi="Times New Roman" w:cs="Times New Roman"/>
-          <w:sz w:val="24"/>
-          <w:szCs w:val="24"/>
-        </w:rPr>
-        <w:t xml:space="preserve"> in </w:t>
-      </w:r>
-      <w:r>
-        <w:rPr>
-          <w:rFonts w:ascii="Times New Roman" w:eastAsia="Times New Roman" w:hAnsi="Times New Roman" w:cs="Times New Roman"/>
-          <w:sz w:val="24"/>
-          <w:szCs w:val="24"/>
-        </w:rPr>
         <w:lastRenderedPageBreak/>
-        <w:t xml:space="preserve">streams (Jeong et al. 2012, Dhillon and Inamdar 2013), which could </w:t>
+        <w:t>concentration</w:t>
+      </w:r>
+      <w:r>
+        <w:rPr>
+          <w:rFonts w:ascii="Times New Roman" w:eastAsia="Times New Roman" w:hAnsi="Times New Roman" w:cs="Times New Roman"/>
+          <w:sz w:val="24"/>
+          <w:szCs w:val="24"/>
+        </w:rPr>
+        <w:t xml:space="preserve"> in streams (Jeong et al. 2012, Dhillon and Inamdar 2013), which could </w:t>
       </w:r>
       <w:r>
         <w:rPr>
@@ -14215,10 +14273,10 @@
           <w:szCs w:val="24"/>
         </w:rPr>
       </w:pPr>
-      <w:bookmarkStart w:id="158" w:name="_3s028hwr8v82" w:colFirst="0" w:colLast="0"/>
-      <w:bookmarkStart w:id="159" w:name="_vg8pldrl49h3" w:colFirst="0" w:colLast="0"/>
-      <w:bookmarkEnd w:id="158"/>
-      <w:bookmarkEnd w:id="159"/>
+      <w:bookmarkStart w:id="160" w:name="_3s028hwr8v82" w:colFirst="0" w:colLast="0"/>
+      <w:bookmarkStart w:id="161" w:name="_vg8pldrl49h3" w:colFirst="0" w:colLast="0"/>
+      <w:bookmarkEnd w:id="160"/>
+      <w:bookmarkEnd w:id="161"/>
       <w:r>
         <w:rPr>
           <w:rFonts w:ascii="Times New Roman" w:eastAsia="Times New Roman" w:hAnsi="Times New Roman" w:cs="Times New Roman"/>
@@ -14539,7 +14597,7 @@
         </w:rPr>
         <w:t>Lakes have become increasingly productive under recent climate warming (Kraemer et al. 2016)</w:t>
       </w:r>
-      <w:ins w:id="160" w:author="Ian Mccullough" w:date="2017-06-12T14:23:00Z">
+      <w:ins w:id="162" w:author="Ian Mccullough" w:date="2017-06-12T14:23:00Z">
         <w:r>
           <w:rPr>
             <w:rFonts w:ascii="Times New Roman" w:eastAsia="Times New Roman" w:hAnsi="Times New Roman" w:cs="Times New Roman"/>
@@ -14549,7 +14607,7 @@
           <w:t>, which</w:t>
         </w:r>
       </w:ins>
-      <w:del w:id="161" w:author="Ian Mccullough" w:date="2017-06-12T14:23:00Z">
+      <w:del w:id="163" w:author="Ian Mccullough" w:date="2017-06-12T14:23:00Z">
         <w:r>
           <w:rPr>
             <w:rFonts w:ascii="Times New Roman" w:eastAsia="Times New Roman" w:hAnsi="Times New Roman" w:cs="Times New Roman"/>
@@ -14567,7 +14625,7 @@
         </w:rPr>
         <w:t xml:space="preserve"> increases autochthony</w:t>
       </w:r>
-      <w:del w:id="162" w:author="Ian Mccullough" w:date="2017-06-12T14:23:00Z">
+      <w:del w:id="164" w:author="Ian Mccullough" w:date="2017-06-12T14:23:00Z">
         <w:r>
           <w:rPr>
             <w:rFonts w:ascii="Times New Roman" w:eastAsia="Times New Roman" w:hAnsi="Times New Roman" w:cs="Times New Roman"/>
@@ -14586,7 +14644,7 @@
         </w:r>
       </w:del>
       <w:proofErr w:type="gramStart"/>
-      <w:ins w:id="163" w:author="Ian Mccullough" w:date="2017-06-12T14:23:00Z">
+      <w:ins w:id="165" w:author="Ian Mccullough" w:date="2017-06-12T14:23:00Z">
         <w:r>
           <w:rPr>
             <w:rFonts w:ascii="Times New Roman" w:eastAsia="Times New Roman" w:hAnsi="Times New Roman" w:cs="Times New Roman"/>
@@ -14613,8 +14671,8 @@
         </w:rPr>
         <w:t xml:space="preserve"> </w:t>
       </w:r>
-      <w:commentRangeStart w:id="164"/>
-      <w:commentRangeStart w:id="165"/>
+      <w:commentRangeStart w:id="166"/>
+      <w:commentRangeStart w:id="167"/>
       <w:r>
         <w:rPr>
           <w:rFonts w:ascii="Times New Roman" w:eastAsia="Times New Roman" w:hAnsi="Times New Roman" w:cs="Times New Roman"/>
@@ -14633,7 +14691,7 @@
         <w:t>lake</w:t>
       </w:r>
       <w:proofErr w:type="gramEnd"/>
-      <w:ins w:id="166" w:author="Ian Mccullough" w:date="2017-06-12T14:24:00Z">
+      <w:ins w:id="168" w:author="Ian Mccullough" w:date="2017-06-12T14:24:00Z">
         <w:r>
           <w:rPr>
             <w:rFonts w:ascii="Times New Roman" w:eastAsia="Times New Roman" w:hAnsi="Times New Roman" w:cs="Times New Roman"/>
@@ -14651,7 +14709,7 @@
         </w:rPr>
         <w:t xml:space="preserve">s to become </w:t>
       </w:r>
-      <w:del w:id="167" w:author="Ian Mccullough" w:date="2017-06-12T14:24:00Z">
+      <w:del w:id="169" w:author="Ian Mccullough" w:date="2017-06-12T14:24:00Z">
         <w:r>
           <w:rPr>
             <w:rFonts w:ascii="Times New Roman" w:eastAsia="Times New Roman" w:hAnsi="Times New Roman" w:cs="Times New Roman"/>
@@ -14661,7 +14719,7 @@
           <w:delText>larger sources</w:delText>
         </w:r>
       </w:del>
-      <w:ins w:id="168" w:author="Ian Mccullough" w:date="2017-06-12T14:24:00Z">
+      <w:ins w:id="170" w:author="Ian Mccullough" w:date="2017-06-12T14:24:00Z">
         <w:r>
           <w:rPr>
             <w:rFonts w:ascii="Times New Roman" w:eastAsia="Times New Roman" w:hAnsi="Times New Roman" w:cs="Times New Roman"/>
@@ -14671,7 +14729,7 @@
           <w:t xml:space="preserve">more respiration-dominated </w:t>
         </w:r>
       </w:ins>
-      <w:del w:id="169" w:author="Ian Mccullough" w:date="2017-06-12T14:24:00Z">
+      <w:del w:id="171" w:author="Ian Mccullough" w:date="2017-06-12T14:24:00Z">
         <w:r>
           <w:rPr>
             <w:rFonts w:ascii="Times New Roman" w:eastAsia="Times New Roman" w:hAnsi="Times New Roman" w:cs="Times New Roman"/>
@@ -14689,21 +14747,19 @@
         </w:rPr>
         <w:t>over time.</w:t>
       </w:r>
-      <w:commentRangeEnd w:id="164"/>
+      <w:commentRangeEnd w:id="166"/>
       <w:r>
         <w:rPr>
           <w:rStyle w:val="CommentReference"/>
         </w:rPr>
-        <w:commentReference w:id="164"/>
-      </w:r>
-      <w:bookmarkStart w:id="170" w:name="_GoBack"/>
-      <w:bookmarkEnd w:id="170"/>
-      <w:commentRangeEnd w:id="165"/>
+        <w:commentReference w:id="166"/>
+      </w:r>
+      <w:commentRangeEnd w:id="167"/>
       <w:r>
         <w:rPr>
           <w:rStyle w:val="CommentReference"/>
         </w:rPr>
-        <w:commentReference w:id="165"/>
+        <w:commentReference w:id="167"/>
       </w:r>
     </w:p>
     <w:p>
@@ -14718,8 +14774,8 @@
           <w:szCs w:val="24"/>
         </w:rPr>
       </w:pPr>
-      <w:bookmarkStart w:id="171" w:name="_jodkgtnyf02z" w:colFirst="0" w:colLast="0"/>
-      <w:bookmarkEnd w:id="171"/>
+      <w:bookmarkStart w:id="172" w:name="_jodkgtnyf02z" w:colFirst="0" w:colLast="0"/>
+      <w:bookmarkEnd w:id="172"/>
       <w:r>
         <w:rPr>
           <w:rFonts w:ascii="Times New Roman" w:eastAsia="Times New Roman" w:hAnsi="Times New Roman" w:cs="Times New Roman"/>
@@ -14924,8 +14980,8 @@
           <w:szCs w:val="24"/>
         </w:rPr>
       </w:pPr>
-      <w:bookmarkStart w:id="172" w:name="_j77eak7kbqvt" w:colFirst="0" w:colLast="0"/>
-      <w:bookmarkEnd w:id="172"/>
+      <w:bookmarkStart w:id="173" w:name="_j77eak7kbqvt" w:colFirst="0" w:colLast="0"/>
+      <w:bookmarkEnd w:id="173"/>
       <w:r>
         <w:rPr>
           <w:rFonts w:ascii="Times New Roman" w:eastAsia="Times New Roman" w:hAnsi="Times New Roman" w:cs="Times New Roman"/>
@@ -18814,7 +18870,7 @@
               <w:spacing w:line="240" w:lineRule="auto"/>
               <w:jc w:val="center"/>
               <w:rPr>
-                <w:ins w:id="173" w:author="HILARY A DUGAN" w:date="2017-03-31T16:00:00Z"/>
+                <w:ins w:id="174" w:author="HILARY A DUGAN" w:date="2017-03-31T16:00:00Z"/>
                 <w:rFonts w:ascii="Times New Roman" w:eastAsia="Times New Roman" w:hAnsi="Times New Roman" w:cs="Times New Roman"/>
                 <w:b/>
                 <w:bCs/>
@@ -21145,7 +21201,7 @@
               <w:spacing w:line="240" w:lineRule="auto"/>
               <w:jc w:val="right"/>
               <w:rPr>
-                <w:ins w:id="174" w:author="Ian Mccullough" w:date="2017-04-07T10:35:00Z"/>
+                <w:ins w:id="175" w:author="Ian Mccullough" w:date="2017-04-07T10:35:00Z"/>
                 <w:rFonts w:ascii="Times New Roman" w:eastAsia="Times New Roman" w:hAnsi="Times New Roman" w:cs="Times New Roman"/>
                 <w:sz w:val="24"/>
                 <w:szCs w:val="24"/>
@@ -21595,8 +21651,8 @@
         </w:rPr>
         <w:t xml:space="preserve">DOC = </w:t>
       </w:r>
-      <w:commentRangeStart w:id="175"/>
       <w:commentRangeStart w:id="176"/>
+      <w:commentRangeStart w:id="177"/>
       <w:r>
         <w:rPr>
           <w:rFonts w:ascii="Times New Roman" w:eastAsia="Times New Roman" w:hAnsi="Times New Roman" w:cs="Times New Roman"/>
@@ -21605,8 +21661,8 @@
         </w:rPr>
         <w:t>in-lake DOC</w:t>
       </w:r>
-      <w:commentRangeEnd w:id="175"/>
       <w:commentRangeEnd w:id="176"/>
+      <w:commentRangeEnd w:id="177"/>
       <w:r>
         <w:rPr>
           <w:rFonts w:ascii="Times New Roman" w:eastAsia="Times New Roman" w:hAnsi="Times New Roman" w:cs="Times New Roman"/>
@@ -21619,13 +21675,13 @@
         <w:rPr>
           <w:rStyle w:val="CommentReference"/>
         </w:rPr>
-        <w:commentReference w:id="175"/>
+        <w:commentReference w:id="176"/>
       </w:r>
       <w:r>
         <w:rPr>
           <w:rStyle w:val="CommentReference"/>
         </w:rPr>
-        <w:commentReference w:id="176"/>
+        <w:commentReference w:id="177"/>
       </w:r>
       <w:r>
         <w:rPr>
@@ -31033,10 +31089,10 @@
               </w:rPr>
               <w:t>2g) Autochthonous Respiration = GPP DOC rate * Respiration_autoch(</w:t>
             </w:r>
-            <w:commentRangeStart w:id="177"/>
             <w:commentRangeStart w:id="178"/>
             <w:commentRangeStart w:id="179"/>
             <w:commentRangeStart w:id="180"/>
+            <w:commentRangeStart w:id="181"/>
             <w:r>
               <w:rPr>
                 <w:rFonts w:ascii="Times New Roman" w:eastAsia="Times New Roman" w:hAnsi="Times New Roman" w:cs="Times New Roman"/>
@@ -31045,33 +31101,33 @@
               </w:rPr>
               <w:t>1.08</w:t>
             </w:r>
-            <w:commentRangeEnd w:id="177"/>
+            <w:commentRangeEnd w:id="178"/>
             <w:r>
               <w:rPr>
                 <w:rStyle w:val="CommentReference"/>
               </w:rPr>
-              <w:commentReference w:id="177"/>
-            </w:r>
-            <w:commentRangeEnd w:id="178"/>
+              <w:commentReference w:id="178"/>
+            </w:r>
+            <w:commentRangeEnd w:id="179"/>
             <w:r>
               <w:rPr>
                 <w:rStyle w:val="CommentReference"/>
               </w:rPr>
-              <w:commentReference w:id="178"/>
-            </w:r>
-            <w:commentRangeEnd w:id="179"/>
+              <w:commentReference w:id="179"/>
+            </w:r>
+            <w:commentRangeEnd w:id="180"/>
             <w:r>
               <w:rPr>
                 <w:rStyle w:val="CommentReference"/>
               </w:rPr>
-              <w:commentReference w:id="179"/>
-            </w:r>
-            <w:commentRangeEnd w:id="180"/>
+              <w:commentReference w:id="180"/>
+            </w:r>
+            <w:commentRangeEnd w:id="181"/>
             <w:r>
               <w:rPr>
                 <w:rStyle w:val="CommentReference"/>
               </w:rPr>
-              <w:commentReference w:id="180"/>
+              <w:commentReference w:id="181"/>
             </w:r>
             <w:r>
               <w:rPr>
@@ -33585,13 +33641,13 @@
     <w:p>
       <w:pPr>
         <w:rPr>
-          <w:ins w:id="181" w:author="Ian Mccullough" w:date="2017-04-25T16:48:00Z"/>
+          <w:ins w:id="182" w:author="Ian Mccullough" w:date="2017-04-25T16:48:00Z"/>
           <w:rFonts w:ascii="Times New Roman" w:eastAsia="Times New Roman" w:hAnsi="Times New Roman" w:cs="Times New Roman"/>
           <w:sz w:val="24"/>
           <w:szCs w:val="24"/>
         </w:rPr>
       </w:pPr>
-      <w:commentRangeStart w:id="182"/>
+      <w:commentRangeStart w:id="183"/>
       <w:r>
         <w:rPr>
           <w:rFonts w:ascii="Times New Roman" w:eastAsia="Times New Roman" w:hAnsi="Times New Roman" w:cs="Times New Roman"/>
@@ -33601,12 +33657,12 @@
         <w:lastRenderedPageBreak/>
         <w:t>Table 5</w:t>
       </w:r>
-      <w:commentRangeEnd w:id="182"/>
+      <w:commentRangeEnd w:id="183"/>
       <w:r>
         <w:rPr>
           <w:rStyle w:val="CommentReference"/>
         </w:rPr>
-        <w:commentReference w:id="182"/>
+        <w:commentReference w:id="183"/>
       </w:r>
       <w:r>
         <w:rPr>
@@ -39490,8 +39546,8 @@
           <w:szCs w:val="24"/>
         </w:rPr>
       </w:pPr>
-      <w:commentRangeStart w:id="183"/>
       <w:commentRangeStart w:id="184"/>
+      <w:commentRangeStart w:id="185"/>
       <w:r>
         <w:rPr>
           <w:rFonts w:ascii="Times New Roman" w:eastAsia="Times New Roman" w:hAnsi="Times New Roman" w:cs="Times New Roman"/>
@@ -39502,19 +39558,19 @@
         <w:lastRenderedPageBreak/>
         <w:t>FIGURE CAPTIONS</w:t>
       </w:r>
-      <w:commentRangeEnd w:id="183"/>
+      <w:commentRangeEnd w:id="184"/>
       <w:r>
         <w:rPr>
           <w:rStyle w:val="CommentReference"/>
         </w:rPr>
-        <w:commentReference w:id="183"/>
-      </w:r>
-      <w:commentRangeEnd w:id="184"/>
+        <w:commentReference w:id="184"/>
+      </w:r>
+      <w:commentRangeEnd w:id="185"/>
       <w:r>
         <w:rPr>
           <w:rStyle w:val="CommentReference"/>
         </w:rPr>
-        <w:commentReference w:id="184"/>
+        <w:commentReference w:id="185"/>
       </w:r>
     </w:p>
     <w:p>
@@ -40024,7 +40080,7 @@
           <w:rFonts w:ascii="Arial" w:eastAsia="Arial" w:hAnsi="Arial" w:cs="Arial"/>
           <w:color w:val="000000"/>
         </w:rPr>
-        <w:commentReference w:id="185"/>
+        <w:commentReference w:id="186"/>
       </w:r>
     </w:p>
     <w:p>
@@ -40159,9 +40215,9 @@
           <w:b/>
         </w:rPr>
       </w:pPr>
-      <w:commentRangeStart w:id="186"/>
       <w:commentRangeStart w:id="187"/>
       <w:commentRangeStart w:id="188"/>
+      <w:commentRangeStart w:id="189"/>
       <w:r>
         <w:rPr>
           <w:b/>
@@ -40207,7 +40263,7 @@
                     </a:ln>
                     <a:extLst>
                       <a:ext uri="{53640926-AAD7-44d8-BBD7-CCE9431645EC}">
-                        <a14:shadowObscured xmlns:cx2="http://schemas.microsoft.com/office/drawing/2015/10/21/chartex" xmlns:cx3="http://schemas.microsoft.com/office/drawing/2016/5/9/chartex" xmlns:cx4="http://schemas.microsoft.com/office/drawing/2016/5/10/chartex" xmlns:cx5="http://schemas.microsoft.com/office/drawing/2016/5/11/chartex" xmlns:cx6="http://schemas.microsoft.com/office/drawing/2016/5/12/chartex" xmlns:cx7="http://schemas.microsoft.com/office/drawing/2016/5/13/chartex" xmlns:cx8="http://schemas.microsoft.com/office/drawing/2016/5/14/chartex" xmlns:aink="http://schemas.microsoft.com/office/drawing/2016/ink" xmlns="" xmlns:mo="http://schemas.microsoft.com/office/mac/office/2008/main" xmlns:mv="urn:schemas-microsoft-com:mac:vml" xmlns:o="urn:schemas-microsoft-com:office:office" xmlns:v="urn:schemas-microsoft-com:vml" xmlns:w10="urn:schemas-microsoft-com:office:word" xmlns:w="http://schemas.openxmlformats.org/wordprocessingml/2006/main" xmlns:a14="http://schemas.microsoft.com/office/drawing/2010/main" xmlns:w16se="http://schemas.microsoft.com/office/word/2015/wordml/symex" xmlns:cx1="http://schemas.microsoft.com/office/drawing/2015/9/8/chartex" xmlns:cx="http://schemas.microsoft.com/office/drawing/2014/chartex"/>
+                        <a14:shadowObscured xmlns:cx="http://schemas.microsoft.com/office/drawing/2014/chartex" xmlns:cx1="http://schemas.microsoft.com/office/drawing/2015/9/8/chartex" xmlns:w16se="http://schemas.microsoft.com/office/word/2015/wordml/symex" xmlns:a14="http://schemas.microsoft.com/office/drawing/2010/main" xmlns:w="http://schemas.openxmlformats.org/wordprocessingml/2006/main" xmlns:w10="urn:schemas-microsoft-com:office:word" xmlns:v="urn:schemas-microsoft-com:vml" xmlns:o="urn:schemas-microsoft-com:office:office" xmlns:mv="urn:schemas-microsoft-com:mac:vml" xmlns:mo="http://schemas.microsoft.com/office/mac/office/2008/main" xmlns="" xmlns:aink="http://schemas.microsoft.com/office/drawing/2016/ink" xmlns:cx8="http://schemas.microsoft.com/office/drawing/2016/5/14/chartex" xmlns:cx7="http://schemas.microsoft.com/office/drawing/2016/5/13/chartex" xmlns:cx6="http://schemas.microsoft.com/office/drawing/2016/5/12/chartex" xmlns:cx5="http://schemas.microsoft.com/office/drawing/2016/5/11/chartex" xmlns:cx4="http://schemas.microsoft.com/office/drawing/2016/5/10/chartex" xmlns:cx3="http://schemas.microsoft.com/office/drawing/2016/5/9/chartex" xmlns:cx2="http://schemas.microsoft.com/office/drawing/2015/10/21/chartex"/>
                       </a:ext>
                     </a:extLst>
                   </pic:spPr>
@@ -40217,32 +40273,32 @@
           </wp:inline>
         </w:drawing>
       </w:r>
-      <w:commentRangeEnd w:id="186"/>
+      <w:commentRangeEnd w:id="187"/>
       <w:r>
         <w:rPr>
           <w:rStyle w:val="CommentReference"/>
           <w:rFonts w:ascii="Arial" w:eastAsia="Arial" w:hAnsi="Arial" w:cs="Arial"/>
           <w:color w:val="000000"/>
         </w:rPr>
-        <w:commentReference w:id="186"/>
-      </w:r>
-      <w:commentRangeEnd w:id="187"/>
+        <w:commentReference w:id="187"/>
+      </w:r>
+      <w:commentRangeEnd w:id="188"/>
       <w:r>
         <w:rPr>
           <w:rStyle w:val="CommentReference"/>
           <w:rFonts w:ascii="Arial" w:eastAsia="Arial" w:hAnsi="Arial" w:cs="Arial"/>
           <w:color w:val="000000"/>
         </w:rPr>
-        <w:commentReference w:id="187"/>
-      </w:r>
-      <w:commentRangeEnd w:id="188"/>
+        <w:commentReference w:id="188"/>
+      </w:r>
+      <w:commentRangeEnd w:id="189"/>
       <w:r>
         <w:rPr>
           <w:rStyle w:val="CommentReference"/>
           <w:rFonts w:ascii="Arial" w:eastAsia="SimSun" w:hAnsi="Arial" w:cs="Arial"/>
           <w:color w:val="000000"/>
         </w:rPr>
-        <w:commentReference w:id="188"/>
+        <w:commentReference w:id="189"/>
       </w:r>
     </w:p>
     <w:p>
@@ -40315,8 +40371,8 @@
         </w:rPr>
         <w:t xml:space="preserve"> calibrated model parameters. </w:t>
       </w:r>
-      <w:commentRangeStart w:id="189"/>
       <w:commentRangeStart w:id="190"/>
+      <w:commentRangeStart w:id="191"/>
       <w:r>
         <w:rPr>
           <w:rFonts w:ascii="Times New Roman" w:eastAsia="Times New Roman" w:hAnsi="Times New Roman" w:cs="Times New Roman"/>
@@ -40430,19 +40486,19 @@
         </w:rPr>
         <w:t xml:space="preserve"> at their calibrated value</w:t>
       </w:r>
-      <w:commentRangeEnd w:id="189"/>
+      <w:commentRangeEnd w:id="190"/>
       <w:r>
         <w:rPr>
           <w:rStyle w:val="CommentReference"/>
         </w:rPr>
-        <w:commentReference w:id="189"/>
-      </w:r>
-      <w:commentRangeEnd w:id="190"/>
+        <w:commentReference w:id="190"/>
+      </w:r>
+      <w:commentRangeEnd w:id="191"/>
       <w:r>
         <w:rPr>
           <w:rStyle w:val="CommentReference"/>
         </w:rPr>
-        <w:commentReference w:id="190"/>
+        <w:commentReference w:id="191"/>
       </w:r>
       <w:r>
         <w:rPr>
@@ -40536,7 +40592,7 @@
           <w:rFonts w:ascii="Arial" w:eastAsia="Arial" w:hAnsi="Arial" w:cs="Arial"/>
           <w:color w:val="000000"/>
         </w:rPr>
-        <w:commentReference w:id="191"/>
+        <w:commentReference w:id="192"/>
       </w:r>
       <w:r>
         <w:rPr>
@@ -40544,7 +40600,7 @@
           <w:rFonts w:ascii="Arial" w:eastAsia="Arial" w:hAnsi="Arial" w:cs="Arial"/>
           <w:color w:val="000000"/>
         </w:rPr>
-        <w:commentReference w:id="192"/>
+        <w:commentReference w:id="193"/>
       </w:r>
     </w:p>
     <w:p>
@@ -40555,7 +40611,7 @@
           <w:b/>
         </w:rPr>
       </w:pPr>
-      <w:commentRangeStart w:id="193"/>
+      <w:commentRangeStart w:id="194"/>
       <w:r>
         <w:rPr>
           <w:b/>
@@ -40575,14 +40631,14 @@
         </w:rPr>
         <w:t xml:space="preserve"> 4.</w:t>
       </w:r>
-      <w:commentRangeEnd w:id="193"/>
+      <w:commentRangeEnd w:id="194"/>
       <w:r>
         <w:rPr>
           <w:rStyle w:val="CommentReference"/>
           <w:rFonts w:ascii="Arial" w:eastAsia="Arial" w:hAnsi="Arial" w:cs="Arial"/>
           <w:color w:val="000000"/>
         </w:rPr>
-        <w:commentReference w:id="193"/>
+        <w:commentReference w:id="194"/>
       </w:r>
     </w:p>
     <w:p>
@@ -40939,7 +40995,29 @@
         <w:rPr>
           <w:color w:val="000000"/>
         </w:rPr>
-        <w:t xml:space="preserve"> (either predominantly a source or sink, and either predominantly allochthonous driven or autocht</w:t>
+        <w:t xml:space="preserve"> (either predominantly a </w:t>
+      </w:r>
+      <w:del w:id="195" w:author="Ian Mccullough" w:date="2017-06-13T12:15:00Z">
+        <w:r>
+          <w:rPr>
+            <w:color w:val="000000"/>
+          </w:rPr>
+          <w:delText>source or sink</w:delText>
+        </w:r>
+      </w:del>
+      <w:ins w:id="196" w:author="Ian Mccullough" w:date="2017-06-13T12:15:00Z">
+        <w:r>
+          <w:rPr>
+            <w:color w:val="000000"/>
+          </w:rPr>
+          <w:t>respiration or burial</w:t>
+        </w:r>
+      </w:ins>
+      <w:r>
+        <w:rPr>
+          <w:color w:val="000000"/>
+        </w:rPr>
+        <w:t>, and either predominantly allochthonous driven or autocht</w:t>
       </w:r>
       <w:r>
         <w:rPr>
@@ -40990,7 +41068,7 @@
     <w:p>
       <w:pPr>
         <w:rPr>
-          <w:ins w:id="194" w:author="HILARY A DUGAN" w:date="2017-06-05T13:06:00Z"/>
+          <w:ins w:id="197" w:author="HILARY A DUGAN" w:date="2017-06-05T13:06:00Z"/>
           <w:rFonts w:ascii="Times New Roman" w:eastAsia="Times New Roman" w:hAnsi="Times New Roman" w:cs="Times New Roman"/>
           <w:b/>
           <w:color w:val="auto"/>
@@ -41002,6 +41080,7 @@
     <w:p>
       <w:pPr>
         <w:rPr>
+          <w:ins w:id="198" w:author="Ian Mccullough" w:date="2017-06-13T12:17:00Z"/>
           <w:rFonts w:ascii="Times New Roman" w:eastAsia="Times New Roman" w:hAnsi="Times New Roman" w:cs="Times New Roman"/>
           <w:b/>
           <w:color w:val="auto"/>
@@ -41009,9 +41088,9 @@
           <w:szCs w:val="24"/>
         </w:rPr>
       </w:pPr>
-      <w:commentRangeStart w:id="195"/>
-      <w:commentRangeStart w:id="196"/>
-      <w:ins w:id="197" w:author="HILARY A DUGAN" w:date="2017-06-05T13:06:00Z">
+      <w:commentRangeStart w:id="199"/>
+      <w:commentRangeStart w:id="200"/>
+      <w:ins w:id="201" w:author="HILARY A DUGAN" w:date="2017-06-05T13:06:00Z">
         <w:r>
           <w:rPr>
             <w:noProof/>
@@ -41059,21 +41138,130 @@
             </wp:inline>
           </w:drawing>
         </w:r>
-        <w:commentRangeEnd w:id="195"/>
+        <w:commentRangeEnd w:id="199"/>
         <w:r>
           <w:rPr>
             <w:rStyle w:val="CommentReference"/>
           </w:rPr>
-          <w:commentReference w:id="195"/>
+          <w:commentReference w:id="199"/>
         </w:r>
       </w:ins>
-      <w:commentRangeEnd w:id="196"/>
+      <w:commentRangeEnd w:id="200"/>
+    </w:p>
+    <w:p>
+      <w:pPr>
+        <w:spacing w:line="480" w:lineRule="auto"/>
+        <w:rPr>
+          <w:rFonts w:ascii="Times New Roman" w:eastAsia="Times New Roman" w:hAnsi="Times New Roman" w:cs="Times New Roman"/>
+          <w:color w:val="auto"/>
+          <w:sz w:val="24"/>
+          <w:szCs w:val="24"/>
+        </w:rPr>
+      </w:pPr>
+      <w:r>
+        <w:rPr>
+          <w:rFonts w:ascii="Times New Roman" w:eastAsia="Times New Roman" w:hAnsi="Times New Roman" w:cs="Times New Roman"/>
+          <w:b/>
+          <w:color w:val="auto"/>
+          <w:sz w:val="24"/>
+          <w:szCs w:val="24"/>
+        </w:rPr>
+        <w:t>Figure 6.</w:t>
+      </w:r>
+    </w:p>
+    <w:p>
+      <w:pPr>
+        <w:spacing w:line="480" w:lineRule="auto"/>
+        <w:rPr>
+          <w:rFonts w:ascii="Times New Roman" w:eastAsia="Times New Roman" w:hAnsi="Times New Roman" w:cs="Times New Roman"/>
+          <w:b/>
+          <w:color w:val="auto"/>
+          <w:sz w:val="24"/>
+          <w:szCs w:val="24"/>
+        </w:rPr>
+      </w:pPr>
+      <w:r>
+        <w:rPr>
+          <w:rFonts w:ascii="Times New Roman" w:eastAsia="Times New Roman" w:hAnsi="Times New Roman" w:cs="Times New Roman"/>
+          <w:color w:val="auto"/>
+          <w:sz w:val="24"/>
+          <w:szCs w:val="24"/>
+        </w:rPr>
+        <w:t xml:space="preserve">Figure 6. Mean annual organic carbon </w:t>
+      </w:r>
+      <w:r>
+        <w:rPr>
+          <w:rFonts w:ascii="Times New Roman" w:hAnsi="Times New Roman" w:cs="Times New Roman"/>
+          <w:sz w:val="24"/>
+          <w:szCs w:val="24"/>
+        </w:rPr>
+        <w:t>(g m</w:t>
+      </w:r>
+      <w:r>
+        <w:rPr>
+          <w:rFonts w:ascii="Times New Roman" w:hAnsi="Times New Roman" w:cs="Times New Roman"/>
+          <w:sz w:val="24"/>
+          <w:szCs w:val="24"/>
+          <w:vertAlign w:val="superscript"/>
+        </w:rPr>
+        <w:t xml:space="preserve">-2 </w:t>
+      </w:r>
+      <w:r>
+        <w:rPr>
+          <w:rFonts w:ascii="Times New Roman" w:hAnsi="Times New Roman" w:cs="Times New Roman"/>
+          <w:sz w:val="24"/>
+          <w:szCs w:val="24"/>
+        </w:rPr>
+        <w:t>yr</w:t>
+      </w:r>
+      <w:r>
+        <w:rPr>
+          <w:rFonts w:ascii="Times New Roman" w:hAnsi="Times New Roman" w:cs="Times New Roman"/>
+          <w:sz w:val="24"/>
+          <w:szCs w:val="24"/>
+          <w:vertAlign w:val="superscript"/>
+        </w:rPr>
+        <w:t>-1</w:t>
+      </w:r>
+      <w:r>
+        <w:rPr>
+          <w:rFonts w:ascii="Times New Roman" w:hAnsi="Times New Roman" w:cs="Times New Roman"/>
+          <w:sz w:val="24"/>
+          <w:szCs w:val="24"/>
+        </w:rPr>
+        <w:t xml:space="preserve">) </w:t>
+      </w:r>
+      <w:r>
+        <w:rPr>
+          <w:rFonts w:ascii="Times New Roman" w:eastAsia="Times New Roman" w:hAnsi="Times New Roman" w:cs="Times New Roman"/>
+          <w:color w:val="auto"/>
+          <w:sz w:val="24"/>
+          <w:szCs w:val="24"/>
+        </w:rPr>
+        <w:t>fates across modeled years</w:t>
+      </w:r>
       <w:r>
         <w:rPr>
           <w:rStyle w:val="CommentReference"/>
-        </w:rPr>
-        <w:commentReference w:id="196"/>
-      </w:r>
+          <w:rFonts w:ascii="Times New Roman" w:hAnsi="Times New Roman" w:cs="Times New Roman"/>
+          <w:sz w:val="24"/>
+          <w:szCs w:val="24"/>
+        </w:rPr>
+        <w:commentReference w:id="200"/>
+      </w:r>
+      <w:ins w:id="202" w:author="Ian Mccullough" w:date="2017-06-13T12:18:00Z">
+        <w:r>
+          <w:rPr>
+            <w:rFonts w:ascii="Times New Roman" w:eastAsia="Times New Roman" w:hAnsi="Times New Roman" w:cs="Times New Roman"/>
+            <w:color w:val="auto"/>
+            <w:sz w:val="24"/>
+            <w:szCs w:val="24"/>
+          </w:rPr>
+          <w:t>.</w:t>
+        </w:r>
+      </w:ins>
+      <w:bookmarkStart w:id="203" w:name="_GoBack"/>
+      <w:bookmarkEnd w:id="203"/>
     </w:p>
     <w:sectPr>
       <w:pgSz w:w="12240" w:h="15840"/>
@@ -41253,7 +41441,7 @@
       </w:r>
     </w:p>
   </w:comment>
-  <w:comment w:id="42" w:author="Flora Krivak-Tetley" w:date="2017-05-22T17:37:00Z" w:initials="FK">
+  <w:comment w:id="41" w:author="Flora Krivak-Tetley" w:date="2017-05-22T17:37:00Z" w:initials="FK">
     <w:p>
       <w:pPr>
         <w:pStyle w:val="CommentText"/>
@@ -41269,7 +41457,7 @@
       </w:r>
     </w:p>
   </w:comment>
-  <w:comment w:id="39" w:author="Ana Morales" w:date="2017-04-16T11:22:00Z" w:initials="AM">
+  <w:comment w:id="38" w:author="Ana Morales" w:date="2017-04-16T11:22:00Z" w:initials="AM">
     <w:p>
       <w:pPr>
         <w:pStyle w:val="CommentText"/>
@@ -41285,7 +41473,7 @@
       </w:r>
     </w:p>
   </w:comment>
-  <w:comment w:id="40" w:author="Ian Mccullough" w:date="2017-04-19T15:38:00Z" w:initials="IM">
+  <w:comment w:id="39" w:author="Ian Mccullough" w:date="2017-04-19T15:38:00Z" w:initials="IM">
     <w:p>
       <w:pPr>
         <w:pStyle w:val="CommentText"/>
@@ -41306,7 +41494,7 @@
       </w:pPr>
     </w:p>
   </w:comment>
-  <w:comment w:id="41" w:author="Ana Morales" w:date="2017-05-02T17:04:00Z" w:initials="AM">
+  <w:comment w:id="40" w:author="Ana Morales" w:date="2017-05-02T17:04:00Z" w:initials="AM">
     <w:p>
       <w:pPr>
         <w:pStyle w:val="CommentText"/>
@@ -41322,7 +41510,7 @@
       </w:r>
     </w:p>
   </w:comment>
-  <w:comment w:id="44" w:author="Kathleen C. Weathers" w:date="2017-04-16T11:22:00Z" w:initials="KCW">
+  <w:comment w:id="43" w:author="Kathleen C. Weathers" w:date="2017-04-16T11:22:00Z" w:initials="KCW">
     <w:p>
       <w:pPr>
         <w:pStyle w:val="CommentText"/>
@@ -41338,7 +41526,7 @@
       </w:r>
     </w:p>
   </w:comment>
-  <w:comment w:id="45" w:author="immccull@gmail.com" w:date="2017-04-18T19:50:00Z" w:initials="i">
+  <w:comment w:id="44" w:author="immccull@gmail.com" w:date="2017-04-18T19:50:00Z" w:initials="i">
     <w:p>
       <w:pPr>
         <w:pStyle w:val="CommentText"/>
@@ -41354,7 +41542,7 @@
       </w:r>
     </w:p>
   </w:comment>
-  <w:comment w:id="46" w:author="Kait Farrell" w:date="2017-04-16T11:22:00Z" w:initials="KF">
+  <w:comment w:id="47" w:author="Flora Krivak-Tetley" w:date="2017-05-22T17:45:00Z" w:initials="FK">
     <w:p>
       <w:pPr>
         <w:pStyle w:val="CommentText"/>
@@ -41366,11 +41554,17 @@
         <w:annotationRef/>
       </w:r>
       <w:r>
-        <w:t>Double check whether Ecol Apps allows for abbreviations to begin sentences</w:t>
+        <w:t xml:space="preserve">I know folks did not seem interested last year, but I’m going to mention it again anyway. </w:t>
+      </w:r>
+      <w:r>
+        <w:sym w:font="Wingdings" w:char="F04A"/>
+      </w:r>
+      <w:r>
+        <w:t xml:space="preserve"> In some systems, there is a substantial loss of biomass from lakes in the form of insects. This is a C export to the surrounding landscape. In some arctic systems, the whole food base for some land based predators is insects that grow up consuming lake carbon then leave the lake as adults who may not feed once they depart and either die or are consumed (well, they still die then…) on land. I have papers with estimates and still think this matters a little in most systems and a lot in certain kinds of systems. But I understand you probably don’t want to go there. Perhaps a mention in the discussion?</w:t>
       </w:r>
     </w:p>
   </w:comment>
-  <w:comment w:id="47" w:author="immccull@gmail.com" w:date="2017-04-18T19:56:00Z" w:initials="i">
+  <w:comment w:id="48" w:author="immccull@gmail.com" w:date="2017-05-27T16:05:00Z" w:initials="i">
     <w:p>
       <w:pPr>
         <w:pStyle w:val="CommentText"/>
@@ -41382,11 +41576,11 @@
         <w:annotationRef/>
       </w:r>
       <w:r>
-        <w:t>I did not see anything indicating it was not allowed</w:t>
+        <w:t>Thank you Flora for the detailed explanation. This makes sense, but we don’t have a way of incorporating this stuff in the model. I would certainly be open to a mention in the discussion, however</w:t>
       </w:r>
     </w:p>
   </w:comment>
-  <w:comment w:id="49" w:author="Flora Krivak-Tetley" w:date="2017-05-22T17:45:00Z" w:initials="FK">
+  <w:comment w:id="59" w:author="Derek Roberts" w:date="2017-04-16T11:22:00Z" w:initials="DR">
     <w:p>
       <w:pPr>
         <w:pStyle w:val="CommentText"/>
@@ -41398,49 +41592,11 @@
         <w:annotationRef/>
       </w:r>
       <w:r>
-        <w:t xml:space="preserve">I know folks did not seem interested last year, but I’m going to mention it again anyway. </w:t>
-      </w:r>
-      <w:r>
-        <w:sym w:font="Wingdings" w:char="F04A"/>
-      </w:r>
-      <w:r>
-        <w:t xml:space="preserve"> In some systems, there is a substantial loss of biomass from lakes in the form of insects. This is a C export to the surrounding landscape. In some arctic systems, the whole food base for some land based predators is insects that grow up consuming lake carbon then leave the lake as adults who may not feed once they depart and either die or are consumed (well, they still die then…) on land. I have papers with estimates and still think this matters a little in most systems and a lot in certain kinds of systems. But I understand you probably don’t want to go there. Perhaps a mention in the discussion?</w:t>
+        <w:t xml:space="preserve">I assume we are speaking in the present tense here as the paper presents the information and continues to do so… But I don’t want to get us bogged down in this stuff. I wont add this edit through the whole paper. Just a suggestion. Feel free to make your own judgment call. </w:t>
       </w:r>
     </w:p>
   </w:comment>
-  <w:comment w:id="50" w:author="immccull@gmail.com" w:date="2017-05-27T16:05:00Z" w:initials="i">
-    <w:p>
-      <w:pPr>
-        <w:pStyle w:val="CommentText"/>
-      </w:pPr>
-      <w:r>
-        <w:rPr>
-          <w:rStyle w:val="CommentReference"/>
-        </w:rPr>
-        <w:annotationRef/>
-      </w:r>
-      <w:r>
-        <w:t>Thank you Flora for the detailed explanation. This makes sense, but we don’t have a way of incorporating this stuff in the model. I would certainly be open to a mention in the discussion, however</w:t>
-      </w:r>
-    </w:p>
-  </w:comment>
-  <w:comment w:id="55" w:author="Derek Roberts" w:date="2017-04-16T11:22:00Z" w:initials="DR">
-    <w:p>
-      <w:pPr>
-        <w:pStyle w:val="CommentText"/>
-      </w:pPr>
-      <w:r>
-        <w:rPr>
-          <w:rStyle w:val="CommentReference"/>
-        </w:rPr>
-        <w:annotationRef/>
-      </w:r>
-      <w:r>
-        <w:t xml:space="preserve">I assume we are speaking in the present tense here as the paper presents the information and continues to do so… But I don’t want to get us bogged down in this stuff. I wont add this edit through the whole paper. Just a suggestion. Feel free to make your own judgment call. </w:t>
-      </w:r>
-    </w:p>
-  </w:comment>
-  <w:comment w:id="56" w:author="immccull@gmail.com" w:date="2017-05-22T17:59:00Z" w:initials="i">
+  <w:comment w:id="60" w:author="immccull@gmail.com" w:date="2017-05-22T17:59:00Z" w:initials="i">
     <w:p>
       <w:pPr>
         <w:pStyle w:val="CommentText"/>
@@ -41469,7 +41625,7 @@
       </w:r>
     </w:p>
   </w:comment>
-  <w:comment w:id="59" w:author="Skaff, Nicholas" w:date="2017-05-21T15:46:00Z" w:initials="SN">
+  <w:comment w:id="63" w:author="Skaff, Nicholas" w:date="2017-05-21T15:46:00Z" w:initials="SN">
     <w:p>
       <w:pPr>
         <w:pStyle w:val="CommentText"/>
@@ -41485,7 +41641,7 @@
       </w:r>
     </w:p>
   </w:comment>
-  <w:comment w:id="58" w:author="Ian Mccullough" w:date="2017-04-25T15:42:00Z" w:initials="IM">
+  <w:comment w:id="62" w:author="Ian Mccullough" w:date="2017-04-25T15:42:00Z" w:initials="IM">
     <w:p>
       <w:pPr>
         <w:pStyle w:val="CommentText"/>
@@ -41501,7 +41657,7 @@
       </w:r>
     </w:p>
   </w:comment>
-  <w:comment w:id="62" w:author="Kathleen C. Weathers" w:date="2017-04-16T11:22:00Z" w:initials="KCW">
+  <w:comment w:id="66" w:author="Kathleen C. Weathers" w:date="2017-04-16T11:22:00Z" w:initials="KCW">
     <w:p>
       <w:pPr>
         <w:pStyle w:val="CommentText"/>
@@ -41517,7 +41673,7 @@
       </w:r>
     </w:p>
   </w:comment>
-  <w:comment w:id="63" w:author="Ian Mccullough" w:date="2017-04-19T10:20:00Z" w:initials="IM">
+  <w:comment w:id="67" w:author="Ian Mccullough" w:date="2017-04-19T10:20:00Z" w:initials="IM">
     <w:p>
       <w:pPr>
         <w:pStyle w:val="CommentText"/>
@@ -41533,7 +41689,7 @@
       </w:r>
     </w:p>
   </w:comment>
-  <w:comment w:id="65" w:author="Flora Krivak-Tetley" w:date="2017-05-22T18:03:00Z" w:initials="FK">
+  <w:comment w:id="69" w:author="Flora Krivak-Tetley" w:date="2017-05-22T18:03:00Z" w:initials="FK">
     <w:p>
       <w:pPr>
         <w:pStyle w:val="CommentText"/>
@@ -41549,7 +41705,7 @@
       </w:r>
     </w:p>
   </w:comment>
-  <w:comment w:id="66" w:author="Ian Mccullough" w:date="2017-06-12T13:49:00Z" w:initials="IM">
+  <w:comment w:id="70" w:author="Ian Mccullough" w:date="2017-06-12T13:49:00Z" w:initials="IM">
     <w:p>
       <w:pPr>
         <w:pStyle w:val="CommentText"/>
@@ -41565,7 +41721,7 @@
       </w:r>
     </w:p>
   </w:comment>
-  <w:comment w:id="68" w:author="Ana Morales" w:date="2017-04-16T11:22:00Z" w:initials="AM">
+  <w:comment w:id="72" w:author="Ana Morales" w:date="2017-04-16T11:22:00Z" w:initials="AM">
     <w:p>
       <w:pPr>
         <w:pStyle w:val="CommentText"/>
@@ -41581,7 +41737,7 @@
       </w:r>
     </w:p>
   </w:comment>
-  <w:comment w:id="69" w:author="immccull@gmail.com" w:date="2017-04-18T20:15:00Z" w:initials="i">
+  <w:comment w:id="73" w:author="immccull@gmail.com" w:date="2017-04-18T20:15:00Z" w:initials="i">
     <w:p>
       <w:pPr>
         <w:pStyle w:val="CommentText"/>
@@ -41657,7 +41813,7 @@
       </w:r>
     </w:p>
   </w:comment>
-  <w:comment w:id="71" w:author="Derek Roberts" w:date="2017-04-16T11:22:00Z" w:initials="DR">
+  <w:comment w:id="75" w:author="Derek Roberts" w:date="2017-04-16T11:22:00Z" w:initials="DR">
     <w:p>
       <w:pPr>
         <w:pStyle w:val="CommentText"/>
@@ -41673,7 +41829,7 @@
       </w:r>
     </w:p>
   </w:comment>
-  <w:comment w:id="72" w:author="Ian Mccullough" w:date="2017-04-18T11:56:00Z" w:initials="IM">
+  <w:comment w:id="76" w:author="Ian Mccullough" w:date="2017-04-18T11:56:00Z" w:initials="IM">
     <w:p>
       <w:pPr>
         <w:pStyle w:val="CommentText"/>
@@ -41694,7 +41850,7 @@
       </w:pPr>
     </w:p>
   </w:comment>
-  <w:comment w:id="73" w:author="Jamie Summers" w:date="2017-05-19T08:19:00Z" w:initials="JS">
+  <w:comment w:id="77" w:author="Jamie Summers" w:date="2017-05-19T08:19:00Z" w:initials="JS">
     <w:p>
       <w:pPr>
         <w:pStyle w:val="CommentText"/>
@@ -41710,7 +41866,7 @@
       </w:r>
     </w:p>
   </w:comment>
-  <w:comment w:id="74" w:author="Jamie Summers" w:date="2017-05-19T08:23:00Z" w:initials="JS">
+  <w:comment w:id="78" w:author="Jamie Summers" w:date="2017-05-19T08:23:00Z" w:initials="JS">
     <w:p>
       <w:pPr>
         <w:pStyle w:val="CommentText"/>
@@ -41726,7 +41882,7 @@
       </w:r>
     </w:p>
   </w:comment>
-  <w:comment w:id="75" w:author="Skaff, Nicholas" w:date="2017-05-21T15:59:00Z" w:initials="SN">
+  <w:comment w:id="79" w:author="Skaff, Nicholas" w:date="2017-05-21T15:59:00Z" w:initials="SN">
     <w:p>
       <w:pPr>
         <w:pStyle w:val="CommentText"/>
@@ -41742,7 +41898,7 @@
       </w:r>
     </w:p>
   </w:comment>
-  <w:comment w:id="76" w:author="immccull@gmail.com" w:date="2017-05-27T16:09:00Z" w:initials="i">
+  <w:comment w:id="80" w:author="immccull@gmail.com" w:date="2017-05-27T16:09:00Z" w:initials="i">
     <w:p>
       <w:pPr>
         <w:pStyle w:val="CommentText"/>
@@ -41758,7 +41914,7 @@
       </w:r>
     </w:p>
   </w:comment>
-  <w:comment w:id="78" w:author="Kait Farrell" w:date="2017-04-16T11:22:00Z" w:initials="KF">
+  <w:comment w:id="82" w:author="Kait Farrell" w:date="2017-04-16T11:22:00Z" w:initials="KF">
     <w:p>
       <w:pPr>
         <w:pStyle w:val="CommentText"/>
@@ -41774,7 +41930,7 @@
       </w:r>
     </w:p>
   </w:comment>
-  <w:comment w:id="79" w:author="immccull@gmail.com" w:date="2017-04-16T21:40:00Z" w:initials="i">
+  <w:comment w:id="83" w:author="immccull@gmail.com" w:date="2017-04-16T21:40:00Z" w:initials="i">
     <w:p>
       <w:pPr>
         <w:pStyle w:val="CommentText"/>
@@ -41790,7 +41946,7 @@
       </w:r>
     </w:p>
   </w:comment>
-  <w:comment w:id="80" w:author="Derek Roberts" w:date="2017-04-16T11:22:00Z" w:initials="DR">
+  <w:comment w:id="84" w:author="Derek Roberts" w:date="2017-04-16T11:22:00Z" w:initials="DR">
     <w:p>
       <w:pPr>
         <w:pStyle w:val="CommentText"/>
@@ -41806,7 +41962,7 @@
       </w:r>
     </w:p>
   </w:comment>
-  <w:comment w:id="81" w:author="Ian Mccullough" w:date="2017-04-19T10:23:00Z" w:initials="IM">
+  <w:comment w:id="85" w:author="Ian Mccullough" w:date="2017-04-19T10:23:00Z" w:initials="IM">
     <w:p>
       <w:pPr>
         <w:pStyle w:val="CommentText"/>
@@ -41822,7 +41978,7 @@
       </w:r>
     </w:p>
   </w:comment>
-  <w:comment w:id="83" w:author="Ian Mccullough" w:date="2017-04-16T11:22:00Z" w:initials="IM">
+  <w:comment w:id="87" w:author="Ian Mccullough" w:date="2017-04-16T11:22:00Z" w:initials="IM">
     <w:p>
       <w:pPr>
         <w:pStyle w:val="CommentText"/>
@@ -41838,7 +41994,7 @@
       </w:r>
     </w:p>
   </w:comment>
-  <w:comment w:id="96" w:author="Paul Hanson" w:date="2017-04-16T11:22:00Z" w:initials="PH">
+  <w:comment w:id="100" w:author="Paul Hanson" w:date="2017-04-16T11:22:00Z" w:initials="PH">
     <w:p>
       <w:pPr>
         <w:pStyle w:val="CommentText"/>
@@ -41854,7 +42010,7 @@
       </w:r>
     </w:p>
   </w:comment>
-  <w:comment w:id="97" w:author="Kait Farrell" w:date="2017-04-16T11:22:00Z" w:initials="KF">
+  <w:comment w:id="101" w:author="Kait Farrell" w:date="2017-04-16T11:22:00Z" w:initials="KF">
     <w:p>
       <w:pPr>
         <w:pStyle w:val="CommentText"/>
@@ -41870,7 +42026,7 @@
       </w:r>
     </w:p>
   </w:comment>
-  <w:comment w:id="98" w:author="Ian Mccullough" w:date="2017-04-19T10:31:00Z" w:initials="IM">
+  <w:comment w:id="102" w:author="Ian Mccullough" w:date="2017-04-19T10:31:00Z" w:initials="IM">
     <w:p>
       <w:pPr>
         <w:pStyle w:val="CommentText"/>
@@ -41899,7 +42055,7 @@
       </w:r>
     </w:p>
   </w:comment>
-  <w:comment w:id="100" w:author="Ian Mccullough" w:date="2017-04-16T11:22:00Z" w:initials="">
+  <w:comment w:id="104" w:author="Ian Mccullough" w:date="2017-04-16T11:22:00Z" w:initials="">
     <w:p>
       <w:pPr>
         <w:widowControl w:val="0"/>
@@ -41912,108 +42068,6 @@
       <w:proofErr w:type="gramEnd"/>
       <w:r>
         <w:t xml:space="preserve"> to say something here about bootstrapped parameter results to reassure people we used sensible parameter values?</w:t>
-      </w:r>
-    </w:p>
-  </w:comment>
-  <w:comment w:id="105" w:author="Ana Morales" w:date="2017-04-16T11:22:00Z" w:initials="AM">
-    <w:p>
-      <w:pPr>
-        <w:rPr>
-          <w:rFonts w:ascii="Times New Roman" w:eastAsia="Times New Roman" w:hAnsi="Times New Roman" w:cs="Times New Roman"/>
-          <w:color w:val="auto"/>
-          <w:sz w:val="24"/>
-          <w:szCs w:val="24"/>
-        </w:rPr>
-      </w:pPr>
-      <w:r>
-        <w:rPr>
-          <w:rStyle w:val="CommentReference"/>
-        </w:rPr>
-        <w:annotationRef/>
-      </w:r>
-      <w:r>
-        <w:rPr>
-          <w:rFonts w:ascii="Helvetica" w:eastAsia="Times New Roman" w:hAnsi="Helvetica" w:cs="Times New Roman"/>
-          <w:sz w:val="18"/>
-          <w:szCs w:val="18"/>
-        </w:rPr>
-        <w:t xml:space="preserve">This summary would make a really nice Tranvik-like active pipe diagram. </w:t>
-      </w:r>
-    </w:p>
-    <w:p>
-      <w:pPr>
-        <w:pStyle w:val="CommentText"/>
-      </w:pPr>
-    </w:p>
-  </w:comment>
-  <w:comment w:id="106" w:author="Kait Farrell" w:date="2017-04-16T11:31:00Z" w:initials="KF">
-    <w:p>
-      <w:pPr>
-        <w:pStyle w:val="CommentText"/>
-      </w:pPr>
-      <w:r>
-        <w:rPr>
-          <w:rStyle w:val="CommentReference"/>
-        </w:rPr>
-        <w:annotationRef/>
-      </w:r>
-      <w:r>
-        <w:t>I like this idea! I could take a stab at it if people think it would be useful to include</w:t>
-      </w:r>
-    </w:p>
-    <w:p>
-      <w:pPr>
-        <w:pStyle w:val="CommentText"/>
-      </w:pPr>
-    </w:p>
-    <w:p>
-      <w:pPr>
-        <w:pStyle w:val="CommentText"/>
-      </w:pPr>
-      <w:r>
-        <w:t>I would also recommend using “mirrored phrasing” when talking through each of the lakes… e.g., use similar terms when describing a particular function in each lake, write about them in the same order, etc. so the reader can easily keep track of what’s what</w:t>
-      </w:r>
-    </w:p>
-    <w:p>
-      <w:pPr>
-        <w:pStyle w:val="CommentText"/>
-      </w:pPr>
-    </w:p>
-    <w:p>
-      <w:pPr>
-        <w:pStyle w:val="CommentText"/>
-      </w:pPr>
-      <w:r>
-        <w:t>KCW: Agree</w:t>
-      </w:r>
-    </w:p>
-  </w:comment>
-  <w:comment w:id="107" w:author="Ian Mccullough" w:date="2017-04-18T15:51:00Z" w:initials="IM">
-    <w:p>
-      <w:pPr>
-        <w:pStyle w:val="CommentText"/>
-      </w:pPr>
-      <w:r>
-        <w:rPr>
-          <w:rStyle w:val="CommentReference"/>
-        </w:rPr>
-        <w:annotationRef/>
-      </w:r>
-      <w:r>
-        <w:t>I attempted to restructure the text to be more consistent in how lakes are reported. Initially I didn’t have it this way because I didn’t want the text to seem too robotic, but I understand the issues with vague/subjective descriptors without numbers attached.</w:t>
-      </w:r>
-    </w:p>
-    <w:p>
-      <w:pPr>
-        <w:pStyle w:val="CommentText"/>
-      </w:pPr>
-    </w:p>
-    <w:p>
-      <w:pPr>
-        <w:pStyle w:val="CommentText"/>
-      </w:pPr>
-      <w:r>
-        <w:t>I also understand that the percentages nearly sum to 1, but not quite. I like using the percents to indicate how much of a load was processed and to partition alloch vs. autoch, but I think magnitudes are more useful for Resp and burial. It also gets confusing when using a lot of percentages, because it’s not always clear percentage of what (i.e., the total OC load or just the fraction of the load that was processed)</w:t>
       </w:r>
     </w:p>
   </w:comment>
@@ -42133,7 +42187,7 @@
       </w:r>
     </w:p>
   </w:comment>
-  <w:comment w:id="138" w:author="Kait Farrell" w:date="2017-04-16T11:22:00Z" w:initials="KF">
+  <w:comment w:id="140" w:author="Paul Hanson" w:date="2017-04-16T11:22:00Z" w:initials="PH">
     <w:p>
       <w:pPr>
         <w:pStyle w:val="CommentText"/>
@@ -42145,11 +42199,11 @@
         <w:annotationRef/>
       </w:r>
       <w:r>
-        <w:t xml:space="preserve">Is this in a table where reader can compare the magnitudes? </w:t>
+        <w:t>Note to self: Remember to talk about long and slow (alloch) and short and fast (autoch) scales here.</w:t>
       </w:r>
     </w:p>
   </w:comment>
-  <w:comment w:id="139" w:author="immccull@gmail.com" w:date="2017-04-18T21:26:00Z" w:initials="i">
+  <w:comment w:id="142" w:author="Kait Farrell" w:date="2017-04-16T11:22:00Z" w:initials="KF">
     <w:p>
       <w:pPr>
         <w:pStyle w:val="CommentText"/>
@@ -42161,11 +42215,11 @@
         <w:annotationRef/>
       </w:r>
       <w:r>
-        <w:t>We just have the average annual table right now. I am somewhat hesitant to add a seasonal table because I think it fuels confusion over what a source or sink is. I try to be specific and upfront in the introduction that a “net” source or sink is based on annual respiration and annual burial. Maybe if R is greater than burial, that isn’t always the case during the whole year, but the lake is still a net source.</w:t>
+        <w:t>I think this sentence might be a little to optimistic about the breath of applicability of the model based on the lakes we tested…but maybe not</w:t>
       </w:r>
     </w:p>
   </w:comment>
-  <w:comment w:id="142" w:author="Paul Hanson" w:date="2017-04-16T11:22:00Z" w:initials="PH">
+  <w:comment w:id="143" w:author="immccull@gmail.com" w:date="2017-04-16T19:46:00Z" w:initials="i">
     <w:p>
       <w:pPr>
         <w:pStyle w:val="CommentText"/>
@@ -42177,11 +42231,11 @@
         <w:annotationRef/>
       </w:r>
       <w:r>
-        <w:t>Note to self: Remember to talk about long and slow (alloch) and short and fast (autoch) scales here.</w:t>
+        <w:t>Although we had a small sample size, this sentence is technically true based on our results. I’m inclined to leave it in there in case a reviewer (or co-author) calls it out</w:t>
       </w:r>
     </w:p>
   </w:comment>
-  <w:comment w:id="145" w:author="Kait Farrell" w:date="2017-04-16T11:22:00Z" w:initials="KF">
+  <w:comment w:id="144" w:author="Kait Farrell" w:date="2017-04-16T11:22:00Z" w:initials="KF">
     <w:p>
       <w:pPr>
         <w:pStyle w:val="CommentText"/>
@@ -42193,11 +42247,11 @@
         <w:annotationRef/>
       </w:r>
       <w:r>
-        <w:t>I think this sentence might be a little to optimistic about the breath of applicability of the model based on the lakes we tested…but maybe not</w:t>
+        <w:t>We’ll want to check to what extent our estimate might be a self-fulfilling close fit to Hanson et al 2014, since multiple parameter estimates were copied and pasted from that paper</w:t>
       </w:r>
     </w:p>
   </w:comment>
-  <w:comment w:id="146" w:author="immccull@gmail.com" w:date="2017-04-16T19:46:00Z" w:initials="i">
+  <w:comment w:id="145" w:author="Facundo" w:date="2017-04-16T11:22:00Z" w:initials="F">
     <w:p>
       <w:pPr>
         <w:pStyle w:val="CommentText"/>
@@ -42209,11 +42263,11 @@
         <w:annotationRef/>
       </w:r>
       <w:r>
-        <w:t>Although we had a small sample size, this sentence is technically true based on our results. I’m inclined to leave it in there in case a reviewer (or co-author) calls it out</w:t>
+        <w:t>What does it means? The modelled respiration value of harp lake differ from field data? In that case, I would assume field data is right and the modelled data is not good…</w:t>
       </w:r>
     </w:p>
   </w:comment>
-  <w:comment w:id="147" w:author="Kait Farrell" w:date="2017-04-16T11:22:00Z" w:initials="KF">
+  <w:comment w:id="146" w:author="immccull@gmail.com" w:date="2017-04-18T21:28:00Z" w:initials="i">
     <w:p>
       <w:pPr>
         <w:pStyle w:val="CommentText"/>
@@ -42225,43 +42279,11 @@
         <w:annotationRef/>
       </w:r>
       <w:r>
-        <w:t>We’ll want to check to what extent our estimate might be a self-fulfilling close fit to Hanson et al 2014, since multiple parameter estimates were copied and pasted from that paper</w:t>
+        <w:t>Well, actually Hilary has long suspected bad DO data from Harp. Not sure how we talk about that, if we do at all</w:t>
       </w:r>
     </w:p>
   </w:comment>
-  <w:comment w:id="148" w:author="Facundo" w:date="2017-04-16T11:22:00Z" w:initials="F">
-    <w:p>
-      <w:pPr>
-        <w:pStyle w:val="CommentText"/>
-      </w:pPr>
-      <w:r>
-        <w:rPr>
-          <w:rStyle w:val="CommentReference"/>
-        </w:rPr>
-        <w:annotationRef/>
-      </w:r>
-      <w:r>
-        <w:t>What does it means? The modelled respiration value of harp lake differ from field data? In that case, I would assume field data is right and the modelled data is not good…</w:t>
-      </w:r>
-    </w:p>
-  </w:comment>
-  <w:comment w:id="149" w:author="immccull@gmail.com" w:date="2017-04-18T21:28:00Z" w:initials="i">
-    <w:p>
-      <w:pPr>
-        <w:pStyle w:val="CommentText"/>
-      </w:pPr>
-      <w:r>
-        <w:rPr>
-          <w:rStyle w:val="CommentReference"/>
-        </w:rPr>
-        <w:annotationRef/>
-      </w:r>
-      <w:r>
-        <w:t>Well, actually Hilary has long suspected bad DO data from Harp. Not sure how we talk about that, if we do at all</w:t>
-      </w:r>
-    </w:p>
-  </w:comment>
-  <w:comment w:id="150" w:author="HILARY A DUGAN" w:date="2017-04-16T11:22:00Z" w:initials="HAD">
+  <w:comment w:id="147" w:author="HILARY A DUGAN" w:date="2017-04-16T11:22:00Z" w:initials="HAD">
     <w:p>
       <w:pPr>
         <w:pStyle w:val="CommentText"/>
@@ -42285,7 +42307,7 @@
       </w:r>
     </w:p>
   </w:comment>
-  <w:comment w:id="151" w:author="immccull@gmail.com" w:date="2017-04-16T11:22:00Z" w:initials="i">
+  <w:comment w:id="148" w:author="immccull@gmail.com" w:date="2017-04-16T11:22:00Z" w:initials="i">
     <w:p>
       <w:pPr>
         <w:pStyle w:val="CommentText"/>
@@ -42301,7 +42323,7 @@
       </w:r>
     </w:p>
   </w:comment>
-  <w:comment w:id="154" w:author="Ian Mccullough" w:date="2017-04-16T11:22:00Z" w:initials="IM">
+  <w:comment w:id="151" w:author="Ian Mccullough" w:date="2017-04-16T11:22:00Z" w:initials="IM">
     <w:p>
       <w:pPr>
         <w:pStyle w:val="CommentText"/>
@@ -42317,7 +42339,7 @@
       </w:r>
     </w:p>
   </w:comment>
-  <w:comment w:id="156" w:author="Kathleen C. Weathers" w:date="2017-04-16T11:36:00Z" w:initials="KCW">
+  <w:comment w:id="153" w:author="Kathleen C. Weathers" w:date="2017-04-16T11:36:00Z" w:initials="KCW">
     <w:p>
       <w:pPr>
         <w:pStyle w:val="CommentText"/>
@@ -42333,7 +42355,7 @@
       </w:r>
     </w:p>
   </w:comment>
-  <w:comment w:id="155" w:author="Ian Mccullough" w:date="2017-06-12T14:22:00Z" w:initials="IM">
+  <w:comment w:id="152" w:author="Ian Mccullough" w:date="2017-06-12T14:22:00Z" w:initials="IM">
     <w:p>
       <w:pPr>
         <w:pStyle w:val="CommentText"/>
@@ -42349,7 +42371,7 @@
       </w:r>
     </w:p>
   </w:comment>
-  <w:comment w:id="157" w:author="Skaff, Nicholas" w:date="2017-05-21T16:43:00Z" w:initials="SN">
+  <w:comment w:id="159" w:author="Skaff, Nicholas" w:date="2017-05-21T16:43:00Z" w:initials="SN">
     <w:p>
       <w:pPr>
         <w:pStyle w:val="CommentText"/>
@@ -42365,7 +42387,7 @@
       </w:r>
     </w:p>
   </w:comment>
-  <w:comment w:id="164" w:author="zutao yang" w:date="2017-04-16T11:22:00Z" w:initials="zy">
+  <w:comment w:id="166" w:author="zutao yang" w:date="2017-04-16T11:22:00Z" w:initials="zy">
     <w:p>
       <w:pPr>
         <w:pStyle w:val="CommentText"/>
@@ -42381,7 +42403,7 @@
       </w:r>
     </w:p>
   </w:comment>
-  <w:comment w:id="165" w:author="Ian Mccullough" w:date="2017-04-19T10:59:00Z" w:initials="IM">
+  <w:comment w:id="167" w:author="Ian Mccullough" w:date="2017-04-19T10:59:00Z" w:initials="IM">
     <w:p>
       <w:pPr>
         <w:pStyle w:val="CommentText"/>
@@ -42397,7 +42419,7 @@
       </w:r>
     </w:p>
   </w:comment>
-  <w:comment w:id="175" w:author="zutao yang" w:date="2017-04-16T11:22:00Z" w:initials="zy">
+  <w:comment w:id="176" w:author="zutao yang" w:date="2017-04-16T11:22:00Z" w:initials="zy">
     <w:p>
       <w:pPr>
         <w:pStyle w:val="CommentText"/>
@@ -42413,7 +42435,7 @@
       </w:r>
     </w:p>
   </w:comment>
-  <w:comment w:id="176" w:author="immccull@gmail.com" w:date="2017-04-16T20:11:00Z" w:initials="i">
+  <w:comment w:id="177" w:author="immccull@gmail.com" w:date="2017-04-16T20:11:00Z" w:initials="i">
     <w:p>
       <w:pPr>
         <w:pStyle w:val="CommentText"/>
@@ -42429,7 +42451,7 @@
       </w:r>
     </w:p>
   </w:comment>
-  <w:comment w:id="177" w:author="immccull@gmail.com" w:date="2017-04-16T11:22:00Z" w:initials="i">
+  <w:comment w:id="178" w:author="immccull@gmail.com" w:date="2017-04-16T11:22:00Z" w:initials="i">
     <w:p>
       <w:pPr>
         <w:pStyle w:val="CommentText"/>
@@ -42445,7 +42467,7 @@
       </w:r>
     </w:p>
   </w:comment>
-  <w:comment w:id="178" w:author="Derek Roberts" w:date="2017-04-16T11:22:00Z" w:initials="DR">
+  <w:comment w:id="179" w:author="Derek Roberts" w:date="2017-04-16T11:22:00Z" w:initials="DR">
     <w:p>
       <w:pPr>
         <w:pStyle w:val="CommentText"/>
@@ -42461,7 +42483,7 @@
       </w:r>
     </w:p>
   </w:comment>
-  <w:comment w:id="179" w:author="Ana Morales" w:date="2017-04-16T11:22:00Z" w:initials="AM">
+  <w:comment w:id="180" w:author="Ana Morales" w:date="2017-04-16T11:22:00Z" w:initials="AM">
     <w:p>
       <w:pPr>
         <w:pStyle w:val="CommentText"/>
@@ -42477,7 +42499,7 @@
       </w:r>
     </w:p>
   </w:comment>
-  <w:comment w:id="180" w:author="Ian Mccullough" w:date="2017-04-19T11:11:00Z" w:initials="IM">
+  <w:comment w:id="181" w:author="Ian Mccullough" w:date="2017-04-19T11:11:00Z" w:initials="IM">
     <w:p>
       <w:pPr>
         <w:pStyle w:val="CommentText"/>
@@ -42493,7 +42515,7 @@
       </w:r>
     </w:p>
   </w:comment>
-  <w:comment w:id="182" w:author="Ian Mccullough" w:date="2017-04-25T16:52:00Z" w:initials="IM">
+  <w:comment w:id="183" w:author="Ian Mccullough" w:date="2017-04-25T16:52:00Z" w:initials="IM">
     <w:p>
       <w:pPr>
         <w:pStyle w:val="CommentText"/>
@@ -42575,7 +42597,7 @@
       </w:r>
     </w:p>
   </w:comment>
-  <w:comment w:id="183" w:author="HILARY A DUGAN" w:date="2017-04-16T11:22:00Z" w:initials="HAD">
+  <w:comment w:id="184" w:author="HILARY A DUGAN" w:date="2017-04-16T11:22:00Z" w:initials="HAD">
     <w:p>
       <w:pPr>
         <w:pStyle w:val="CommentText"/>
@@ -42599,7 +42621,7 @@
       </w:r>
     </w:p>
   </w:comment>
-  <w:comment w:id="184" w:author="immccull@gmail.com" w:date="2017-04-16T11:22:00Z" w:initials="i">
+  <w:comment w:id="185" w:author="immccull@gmail.com" w:date="2017-04-16T11:22:00Z" w:initials="i">
     <w:p>
       <w:pPr>
         <w:pStyle w:val="CommentText"/>
@@ -42615,7 +42637,7 @@
       </w:r>
     </w:p>
   </w:comment>
-  <w:comment w:id="185" w:author="Kait Farrell" w:date="2017-04-16T11:22:00Z" w:initials="KF">
+  <w:comment w:id="186" w:author="Kait Farrell" w:date="2017-04-16T11:22:00Z" w:initials="KF">
     <w:p>
       <w:pPr>
         <w:pStyle w:val="CommentText"/>
@@ -42644,7 +42666,7 @@
       </w:r>
     </w:p>
   </w:comment>
-  <w:comment w:id="186" w:author="Facundo" w:date="2017-04-16T11:22:00Z" w:initials="F">
+  <w:comment w:id="187" w:author="Facundo" w:date="2017-04-16T11:22:00Z" w:initials="F">
     <w:p>
       <w:pPr>
         <w:pStyle w:val="CommentText"/>
@@ -42678,7 +42700,7 @@
       </w:r>
     </w:p>
   </w:comment>
-  <w:comment w:id="187" w:author="Kait Farrell" w:date="2017-04-16T11:22:00Z" w:initials="KF">
+  <w:comment w:id="188" w:author="Kait Farrell" w:date="2017-04-16T11:22:00Z" w:initials="KF">
     <w:p>
       <w:pPr>
         <w:pStyle w:val="CommentText"/>
@@ -42694,7 +42716,7 @@
       </w:r>
     </w:p>
   </w:comment>
-  <w:comment w:id="188" w:author="zutao yang" w:date="2017-04-16T11:22:00Z" w:initials="zy">
+  <w:comment w:id="189" w:author="zutao yang" w:date="2017-04-16T11:22:00Z" w:initials="zy">
     <w:p>
       <w:pPr>
         <w:pStyle w:val="CommentText"/>
@@ -42710,7 +42732,7 @@
       </w:r>
     </w:p>
   </w:comment>
-  <w:comment w:id="189" w:author="Jamie Summers" w:date="2017-05-17T11:59:00Z" w:initials="JS">
+  <w:comment w:id="190" w:author="Jamie Summers" w:date="2017-05-17T11:59:00Z" w:initials="JS">
     <w:p>
       <w:pPr>
         <w:pStyle w:val="CommentText"/>
@@ -42726,7 +42748,7 @@
       </w:r>
     </w:p>
   </w:comment>
-  <w:comment w:id="190" w:author="immccull@gmail.com" w:date="2017-05-27T16:14:00Z" w:initials="i">
+  <w:comment w:id="191" w:author="immccull@gmail.com" w:date="2017-05-27T16:14:00Z" w:initials="i">
     <w:p>
       <w:pPr>
         <w:pStyle w:val="CommentText"/>
@@ -42742,7 +42764,7 @@
       </w:r>
     </w:p>
   </w:comment>
-  <w:comment w:id="191" w:author="Derek Roberts" w:date="2017-04-16T11:22:00Z" w:initials="DR">
+  <w:comment w:id="192" w:author="Derek Roberts" w:date="2017-04-16T11:22:00Z" w:initials="DR">
     <w:p>
       <w:pPr>
         <w:pStyle w:val="CommentText"/>
@@ -42758,7 +42780,7 @@
       </w:r>
     </w:p>
   </w:comment>
-  <w:comment w:id="192" w:author="Kait Farrell" w:date="2017-04-16T11:22:00Z" w:initials="KF">
+  <w:comment w:id="193" w:author="Kait Farrell" w:date="2017-04-16T11:22:00Z" w:initials="KF">
     <w:p>
       <w:pPr>
         <w:pStyle w:val="CommentText"/>
@@ -42787,7 +42809,7 @@
       </w:r>
     </w:p>
   </w:comment>
-  <w:comment w:id="193" w:author="HILARY A DUGAN" w:date="2017-04-16T11:22:00Z" w:initials="HAD">
+  <w:comment w:id="194" w:author="HILARY A DUGAN" w:date="2017-04-16T11:22:00Z" w:initials="HAD">
     <w:p>
       <w:pPr>
         <w:pStyle w:val="CommentText"/>
@@ -42803,7 +42825,7 @@
       </w:r>
     </w:p>
   </w:comment>
-  <w:comment w:id="195" w:author="HILARY A DUGAN" w:date="2017-06-05T13:06:00Z" w:initials="HAD">
+  <w:comment w:id="199" w:author="HILARY A DUGAN" w:date="2017-06-05T13:06:00Z" w:initials="HAD">
     <w:p>
       <w:pPr>
         <w:pStyle w:val="CommentText"/>
@@ -42822,7 +42844,7 @@
       </w:r>
     </w:p>
   </w:comment>
-  <w:comment w:id="196" w:author="Ian Mccullough" w:date="2017-06-12T13:28:00Z" w:initials="IM">
+  <w:comment w:id="200" w:author="Ian Mccullough" w:date="2017-06-12T13:28:00Z" w:initials="IM">
     <w:p>
       <w:pPr>
         <w:pStyle w:val="CommentText"/>
@@ -42858,8 +42880,6 @@
   <w15:commentEx w15:paraId="23227504" w15:paraIdParent="1DD4A5C2" w15:done="0"/>
   <w15:commentEx w15:paraId="0D41F38A" w15:done="0"/>
   <w15:commentEx w15:paraId="4E1C8D4E" w15:paraIdParent="0D41F38A" w15:done="0"/>
-  <w15:commentEx w15:paraId="4F552BCD" w15:done="0"/>
-  <w15:commentEx w15:paraId="70BFB8C4" w15:paraIdParent="4F552BCD" w15:done="0"/>
   <w15:commentEx w15:paraId="371A1BED" w15:done="0"/>
   <w15:commentEx w15:paraId="66E20E10" w15:paraIdParent="371A1BED" w15:done="0"/>
   <w15:commentEx w15:paraId="2131C160" w15:done="0"/>
@@ -42887,16 +42907,11 @@
   <w15:commentEx w15:paraId="635EEE83" w15:done="0"/>
   <w15:commentEx w15:paraId="2A97B72D" w15:paraIdParent="635EEE83" w15:done="0"/>
   <w15:commentEx w15:paraId="3E1DEA96" w15:done="0"/>
-  <w15:commentEx w15:paraId="2352F2D5" w15:done="0"/>
-  <w15:commentEx w15:paraId="16A058D4" w15:done="0"/>
-  <w15:commentEx w15:paraId="5DCB4D09" w15:paraIdParent="16A058D4" w15:done="0"/>
   <w15:commentEx w15:paraId="09748A5F" w15:done="0"/>
   <w15:commentEx w15:paraId="56ED0F10" w15:done="0"/>
   <w15:commentEx w15:paraId="5F67CDA0" w15:done="0"/>
   <w15:commentEx w15:paraId="2C4853C9" w15:done="0"/>
   <w15:commentEx w15:paraId="100A83EE" w15:paraIdParent="2C4853C9" w15:done="0"/>
-  <w15:commentEx w15:paraId="5F6D36E0" w15:done="0"/>
-  <w15:commentEx w15:paraId="1FF50E4A" w15:paraIdParent="5F6D36E0" w15:done="0"/>
   <w15:commentEx w15:paraId="7BDF1400" w15:done="0"/>
   <w15:commentEx w15:paraId="0C9FBB37" w15:done="0"/>
   <w15:commentEx w15:paraId="499839E5" w15:paraIdParent="0C9FBB37" w15:done="0"/>
@@ -43052,7 +43067,7 @@
           <w:rPr>
             <w:noProof/>
           </w:rPr>
-          <w:t>32</w:t>
+          <w:t>43</w:t>
         </w:r>
         <w:r>
           <w:rPr>
@@ -44421,7 +44436,7 @@
 </file>
 
 <file path=customXml/itemProps1.xml><?xml version="1.0" encoding="utf-8"?>
-<ds:datastoreItem xmlns:ds="http://schemas.openxmlformats.org/officeDocument/2006/customXml" ds:itemID="{4B05D81D-5694-4C9E-9DF8-A3E0718FCF13}">
+<ds:datastoreItem xmlns:ds="http://schemas.openxmlformats.org/officeDocument/2006/customXml" ds:itemID="{220FB097-BB6B-47FB-9997-163C6D54F50A}">
   <ds:schemaRefs>
     <ds:schemaRef ds:uri="http://schemas.openxmlformats.org/officeDocument/2006/bibliography"/>
   </ds:schemaRefs>

</xml_diff>